<commit_message>
content is added 1
</commit_message>
<xml_diff>
--- a/TypeSript.docx
+++ b/TypeSript.docx
@@ -38,6 +38,8 @@
       </w:pPr>
       <w:r>
         <w:rPr>
+          <w:b/>
+          <w:bCs/>
           <w:sz w:val="28"/>
           <w:szCs w:val="28"/>
           <w:lang w:val="en-US"/>
@@ -58,6 +60,8 @@
       </w:r>
       <w:r>
         <w:rPr>
+          <w:b/>
+          <w:bCs/>
           <w:sz w:val="28"/>
           <w:szCs w:val="28"/>
           <w:lang w:val="en-US"/>
@@ -80,7 +84,7 @@
           <w:lang w:val="en-US"/>
         </w:rPr>
       </w:pPr>
-      <w:hyperlink r:id="rId5" w:history="1">
+      <w:hyperlink r:id="rId7" w:history="1">
         <w:r>
           <w:rPr>
             <w:sz w:val="24"/>
@@ -116,7 +120,7 @@
           <w:lang w:val="en-US"/>
         </w:rPr>
       </w:pPr>
-      <w:hyperlink r:id="rId6" w:history="1">
+      <w:hyperlink r:id="rId8" w:history="1">
         <w:proofErr w:type="spellStart"/>
         <w:r>
           <w:rPr>
@@ -152,7 +156,7 @@
           <w:lang w:val="en-US"/>
         </w:rPr>
       </w:pPr>
-      <w:hyperlink r:id="rId7" w:history="1">
+      <w:hyperlink r:id="rId9" w:history="1">
         <w:proofErr w:type="spellStart"/>
         <w:r>
           <w:rPr>
@@ -188,7 +192,7 @@
           <w:lang w:val="en-US"/>
         </w:rPr>
       </w:pPr>
-      <w:hyperlink r:id="rId8" w:history="1">
+      <w:hyperlink r:id="rId10" w:history="1">
         <w:r>
           <w:rPr>
             <w:sz w:val="24"/>
@@ -214,7 +218,7 @@
           <w:lang w:val="en-US"/>
         </w:rPr>
       </w:pPr>
-      <w:hyperlink r:id="rId9" w:history="1">
+      <w:hyperlink r:id="rId11" w:history="1">
         <w:r>
           <w:rPr>
             <w:sz w:val="24"/>
@@ -228,6 +232,8 @@
     <w:p>
       <w:pPr>
         <w:rPr>
+          <w:b/>
+          <w:bCs/>
           <w:sz w:val="28"/>
           <w:szCs w:val="28"/>
           <w:lang w:val="en-US"/>
@@ -235,6 +241,8 @@
       </w:pPr>
       <w:r>
         <w:rPr>
+          <w:b/>
+          <w:bCs/>
           <w:sz w:val="28"/>
           <w:szCs w:val="28"/>
           <w:lang w:val="en-US"/>
@@ -465,6 +473,8 @@
     <w:p>
       <w:pPr>
         <w:rPr>
+          <w:b/>
+          <w:bCs/>
           <w:sz w:val="28"/>
           <w:szCs w:val="28"/>
           <w:lang w:val="en-US"/>
@@ -472,6 +482,8 @@
       </w:pPr>
       <w:r>
         <w:rPr>
+          <w:b/>
+          <w:bCs/>
           <w:sz w:val="28"/>
           <w:szCs w:val="28"/>
           <w:lang w:val="en-US"/>
@@ -479,7 +491,6 @@
         <w:t>Strings</w:t>
       </w:r>
     </w:p>
-    <w:bookmarkStart w:id="0" w:name="_GoBack"/>
     <w:p>
       <w:pPr>
         <w:numPr>
@@ -495,46 +506,16 @@
           <w:lang w:val="en-US"/>
         </w:rPr>
       </w:pPr>
-      <w:r>
-        <w:rPr>
-          <w:sz w:val="24"/>
-          <w:szCs w:val="24"/>
-          <w:lang w:val="en-US"/>
-        </w:rPr>
-        <w:fldChar w:fldCharType="begin"/>
-      </w:r>
-      <w:r>
-        <w:rPr>
-          <w:sz w:val="24"/>
-          <w:szCs w:val="24"/>
-          <w:lang w:val="en-US"/>
-        </w:rPr>
-        <w:instrText xml:space="preserve"> HYPERLINK "https://www.tektutorialshub.com/typescript/typescript-string/" </w:instrText>
-      </w:r>
-      <w:r>
-        <w:rPr>
-          <w:sz w:val="24"/>
-          <w:szCs w:val="24"/>
-          <w:lang w:val="en-US"/>
-        </w:rPr>
-        <w:fldChar w:fldCharType="separate"/>
-      </w:r>
-      <w:r>
-        <w:rPr>
-          <w:sz w:val="24"/>
-          <w:szCs w:val="24"/>
-          <w:lang w:val="en-US"/>
-        </w:rPr>
-        <w:t>String Data Type</w:t>
-      </w:r>
-      <w:r>
-        <w:rPr>
-          <w:sz w:val="24"/>
-          <w:szCs w:val="24"/>
-          <w:lang w:val="en-US"/>
-        </w:rPr>
-        <w:fldChar w:fldCharType="end"/>
-      </w:r>
+      <w:hyperlink r:id="rId12" w:history="1">
+        <w:r>
+          <w:rPr>
+            <w:sz w:val="24"/>
+            <w:szCs w:val="24"/>
+            <w:lang w:val="en-US"/>
+          </w:rPr>
+          <w:t>String Data Type</w:t>
+        </w:r>
+      </w:hyperlink>
     </w:p>
     <w:p>
       <w:pPr>
@@ -551,7 +532,7 @@
           <w:lang w:val="en-US"/>
         </w:rPr>
       </w:pPr>
-      <w:hyperlink r:id="rId10" w:history="1">
+      <w:hyperlink r:id="rId13" w:history="1">
         <w:r>
           <w:rPr>
             <w:sz w:val="24"/>
@@ -577,7 +558,7 @@
           <w:lang w:val="en-US"/>
         </w:rPr>
       </w:pPr>
-      <w:hyperlink r:id="rId11" w:history="1">
+      <w:hyperlink r:id="rId14" w:history="1">
         <w:r>
           <w:rPr>
             <w:sz w:val="24"/>
@@ -588,10 +569,11 @@
         </w:r>
       </w:hyperlink>
     </w:p>
-    <w:bookmarkEnd w:id="0"/>
-    <w:p>
-      <w:pPr>
-        <w:rPr>
+    <w:p>
+      <w:pPr>
+        <w:rPr>
+          <w:b/>
+          <w:bCs/>
           <w:sz w:val="28"/>
           <w:szCs w:val="28"/>
           <w:lang w:val="en-US"/>
@@ -599,6 +581,8 @@
       </w:pPr>
       <w:r>
         <w:rPr>
+          <w:b/>
+          <w:bCs/>
           <w:sz w:val="28"/>
           <w:szCs w:val="28"/>
           <w:lang w:val="en-US"/>
@@ -621,7 +605,7 @@
           <w:lang w:val="en-US"/>
         </w:rPr>
       </w:pPr>
-      <w:hyperlink r:id="rId12" w:history="1">
+      <w:hyperlink r:id="rId15" w:history="1">
         <w:r>
           <w:rPr>
             <w:sz w:val="24"/>
@@ -647,7 +631,7 @@
           <w:lang w:val="en-US"/>
         </w:rPr>
       </w:pPr>
-      <w:hyperlink r:id="rId13" w:history="1">
+      <w:hyperlink r:id="rId16" w:history="1">
         <w:proofErr w:type="spellStart"/>
         <w:r>
           <w:rPr>
@@ -683,7 +667,7 @@
           <w:lang w:val="en-US"/>
         </w:rPr>
       </w:pPr>
-      <w:hyperlink r:id="rId14" w:history="1">
+      <w:hyperlink r:id="rId17" w:history="1">
         <w:r>
           <w:rPr>
             <w:sz w:val="24"/>
@@ -709,7 +693,7 @@
           <w:lang w:val="en-US"/>
         </w:rPr>
       </w:pPr>
-      <w:hyperlink r:id="rId15" w:history="1">
+      <w:hyperlink r:id="rId18" w:history="1">
         <w:r>
           <w:rPr>
             <w:sz w:val="24"/>
@@ -735,7 +719,7 @@
           <w:lang w:val="en-US"/>
         </w:rPr>
       </w:pPr>
-      <w:hyperlink r:id="rId16" w:history="1">
+      <w:hyperlink r:id="rId19" w:history="1">
         <w:r>
           <w:rPr>
             <w:sz w:val="24"/>
@@ -749,6 +733,8 @@
     <w:p>
       <w:pPr>
         <w:rPr>
+          <w:b/>
+          <w:bCs/>
           <w:sz w:val="28"/>
           <w:szCs w:val="28"/>
           <w:lang w:val="en-US"/>
@@ -757,6 +743,8 @@
       <w:proofErr w:type="spellStart"/>
       <w:r>
         <w:rPr>
+          <w:b/>
+          <w:bCs/>
           <w:sz w:val="28"/>
           <w:szCs w:val="28"/>
           <w:lang w:val="en-US"/>
@@ -780,7 +768,7 @@
           <w:lang w:val="en-US"/>
         </w:rPr>
       </w:pPr>
-      <w:hyperlink r:id="rId17" w:history="1">
+      <w:hyperlink r:id="rId20" w:history="1">
         <w:proofErr w:type="spellStart"/>
         <w:r>
           <w:rPr>
@@ -816,7 +804,7 @@
           <w:lang w:val="en-US"/>
         </w:rPr>
       </w:pPr>
-      <w:hyperlink r:id="rId18" w:history="1">
+      <w:hyperlink r:id="rId21" w:history="1">
         <w:proofErr w:type="spellStart"/>
         <w:r>
           <w:rPr>
@@ -840,6 +828,8 @@
     <w:p>
       <w:pPr>
         <w:rPr>
+          <w:b/>
+          <w:bCs/>
           <w:sz w:val="28"/>
           <w:szCs w:val="28"/>
           <w:lang w:val="en-US"/>
@@ -847,6 +837,8 @@
       </w:pPr>
       <w:r>
         <w:rPr>
+          <w:b/>
+          <w:bCs/>
           <w:sz w:val="28"/>
           <w:szCs w:val="28"/>
           <w:lang w:val="en-US"/>
@@ -869,7 +861,7 @@
           <w:lang w:val="en-US"/>
         </w:rPr>
       </w:pPr>
-      <w:hyperlink r:id="rId19" w:history="1">
+      <w:hyperlink r:id="rId22" w:history="1">
         <w:r>
           <w:rPr>
             <w:sz w:val="24"/>
@@ -883,6 +875,3472 @@
     <w:p>
       <w:pPr>
         <w:rPr>
+          <w:sz w:val="24"/>
+          <w:szCs w:val="24"/>
+          <w:lang w:val="en-US"/>
+        </w:rPr>
+      </w:pPr>
+    </w:p>
+    <w:p>
+      <w:pPr>
+        <w:pStyle w:val="ListParagraph"/>
+        <w:numPr>
+          <w:ilvl w:val="0"/>
+          <w:numId w:val="7"/>
+        </w:numPr>
+        <w:rPr>
+          <w:b/>
+          <w:bCs/>
+          <w:sz w:val="24"/>
+          <w:szCs w:val="24"/>
+          <w:lang w:val="en-US"/>
+        </w:rPr>
+      </w:pPr>
+      <w:r>
+        <w:rPr>
+          <w:b/>
+          <w:bCs/>
+          <w:sz w:val="24"/>
+          <w:szCs w:val="24"/>
+          <w:lang w:val="en-US"/>
+        </w:rPr>
+        <w:lastRenderedPageBreak/>
+        <w:t>Introduction to typescript</w:t>
+      </w:r>
+    </w:p>
+    <w:p>
+      <w:pPr>
+        <w:pStyle w:val="ListParagraph"/>
+        <w:rPr>
+          <w:sz w:val="24"/>
+          <w:szCs w:val="24"/>
+          <w:lang w:val="en-US"/>
+        </w:rPr>
+      </w:pPr>
+      <w:r>
+        <w:rPr>
+          <w:sz w:val="24"/>
+          <w:szCs w:val="24"/>
+          <w:lang w:val="en-US"/>
+        </w:rPr>
+        <w:t xml:space="preserve">Typescript is superset language written over </w:t>
+      </w:r>
+      <w:proofErr w:type="spellStart"/>
+      <w:r>
+        <w:rPr>
+          <w:sz w:val="24"/>
+          <w:szCs w:val="24"/>
+          <w:lang w:val="en-US"/>
+        </w:rPr>
+        <w:t>javascript</w:t>
+      </w:r>
+      <w:proofErr w:type="spellEnd"/>
+      <w:r>
+        <w:rPr>
+          <w:sz w:val="24"/>
+          <w:szCs w:val="24"/>
+          <w:lang w:val="en-US"/>
+        </w:rPr>
+        <w:t xml:space="preserve"> .It added only syntactic </w:t>
+      </w:r>
+      <w:proofErr w:type="spellStart"/>
+      <w:r>
+        <w:rPr>
+          <w:sz w:val="24"/>
+          <w:szCs w:val="24"/>
+          <w:lang w:val="en-US"/>
+        </w:rPr>
+        <w:t>suger</w:t>
+      </w:r>
+      <w:proofErr w:type="spellEnd"/>
+      <w:r>
+        <w:rPr>
+          <w:sz w:val="24"/>
+          <w:szCs w:val="24"/>
+          <w:lang w:val="en-US"/>
+        </w:rPr>
+        <w:t xml:space="preserve"> over </w:t>
+      </w:r>
+      <w:proofErr w:type="spellStart"/>
+      <w:r>
+        <w:rPr>
+          <w:sz w:val="24"/>
+          <w:szCs w:val="24"/>
+          <w:lang w:val="en-US"/>
+        </w:rPr>
+        <w:t>javascript</w:t>
+      </w:r>
+      <w:proofErr w:type="spellEnd"/>
+      <w:r>
+        <w:rPr>
+          <w:sz w:val="24"/>
+          <w:szCs w:val="24"/>
+          <w:lang w:val="en-US"/>
+        </w:rPr>
+        <w:t xml:space="preserve"> to add static type instead dynamic type of </w:t>
+      </w:r>
+      <w:proofErr w:type="spellStart"/>
+      <w:proofErr w:type="gramStart"/>
+      <w:r>
+        <w:rPr>
+          <w:sz w:val="24"/>
+          <w:szCs w:val="24"/>
+          <w:lang w:val="en-US"/>
+        </w:rPr>
+        <w:t>javascript</w:t>
+      </w:r>
+      <w:proofErr w:type="spellEnd"/>
+      <w:r>
+        <w:rPr>
+          <w:sz w:val="24"/>
+          <w:szCs w:val="24"/>
+          <w:lang w:val="en-US"/>
+        </w:rPr>
+        <w:t xml:space="preserve"> .</w:t>
+      </w:r>
+      <w:proofErr w:type="gramEnd"/>
+    </w:p>
+    <w:p>
+      <w:pPr>
+        <w:pStyle w:val="ListParagraph"/>
+        <w:rPr>
+          <w:sz w:val="24"/>
+          <w:szCs w:val="24"/>
+          <w:lang w:val="en-US"/>
+        </w:rPr>
+      </w:pPr>
+      <w:proofErr w:type="gramStart"/>
+      <w:r>
+        <w:rPr>
+          <w:sz w:val="24"/>
+          <w:szCs w:val="24"/>
+          <w:lang w:val="en-US"/>
+        </w:rPr>
+        <w:t>we</w:t>
+      </w:r>
+      <w:proofErr w:type="gramEnd"/>
+      <w:r>
+        <w:rPr>
+          <w:sz w:val="24"/>
+          <w:szCs w:val="24"/>
+          <w:lang w:val="en-US"/>
+        </w:rPr>
+        <w:t xml:space="preserve"> can write the </w:t>
+      </w:r>
+      <w:proofErr w:type="spellStart"/>
+      <w:r>
+        <w:rPr>
+          <w:sz w:val="24"/>
+          <w:szCs w:val="24"/>
+          <w:lang w:val="en-US"/>
+        </w:rPr>
+        <w:t>javascript</w:t>
+      </w:r>
+      <w:proofErr w:type="spellEnd"/>
+      <w:r>
+        <w:rPr>
+          <w:sz w:val="24"/>
+          <w:szCs w:val="24"/>
+          <w:lang w:val="en-US"/>
+        </w:rPr>
+        <w:t xml:space="preserve"> and Still typescript still compile it just as it is </w:t>
+      </w:r>
+      <w:proofErr w:type="spellStart"/>
+      <w:r>
+        <w:rPr>
+          <w:sz w:val="24"/>
+          <w:szCs w:val="24"/>
+          <w:lang w:val="en-US"/>
+        </w:rPr>
+        <w:t>javascriprt</w:t>
+      </w:r>
+      <w:proofErr w:type="spellEnd"/>
+      <w:r>
+        <w:rPr>
+          <w:sz w:val="24"/>
+          <w:szCs w:val="24"/>
+          <w:lang w:val="en-US"/>
+        </w:rPr>
+        <w:t xml:space="preserve"> only .</w:t>
+      </w:r>
+    </w:p>
+    <w:p>
+      <w:pPr>
+        <w:pStyle w:val="ListParagraph"/>
+        <w:rPr>
+          <w:sz w:val="24"/>
+          <w:szCs w:val="24"/>
+          <w:lang w:val="en-US"/>
+        </w:rPr>
+      </w:pPr>
+    </w:p>
+    <w:p>
+      <w:pPr>
+        <w:pStyle w:val="ListParagraph"/>
+        <w:rPr>
+          <w:sz w:val="24"/>
+          <w:szCs w:val="24"/>
+          <w:lang w:val="en-US"/>
+        </w:rPr>
+      </w:pPr>
+      <w:r>
+        <w:rPr>
+          <w:noProof/>
+          <w:lang w:eastAsia="en-GB"/>
+        </w:rPr>
+        <w:drawing>
+          <wp:inline distT="0" distB="0" distL="0" distR="0" wp14:anchorId="4E0377B1" wp14:editId="55085064">
+            <wp:extent cx="5731510" cy="1562100"/>
+            <wp:effectExtent l="0" t="0" r="2540" b="0"/>
+            <wp:docPr id="1" name="Picture 1"/>
+            <wp:cNvGraphicFramePr>
+              <a:graphicFrameLocks xmlns:a="http://schemas.openxmlformats.org/drawingml/2006/main" noChangeAspect="1"/>
+            </wp:cNvGraphicFramePr>
+            <a:graphic xmlns:a="http://schemas.openxmlformats.org/drawingml/2006/main">
+              <a:graphicData uri="http://schemas.openxmlformats.org/drawingml/2006/picture">
+                <pic:pic xmlns:pic="http://schemas.openxmlformats.org/drawingml/2006/picture">
+                  <pic:nvPicPr>
+                    <pic:cNvPr id="1" name=""/>
+                    <pic:cNvPicPr/>
+                  </pic:nvPicPr>
+                  <pic:blipFill>
+                    <a:blip r:embed="rId23"/>
+                    <a:stretch>
+                      <a:fillRect/>
+                    </a:stretch>
+                  </pic:blipFill>
+                  <pic:spPr>
+                    <a:xfrm>
+                      <a:off x="0" y="0"/>
+                      <a:ext cx="5731510" cy="1562100"/>
+                    </a:xfrm>
+                    <a:prstGeom prst="rect">
+                      <a:avLst/>
+                    </a:prstGeom>
+                  </pic:spPr>
+                </pic:pic>
+              </a:graphicData>
+            </a:graphic>
+          </wp:inline>
+        </w:drawing>
+      </w:r>
+    </w:p>
+    <w:p>
+      <w:pPr>
+        <w:pStyle w:val="ListParagraph"/>
+        <w:rPr>
+          <w:sz w:val="24"/>
+          <w:szCs w:val="24"/>
+          <w:lang w:val="en-US"/>
+        </w:rPr>
+      </w:pPr>
+    </w:p>
+    <w:p>
+      <w:pPr>
+        <w:pStyle w:val="ListParagraph"/>
+        <w:rPr>
+          <w:sz w:val="24"/>
+          <w:szCs w:val="24"/>
+          <w:lang w:val="en-US"/>
+        </w:rPr>
+      </w:pPr>
+      <w:proofErr w:type="gramStart"/>
+      <w:r>
+        <w:rPr>
+          <w:b/>
+          <w:bCs/>
+          <w:sz w:val="24"/>
+          <w:szCs w:val="24"/>
+          <w:lang w:val="en-US"/>
+        </w:rPr>
+        <w:t>Note :</w:t>
+      </w:r>
+      <w:proofErr w:type="gramEnd"/>
+      <w:r>
+        <w:rPr>
+          <w:b/>
+          <w:bCs/>
+          <w:sz w:val="24"/>
+          <w:szCs w:val="24"/>
+          <w:lang w:val="en-US"/>
+        </w:rPr>
+        <w:t xml:space="preserve"> </w:t>
+      </w:r>
+      <w:proofErr w:type="spellStart"/>
+      <w:r>
+        <w:rPr>
+          <w:b/>
+          <w:bCs/>
+          <w:sz w:val="24"/>
+          <w:szCs w:val="24"/>
+          <w:lang w:val="en-US"/>
+        </w:rPr>
+        <w:t>TypeScript</w:t>
+      </w:r>
+      <w:proofErr w:type="spellEnd"/>
+      <w:r>
+        <w:rPr>
+          <w:sz w:val="24"/>
+          <w:szCs w:val="24"/>
+          <w:lang w:val="en-US"/>
+        </w:rPr>
+        <w:t> is a primary language used in </w:t>
+      </w:r>
+      <w:r>
+        <w:rPr>
+          <w:b/>
+          <w:bCs/>
+          <w:sz w:val="24"/>
+          <w:szCs w:val="24"/>
+          <w:lang w:val="en-US"/>
+        </w:rPr>
+        <w:t>Angular</w:t>
+      </w:r>
+      <w:r>
+        <w:rPr>
+          <w:sz w:val="24"/>
+          <w:szCs w:val="24"/>
+          <w:lang w:val="en-US"/>
+        </w:rPr>
+        <w:t> application development.</w:t>
+      </w:r>
+    </w:p>
+    <w:p>
+      <w:pPr>
+        <w:pStyle w:val="Heading2"/>
+        <w:shd w:val="clear" w:color="auto" w:fill="FFFFFF"/>
+        <w:spacing w:before="0" w:beforeAutospacing="0" w:after="240" w:afterAutospacing="0" w:line="840" w:lineRule="atLeast"/>
+        <w:rPr>
+          <w:rFonts w:asciiTheme="minorHAnsi" w:eastAsiaTheme="minorHAnsi" w:hAnsiTheme="minorHAnsi" w:cstheme="minorBidi"/>
+          <w:b w:val="0"/>
+          <w:bCs w:val="0"/>
+          <w:sz w:val="24"/>
+          <w:szCs w:val="24"/>
+          <w:lang w:val="en-US" w:eastAsia="en-US"/>
+        </w:rPr>
+      </w:pPr>
+      <w:r>
+        <w:rPr>
+          <w:rFonts w:asciiTheme="minorHAnsi" w:eastAsiaTheme="minorHAnsi" w:hAnsiTheme="minorHAnsi" w:cstheme="minorBidi"/>
+          <w:b w:val="0"/>
+          <w:bCs w:val="0"/>
+          <w:sz w:val="24"/>
+          <w:szCs w:val="24"/>
+          <w:lang w:val="en-US" w:eastAsia="en-US"/>
+        </w:rPr>
+        <w:t xml:space="preserve">Benefits of </w:t>
+      </w:r>
+      <w:proofErr w:type="spellStart"/>
+      <w:r>
+        <w:rPr>
+          <w:rFonts w:asciiTheme="minorHAnsi" w:eastAsiaTheme="minorHAnsi" w:hAnsiTheme="minorHAnsi" w:cstheme="minorBidi"/>
+          <w:b w:val="0"/>
+          <w:bCs w:val="0"/>
+          <w:sz w:val="24"/>
+          <w:szCs w:val="24"/>
+          <w:lang w:val="en-US" w:eastAsia="en-US"/>
+        </w:rPr>
+        <w:t>TypeScript</w:t>
+      </w:r>
+      <w:proofErr w:type="spellEnd"/>
+    </w:p>
+    <w:p>
+      <w:pPr>
+        <w:pStyle w:val="NormalWeb"/>
+        <w:shd w:val="clear" w:color="auto" w:fill="FFFFFF"/>
+        <w:spacing w:before="0" w:beforeAutospacing="0" w:after="450" w:afterAutospacing="0"/>
+        <w:rPr>
+          <w:rFonts w:asciiTheme="minorHAnsi" w:eastAsiaTheme="minorHAnsi" w:hAnsiTheme="minorHAnsi" w:cstheme="minorBidi"/>
+          <w:lang w:val="en-US" w:eastAsia="en-US"/>
+        </w:rPr>
+      </w:pPr>
+      <w:r>
+        <w:rPr>
+          <w:rFonts w:asciiTheme="minorHAnsi" w:eastAsiaTheme="minorHAnsi" w:hAnsiTheme="minorHAnsi" w:cstheme="minorBidi"/>
+          <w:lang w:val="en-US" w:eastAsia="en-US"/>
+        </w:rPr>
+        <w:t xml:space="preserve">Since in the end Typescript produces </w:t>
+      </w:r>
+      <w:proofErr w:type="spellStart"/>
+      <w:r>
+        <w:rPr>
+          <w:rFonts w:asciiTheme="minorHAnsi" w:eastAsiaTheme="minorHAnsi" w:hAnsiTheme="minorHAnsi" w:cstheme="minorBidi"/>
+          <w:lang w:val="en-US" w:eastAsia="en-US"/>
+        </w:rPr>
+        <w:t>Javascript</w:t>
+      </w:r>
+      <w:proofErr w:type="spellEnd"/>
+      <w:r>
+        <w:rPr>
+          <w:rFonts w:asciiTheme="minorHAnsi" w:eastAsiaTheme="minorHAnsi" w:hAnsiTheme="minorHAnsi" w:cstheme="minorBidi"/>
+          <w:lang w:val="en-US" w:eastAsia="en-US"/>
+        </w:rPr>
+        <w:t xml:space="preserve">, you may wonder why not use </w:t>
+      </w:r>
+      <w:proofErr w:type="spellStart"/>
+      <w:r>
+        <w:rPr>
+          <w:rFonts w:asciiTheme="minorHAnsi" w:eastAsiaTheme="minorHAnsi" w:hAnsiTheme="minorHAnsi" w:cstheme="minorBidi"/>
+          <w:lang w:val="en-US" w:eastAsia="en-US"/>
+        </w:rPr>
+        <w:t>javascript</w:t>
+      </w:r>
+      <w:proofErr w:type="spellEnd"/>
+      <w:r>
+        <w:rPr>
+          <w:rFonts w:asciiTheme="minorHAnsi" w:eastAsiaTheme="minorHAnsi" w:hAnsiTheme="minorHAnsi" w:cstheme="minorBidi"/>
+          <w:lang w:val="en-US" w:eastAsia="en-US"/>
+        </w:rPr>
+        <w:t xml:space="preserve"> directly. The Benefit of </w:t>
+      </w:r>
+      <w:proofErr w:type="spellStart"/>
+      <w:r>
+        <w:rPr>
+          <w:rFonts w:asciiTheme="minorHAnsi" w:eastAsiaTheme="minorHAnsi" w:hAnsiTheme="minorHAnsi" w:cstheme="minorBidi"/>
+          <w:lang w:val="en-US" w:eastAsia="en-US"/>
+        </w:rPr>
+        <w:t>TypeScript</w:t>
+      </w:r>
+      <w:proofErr w:type="spellEnd"/>
+      <w:r>
+        <w:rPr>
+          <w:rFonts w:asciiTheme="minorHAnsi" w:eastAsiaTheme="minorHAnsi" w:hAnsiTheme="minorHAnsi" w:cstheme="minorBidi"/>
+          <w:lang w:val="en-US" w:eastAsia="en-US"/>
+        </w:rPr>
+        <w:t xml:space="preserve"> comes with its type system, which provides several benefits over </w:t>
+      </w:r>
+      <w:proofErr w:type="spellStart"/>
+      <w:r>
+        <w:rPr>
+          <w:rFonts w:asciiTheme="minorHAnsi" w:eastAsiaTheme="minorHAnsi" w:hAnsiTheme="minorHAnsi" w:cstheme="minorBidi"/>
+          <w:lang w:val="en-US" w:eastAsia="en-US"/>
+        </w:rPr>
+        <w:t>javascript</w:t>
+      </w:r>
+      <w:proofErr w:type="spellEnd"/>
+      <w:r>
+        <w:rPr>
+          <w:rFonts w:asciiTheme="minorHAnsi" w:eastAsiaTheme="minorHAnsi" w:hAnsiTheme="minorHAnsi" w:cstheme="minorBidi"/>
+          <w:lang w:val="en-US" w:eastAsia="en-US"/>
+        </w:rPr>
+        <w:t>.</w:t>
+      </w:r>
+    </w:p>
+    <w:p>
+      <w:pPr>
+        <w:pStyle w:val="NormalWeb"/>
+        <w:numPr>
+          <w:ilvl w:val="1"/>
+          <w:numId w:val="4"/>
+        </w:numPr>
+        <w:shd w:val="clear" w:color="auto" w:fill="FFFFFF"/>
+        <w:spacing w:before="0" w:beforeAutospacing="0" w:after="450" w:afterAutospacing="0"/>
+        <w:rPr>
+          <w:rFonts w:asciiTheme="minorHAnsi" w:eastAsiaTheme="minorHAnsi" w:hAnsiTheme="minorHAnsi" w:cstheme="minorBidi"/>
+          <w:lang w:val="en-US" w:eastAsia="en-US"/>
+        </w:rPr>
+      </w:pPr>
+      <w:r>
+        <w:rPr>
+          <w:rFonts w:asciiTheme="minorHAnsi" w:eastAsiaTheme="minorHAnsi" w:hAnsiTheme="minorHAnsi" w:cstheme="minorBidi"/>
+          <w:lang w:val="en-US" w:eastAsia="en-US"/>
+        </w:rPr>
+        <w:t>Optional Type System</w:t>
+      </w:r>
+    </w:p>
+    <w:p>
+      <w:pPr>
+        <w:pStyle w:val="NormalWeb"/>
+        <w:shd w:val="clear" w:color="auto" w:fill="FFFFFF"/>
+        <w:spacing w:after="450"/>
+        <w:ind w:left="1440"/>
+        <w:rPr>
+          <w:rFonts w:asciiTheme="minorHAnsi" w:eastAsiaTheme="minorHAnsi" w:hAnsiTheme="minorHAnsi" w:cstheme="minorBidi"/>
+          <w:lang w:val="en-US" w:eastAsia="en-US"/>
+        </w:rPr>
+      </w:pPr>
+      <w:proofErr w:type="spellStart"/>
+      <w:r>
+        <w:rPr>
+          <w:rFonts w:asciiTheme="minorHAnsi" w:eastAsiaTheme="minorHAnsi" w:hAnsiTheme="minorHAnsi" w:cstheme="minorBidi"/>
+          <w:lang w:val="en-US" w:eastAsia="en-US"/>
+        </w:rPr>
+        <w:t>TypeScript</w:t>
+      </w:r>
+      <w:proofErr w:type="spellEnd"/>
+      <w:r>
+        <w:rPr>
+          <w:rFonts w:asciiTheme="minorHAnsi" w:eastAsiaTheme="minorHAnsi" w:hAnsiTheme="minorHAnsi" w:cstheme="minorBidi"/>
+          <w:lang w:val="en-US" w:eastAsia="en-US"/>
+        </w:rPr>
+        <w:t xml:space="preserve"> provides the static type system which provides great help in catching programming errors at compile time.</w:t>
+      </w:r>
+    </w:p>
+    <w:p>
+      <w:pPr>
+        <w:pStyle w:val="NormalWeb"/>
+        <w:shd w:val="clear" w:color="auto" w:fill="FFFFFF"/>
+        <w:spacing w:before="0" w:beforeAutospacing="0" w:after="450" w:afterAutospacing="0"/>
+        <w:ind w:left="1440"/>
+        <w:rPr>
+          <w:rFonts w:asciiTheme="minorHAnsi" w:eastAsiaTheme="minorHAnsi" w:hAnsiTheme="minorHAnsi" w:cstheme="minorBidi"/>
+          <w:lang w:val="en-US" w:eastAsia="en-US"/>
+        </w:rPr>
+      </w:pPr>
+      <w:proofErr w:type="spellStart"/>
+      <w:r>
+        <w:rPr>
+          <w:rFonts w:asciiTheme="minorHAnsi" w:eastAsiaTheme="minorHAnsi" w:hAnsiTheme="minorHAnsi" w:cstheme="minorBidi"/>
+          <w:lang w:val="en-US" w:eastAsia="en-US"/>
+        </w:rPr>
+        <w:t>Javascript</w:t>
+      </w:r>
+      <w:proofErr w:type="spellEnd"/>
+      <w:r>
+        <w:rPr>
+          <w:rFonts w:asciiTheme="minorHAnsi" w:eastAsiaTheme="minorHAnsi" w:hAnsiTheme="minorHAnsi" w:cstheme="minorBidi"/>
+          <w:lang w:val="en-US" w:eastAsia="en-US"/>
+        </w:rPr>
+        <w:t xml:space="preserve"> is a dynamically typed system. The variables can hold any values. The type of variable is determined on the fly. The </w:t>
+      </w:r>
+      <w:proofErr w:type="spellStart"/>
+      <w:r>
+        <w:rPr>
+          <w:rFonts w:asciiTheme="minorHAnsi" w:eastAsiaTheme="minorHAnsi" w:hAnsiTheme="minorHAnsi" w:cstheme="minorBidi"/>
+          <w:lang w:val="en-US" w:eastAsia="en-US"/>
+        </w:rPr>
+        <w:t>javascript</w:t>
+      </w:r>
+      <w:proofErr w:type="spellEnd"/>
+      <w:r>
+        <w:rPr>
+          <w:rFonts w:asciiTheme="minorHAnsi" w:eastAsiaTheme="minorHAnsi" w:hAnsiTheme="minorHAnsi" w:cstheme="minorBidi"/>
+          <w:lang w:val="en-US" w:eastAsia="en-US"/>
+        </w:rPr>
+        <w:t xml:space="preserve"> implicitly converts types for example string to a number. This is ok for a small app, but large apps this can be a lot of headaches. It is difficult to test to see if the proper types are passed and errors always happen at runtime.</w:t>
+      </w:r>
+    </w:p>
+    <w:p>
+      <w:pPr>
+        <w:pStyle w:val="NormalWeb"/>
+        <w:numPr>
+          <w:ilvl w:val="1"/>
+          <w:numId w:val="4"/>
+        </w:numPr>
+        <w:shd w:val="clear" w:color="auto" w:fill="FFFFFF"/>
+        <w:spacing w:before="0" w:beforeAutospacing="0" w:after="450" w:afterAutospacing="0"/>
+        <w:rPr>
+          <w:rFonts w:asciiTheme="minorHAnsi" w:eastAsiaTheme="minorHAnsi" w:hAnsiTheme="minorHAnsi" w:cstheme="minorBidi"/>
+          <w:lang w:val="en-US" w:eastAsia="en-US"/>
+        </w:rPr>
+      </w:pPr>
+      <w:proofErr w:type="spellStart"/>
+      <w:r>
+        <w:rPr>
+          <w:rFonts w:asciiTheme="minorHAnsi" w:eastAsiaTheme="minorHAnsi" w:hAnsiTheme="minorHAnsi" w:cstheme="minorBidi"/>
+          <w:lang w:val="en-US" w:eastAsia="en-US"/>
+        </w:rPr>
+        <w:t>Intellisense</w:t>
+      </w:r>
+      <w:proofErr w:type="spellEnd"/>
+      <w:r>
+        <w:rPr>
+          <w:rFonts w:asciiTheme="minorHAnsi" w:eastAsiaTheme="minorHAnsi" w:hAnsiTheme="minorHAnsi" w:cstheme="minorBidi"/>
+          <w:lang w:val="en-US" w:eastAsia="en-US"/>
+        </w:rPr>
+        <w:t xml:space="preserve"> &amp; syntax checking</w:t>
+      </w:r>
+    </w:p>
+    <w:p>
+      <w:pPr>
+        <w:pStyle w:val="NormalWeb"/>
+        <w:shd w:val="clear" w:color="auto" w:fill="FFFFFF"/>
+        <w:spacing w:before="0" w:beforeAutospacing="0" w:after="450" w:afterAutospacing="0"/>
+        <w:ind w:left="1440"/>
+        <w:rPr>
+          <w:rFonts w:asciiTheme="minorHAnsi" w:eastAsiaTheme="minorHAnsi" w:hAnsiTheme="minorHAnsi" w:cstheme="minorBidi"/>
+          <w:lang w:val="en-US" w:eastAsia="en-US"/>
+        </w:rPr>
+      </w:pPr>
+      <w:r>
+        <w:rPr>
+          <w:rFonts w:asciiTheme="minorHAnsi" w:eastAsiaTheme="minorHAnsi" w:hAnsiTheme="minorHAnsi" w:cstheme="minorBidi"/>
+          <w:lang w:val="en-US" w:eastAsia="en-US"/>
+        </w:rPr>
+        <w:t xml:space="preserve">The static Type system helps in provide better tooling support in IDE. The </w:t>
+      </w:r>
+      <w:proofErr w:type="spellStart"/>
+      <w:r>
+        <w:rPr>
+          <w:rFonts w:asciiTheme="minorHAnsi" w:eastAsiaTheme="minorHAnsi" w:hAnsiTheme="minorHAnsi" w:cstheme="minorBidi"/>
+          <w:lang w:val="en-US" w:eastAsia="en-US"/>
+        </w:rPr>
+        <w:t>intellisense</w:t>
+      </w:r>
+      <w:proofErr w:type="spellEnd"/>
+      <w:r>
+        <w:rPr>
+          <w:rFonts w:asciiTheme="minorHAnsi" w:eastAsiaTheme="minorHAnsi" w:hAnsiTheme="minorHAnsi" w:cstheme="minorBidi"/>
+          <w:lang w:val="en-US" w:eastAsia="en-US"/>
+        </w:rPr>
+        <w:t xml:space="preserve">, syntax checking &amp; code completion are few of the major benefits you get with the tooling support. This speeds up the development time and also ensures that the programmers make fewer mistakes with typos. All the major editors like </w:t>
+      </w:r>
+      <w:proofErr w:type="spellStart"/>
+      <w:r>
+        <w:rPr>
+          <w:rFonts w:asciiTheme="minorHAnsi" w:eastAsiaTheme="minorHAnsi" w:hAnsiTheme="minorHAnsi" w:cstheme="minorBidi"/>
+          <w:lang w:val="en-US" w:eastAsia="en-US"/>
+        </w:rPr>
+        <w:t>VSCode</w:t>
+      </w:r>
+      <w:proofErr w:type="spellEnd"/>
+      <w:r>
+        <w:rPr>
+          <w:rFonts w:asciiTheme="minorHAnsi" w:eastAsiaTheme="minorHAnsi" w:hAnsiTheme="minorHAnsi" w:cstheme="minorBidi"/>
+          <w:lang w:val="en-US" w:eastAsia="en-US"/>
+        </w:rPr>
+        <w:t>, atom, sublime text includes the tooling support for Typescript</w:t>
+      </w:r>
+      <w:r>
+        <w:rPr>
+          <w:rFonts w:asciiTheme="minorHAnsi" w:eastAsiaTheme="minorHAnsi" w:hAnsiTheme="minorHAnsi" w:cstheme="minorBidi"/>
+          <w:lang w:val="en-US" w:eastAsia="en-US"/>
+        </w:rPr>
+        <w:t>.</w:t>
+      </w:r>
+    </w:p>
+    <w:p>
+      <w:pPr>
+        <w:pStyle w:val="NormalWeb"/>
+        <w:numPr>
+          <w:ilvl w:val="1"/>
+          <w:numId w:val="4"/>
+        </w:numPr>
+        <w:shd w:val="clear" w:color="auto" w:fill="FFFFFF"/>
+        <w:spacing w:after="450"/>
+        <w:rPr>
+          <w:rFonts w:asciiTheme="minorHAnsi" w:eastAsiaTheme="minorHAnsi" w:hAnsiTheme="minorHAnsi" w:cstheme="minorBidi"/>
+          <w:lang w:val="en-US" w:eastAsia="en-US"/>
+        </w:rPr>
+      </w:pPr>
+      <w:r>
+        <w:rPr>
+          <w:rFonts w:asciiTheme="minorHAnsi" w:eastAsiaTheme="minorHAnsi" w:hAnsiTheme="minorHAnsi" w:cstheme="minorBidi"/>
+          <w:lang w:val="en-US" w:eastAsia="en-US"/>
+        </w:rPr>
+        <w:lastRenderedPageBreak/>
+        <w:t>Maintainable code</w:t>
+      </w:r>
+    </w:p>
+    <w:p>
+      <w:pPr>
+        <w:pStyle w:val="NormalWeb"/>
+        <w:shd w:val="clear" w:color="auto" w:fill="FFFFFF"/>
+        <w:spacing w:before="0" w:beforeAutospacing="0" w:after="450" w:afterAutospacing="0"/>
+        <w:ind w:left="1440"/>
+        <w:rPr>
+          <w:rFonts w:asciiTheme="minorHAnsi" w:eastAsiaTheme="minorHAnsi" w:hAnsiTheme="minorHAnsi" w:cstheme="minorBidi"/>
+          <w:lang w:val="en-US" w:eastAsia="en-US"/>
+        </w:rPr>
+      </w:pPr>
+      <w:r>
+        <w:rPr>
+          <w:rFonts w:asciiTheme="minorHAnsi" w:eastAsiaTheme="minorHAnsi" w:hAnsiTheme="minorHAnsi" w:cstheme="minorBidi"/>
+          <w:lang w:val="en-US" w:eastAsia="en-US"/>
+        </w:rPr>
+        <w:t xml:space="preserve">Typescript brings Types, Classes, interfaces &amp; modules. </w:t>
+      </w:r>
+      <w:proofErr w:type="gramStart"/>
+      <w:r>
+        <w:rPr>
+          <w:rFonts w:asciiTheme="minorHAnsi" w:eastAsiaTheme="minorHAnsi" w:hAnsiTheme="minorHAnsi" w:cstheme="minorBidi"/>
+          <w:lang w:val="en-US" w:eastAsia="en-US"/>
+        </w:rPr>
+        <w:t>it</w:t>
+      </w:r>
+      <w:proofErr w:type="gramEnd"/>
+      <w:r>
+        <w:rPr>
+          <w:rFonts w:asciiTheme="minorHAnsi" w:eastAsiaTheme="minorHAnsi" w:hAnsiTheme="minorHAnsi" w:cstheme="minorBidi"/>
+          <w:lang w:val="en-US" w:eastAsia="en-US"/>
+        </w:rPr>
+        <w:t xml:space="preserve"> makes the code more maintainable and scalable. It much easier to organize the Typescript code, than a </w:t>
+      </w:r>
+      <w:proofErr w:type="spellStart"/>
+      <w:r>
+        <w:rPr>
+          <w:rFonts w:asciiTheme="minorHAnsi" w:eastAsiaTheme="minorHAnsi" w:hAnsiTheme="minorHAnsi" w:cstheme="minorBidi"/>
+          <w:lang w:val="en-US" w:eastAsia="en-US"/>
+        </w:rPr>
+        <w:t>Javascript</w:t>
+      </w:r>
+      <w:proofErr w:type="spellEnd"/>
+      <w:r>
+        <w:rPr>
+          <w:rFonts w:asciiTheme="minorHAnsi" w:eastAsiaTheme="minorHAnsi" w:hAnsiTheme="minorHAnsi" w:cstheme="minorBidi"/>
+          <w:lang w:val="en-US" w:eastAsia="en-US"/>
+        </w:rPr>
+        <w:t xml:space="preserve"> code</w:t>
+      </w:r>
+      <w:r>
+        <w:rPr>
+          <w:rFonts w:asciiTheme="minorHAnsi" w:eastAsiaTheme="minorHAnsi" w:hAnsiTheme="minorHAnsi" w:cstheme="minorBidi"/>
+          <w:lang w:val="en-US" w:eastAsia="en-US"/>
+        </w:rPr>
+        <w:t>.</w:t>
+      </w:r>
+    </w:p>
+    <w:p>
+      <w:pPr>
+        <w:pStyle w:val="NormalWeb"/>
+        <w:numPr>
+          <w:ilvl w:val="1"/>
+          <w:numId w:val="4"/>
+        </w:numPr>
+        <w:shd w:val="clear" w:color="auto" w:fill="FFFFFF"/>
+        <w:spacing w:after="450"/>
+        <w:rPr>
+          <w:rFonts w:asciiTheme="minorHAnsi" w:eastAsiaTheme="minorHAnsi" w:hAnsiTheme="minorHAnsi" w:cstheme="minorBidi"/>
+          <w:lang w:val="en-US" w:eastAsia="en-US"/>
+        </w:rPr>
+      </w:pPr>
+      <w:r>
+        <w:rPr>
+          <w:rFonts w:asciiTheme="minorHAnsi" w:eastAsiaTheme="minorHAnsi" w:hAnsiTheme="minorHAnsi" w:cstheme="minorBidi"/>
+          <w:lang w:val="en-US" w:eastAsia="en-US"/>
+        </w:rPr>
+        <w:t>Language Enhancement</w:t>
+      </w:r>
+    </w:p>
+    <w:p>
+      <w:pPr>
+        <w:pStyle w:val="NormalWeb"/>
+        <w:shd w:val="clear" w:color="auto" w:fill="FFFFFF"/>
+        <w:spacing w:before="0" w:beforeAutospacing="0" w:after="450" w:afterAutospacing="0"/>
+        <w:ind w:left="1440"/>
+        <w:rPr>
+          <w:rFonts w:asciiTheme="minorHAnsi" w:eastAsiaTheme="minorHAnsi" w:hAnsiTheme="minorHAnsi" w:cstheme="minorBidi"/>
+          <w:lang w:val="en-US" w:eastAsia="en-US"/>
+        </w:rPr>
+      </w:pPr>
+      <w:r>
+        <w:rPr>
+          <w:rFonts w:asciiTheme="minorHAnsi" w:eastAsiaTheme="minorHAnsi" w:hAnsiTheme="minorHAnsi" w:cstheme="minorBidi"/>
+          <w:lang w:val="en-US" w:eastAsia="en-US"/>
+        </w:rPr>
+        <w:t>Typescript comes with several language features. It supports Encapsulation through classes and modules. Supports constructors, properties &amp; functions. It has support for Interfaces. You can make use of Arrow functions or lambdas or anonymous functions.</w:t>
+      </w:r>
+    </w:p>
+    <w:p>
+      <w:pPr>
+        <w:pStyle w:val="NormalWeb"/>
+        <w:shd w:val="clear" w:color="auto" w:fill="FFFFFF"/>
+        <w:spacing w:before="0" w:beforeAutospacing="0" w:after="450" w:afterAutospacing="0"/>
+        <w:rPr>
+          <w:rFonts w:asciiTheme="minorHAnsi" w:eastAsiaTheme="minorHAnsi" w:hAnsiTheme="minorHAnsi" w:cstheme="minorBidi"/>
+          <w:lang w:val="en-US" w:eastAsia="en-US"/>
+        </w:rPr>
+      </w:pPr>
+      <w:r>
+        <w:rPr>
+          <w:rFonts w:asciiTheme="minorHAnsi" w:eastAsiaTheme="minorHAnsi" w:hAnsiTheme="minorHAnsi" w:cstheme="minorBidi"/>
+          <w:lang w:val="en-US" w:eastAsia="en-US"/>
+        </w:rPr>
+        <w:t xml:space="preserve">The Typescript is still </w:t>
+      </w:r>
+      <w:proofErr w:type="spellStart"/>
+      <w:r>
+        <w:rPr>
+          <w:rFonts w:asciiTheme="minorHAnsi" w:eastAsiaTheme="minorHAnsi" w:hAnsiTheme="minorHAnsi" w:cstheme="minorBidi"/>
+          <w:lang w:val="en-US" w:eastAsia="en-US"/>
+        </w:rPr>
+        <w:t>Javascript</w:t>
+      </w:r>
+      <w:proofErr w:type="spellEnd"/>
+      <w:r>
+        <w:rPr>
+          <w:rFonts w:asciiTheme="minorHAnsi" w:eastAsiaTheme="minorHAnsi" w:hAnsiTheme="minorHAnsi" w:cstheme="minorBidi"/>
+          <w:lang w:val="en-US" w:eastAsia="en-US"/>
+        </w:rPr>
+        <w:t xml:space="preserve">. It retains most of the </w:t>
+      </w:r>
+      <w:proofErr w:type="spellStart"/>
+      <w:r>
+        <w:rPr>
+          <w:rFonts w:asciiTheme="minorHAnsi" w:eastAsiaTheme="minorHAnsi" w:hAnsiTheme="minorHAnsi" w:cstheme="minorBidi"/>
+          <w:lang w:val="en-US" w:eastAsia="en-US"/>
+        </w:rPr>
+        <w:t>javascript</w:t>
+      </w:r>
+      <w:proofErr w:type="spellEnd"/>
+      <w:r>
+        <w:rPr>
+          <w:rFonts w:asciiTheme="minorHAnsi" w:eastAsiaTheme="minorHAnsi" w:hAnsiTheme="minorHAnsi" w:cstheme="minorBidi"/>
+          <w:lang w:val="en-US" w:eastAsia="en-US"/>
+        </w:rPr>
+        <w:t xml:space="preserve"> syntax. This means that all valid JavaScript code is valid </w:t>
+      </w:r>
+      <w:proofErr w:type="spellStart"/>
+      <w:r>
+        <w:rPr>
+          <w:rFonts w:asciiTheme="minorHAnsi" w:eastAsiaTheme="minorHAnsi" w:hAnsiTheme="minorHAnsi" w:cstheme="minorBidi"/>
+          <w:lang w:val="en-US" w:eastAsia="en-US"/>
+        </w:rPr>
+        <w:t>TypeScript</w:t>
+      </w:r>
+      <w:proofErr w:type="spellEnd"/>
+      <w:r>
+        <w:rPr>
+          <w:rFonts w:asciiTheme="minorHAnsi" w:eastAsiaTheme="minorHAnsi" w:hAnsiTheme="minorHAnsi" w:cstheme="minorBidi"/>
+          <w:lang w:val="en-US" w:eastAsia="en-US"/>
+        </w:rPr>
+        <w:t xml:space="preserve"> code. Hence the learning curve is lean. If you are not aware of OOP concepts like classes, interfaces, </w:t>
+      </w:r>
+      <w:proofErr w:type="spellStart"/>
+      <w:r>
+        <w:rPr>
+          <w:rFonts w:asciiTheme="minorHAnsi" w:eastAsiaTheme="minorHAnsi" w:hAnsiTheme="minorHAnsi" w:cstheme="minorBidi"/>
+          <w:lang w:val="en-US" w:eastAsia="en-US"/>
+        </w:rPr>
+        <w:t>etc</w:t>
+      </w:r>
+      <w:proofErr w:type="spellEnd"/>
+      <w:r>
+        <w:rPr>
+          <w:rFonts w:asciiTheme="minorHAnsi" w:eastAsiaTheme="minorHAnsi" w:hAnsiTheme="minorHAnsi" w:cstheme="minorBidi"/>
+          <w:lang w:val="en-US" w:eastAsia="en-US"/>
+        </w:rPr>
+        <w:t>, you may need to learn them to get the best out of Typescript</w:t>
+      </w:r>
+    </w:p>
+    <w:p>
+      <w:pPr>
+        <w:pStyle w:val="Heading2"/>
+        <w:shd w:val="clear" w:color="auto" w:fill="FFFFFF"/>
+        <w:spacing w:before="0" w:beforeAutospacing="0" w:after="240" w:afterAutospacing="0" w:line="840" w:lineRule="atLeast"/>
+        <w:rPr>
+          <w:rFonts w:asciiTheme="minorHAnsi" w:eastAsiaTheme="minorHAnsi" w:hAnsiTheme="minorHAnsi" w:cstheme="minorBidi"/>
+          <w:b w:val="0"/>
+          <w:bCs w:val="0"/>
+          <w:sz w:val="24"/>
+          <w:szCs w:val="24"/>
+          <w:lang w:val="en-US" w:eastAsia="en-US"/>
+        </w:rPr>
+      </w:pPr>
+      <w:r>
+        <w:rPr>
+          <w:rFonts w:asciiTheme="minorHAnsi" w:eastAsiaTheme="minorHAnsi" w:hAnsiTheme="minorHAnsi" w:cstheme="minorBidi"/>
+          <w:b w:val="0"/>
+          <w:bCs w:val="0"/>
+          <w:sz w:val="24"/>
+          <w:szCs w:val="24"/>
+          <w:lang w:val="en-US" w:eastAsia="en-US"/>
+        </w:rPr>
+        <w:t>Typescript Components</w:t>
+      </w:r>
+    </w:p>
+    <w:p>
+      <w:pPr>
+        <w:pStyle w:val="NormalWeb"/>
+        <w:shd w:val="clear" w:color="auto" w:fill="FFFFFF"/>
+        <w:spacing w:before="0" w:beforeAutospacing="0" w:after="450" w:afterAutospacing="0"/>
+        <w:rPr>
+          <w:rFonts w:asciiTheme="minorHAnsi" w:eastAsiaTheme="minorHAnsi" w:hAnsiTheme="minorHAnsi" w:cstheme="minorBidi"/>
+          <w:lang w:val="en-US" w:eastAsia="en-US"/>
+        </w:rPr>
+      </w:pPr>
+      <w:r>
+        <w:rPr>
+          <w:rFonts w:asciiTheme="minorHAnsi" w:eastAsiaTheme="minorHAnsi" w:hAnsiTheme="minorHAnsi" w:cstheme="minorBidi"/>
+          <w:lang w:val="en-US" w:eastAsia="en-US"/>
+        </w:rPr>
+        <w:t xml:space="preserve">The architecture of </w:t>
+      </w:r>
+      <w:proofErr w:type="spellStart"/>
+      <w:r>
+        <w:rPr>
+          <w:rFonts w:asciiTheme="minorHAnsi" w:eastAsiaTheme="minorHAnsi" w:hAnsiTheme="minorHAnsi" w:cstheme="minorBidi"/>
+          <w:lang w:val="en-US" w:eastAsia="en-US"/>
+        </w:rPr>
+        <w:t>TypeScript</w:t>
+      </w:r>
+      <w:proofErr w:type="spellEnd"/>
+      <w:r>
+        <w:rPr>
+          <w:rFonts w:asciiTheme="minorHAnsi" w:eastAsiaTheme="minorHAnsi" w:hAnsiTheme="minorHAnsi" w:cstheme="minorBidi"/>
+          <w:lang w:val="en-US" w:eastAsia="en-US"/>
+        </w:rPr>
+        <w:t xml:space="preserve"> is neatly organized in different layers as shown in the image below. The three major layers are</w:t>
+      </w:r>
+    </w:p>
+    <w:p>
+      <w:pPr>
+        <w:pStyle w:val="NormalWeb"/>
+        <w:shd w:val="clear" w:color="auto" w:fill="FFFFFF"/>
+        <w:spacing w:before="0" w:beforeAutospacing="0" w:after="450" w:afterAutospacing="0"/>
+        <w:rPr>
+          <w:rFonts w:asciiTheme="minorHAnsi" w:eastAsiaTheme="minorHAnsi" w:hAnsiTheme="minorHAnsi" w:cstheme="minorBidi"/>
+          <w:lang w:val="en-US" w:eastAsia="en-US"/>
+        </w:rPr>
+      </w:pPr>
+      <w:r>
+        <w:rPr>
+          <w:noProof/>
+        </w:rPr>
+        <w:drawing>
+          <wp:inline distT="0" distB="0" distL="0" distR="0" wp14:anchorId="2CAA1B1E" wp14:editId="4BA8F4C3">
+            <wp:extent cx="5731510" cy="2694940"/>
+            <wp:effectExtent l="0" t="0" r="2540" b="0"/>
+            <wp:docPr id="2" name="Picture 2"/>
+            <wp:cNvGraphicFramePr>
+              <a:graphicFrameLocks xmlns:a="http://schemas.openxmlformats.org/drawingml/2006/main" noChangeAspect="1"/>
+            </wp:cNvGraphicFramePr>
+            <a:graphic xmlns:a="http://schemas.openxmlformats.org/drawingml/2006/main">
+              <a:graphicData uri="http://schemas.openxmlformats.org/drawingml/2006/picture">
+                <pic:pic xmlns:pic="http://schemas.openxmlformats.org/drawingml/2006/picture">
+                  <pic:nvPicPr>
+                    <pic:cNvPr id="1" name=""/>
+                    <pic:cNvPicPr/>
+                  </pic:nvPicPr>
+                  <pic:blipFill>
+                    <a:blip r:embed="rId24"/>
+                    <a:stretch>
+                      <a:fillRect/>
+                    </a:stretch>
+                  </pic:blipFill>
+                  <pic:spPr>
+                    <a:xfrm>
+                      <a:off x="0" y="0"/>
+                      <a:ext cx="5731510" cy="2694940"/>
+                    </a:xfrm>
+                    <a:prstGeom prst="rect">
+                      <a:avLst/>
+                    </a:prstGeom>
+                  </pic:spPr>
+                </pic:pic>
+              </a:graphicData>
+            </a:graphic>
+          </wp:inline>
+        </w:drawing>
+      </w:r>
+    </w:p>
+    <w:p>
+      <w:pPr>
+        <w:pStyle w:val="NormalWeb"/>
+        <w:shd w:val="clear" w:color="auto" w:fill="FFFFFF"/>
+        <w:spacing w:after="450"/>
+        <w:rPr>
+          <w:rFonts w:asciiTheme="minorHAnsi" w:eastAsiaTheme="minorHAnsi" w:hAnsiTheme="minorHAnsi" w:cstheme="minorBidi"/>
+          <w:lang w:val="en-US" w:eastAsia="en-US"/>
+        </w:rPr>
+      </w:pPr>
+    </w:p>
+    <w:p>
+      <w:pPr>
+        <w:pStyle w:val="NormalWeb"/>
+        <w:shd w:val="clear" w:color="auto" w:fill="FFFFFF"/>
+        <w:spacing w:after="450"/>
+        <w:rPr>
+          <w:rFonts w:asciiTheme="minorHAnsi" w:eastAsiaTheme="minorHAnsi" w:hAnsiTheme="minorHAnsi" w:cstheme="minorBidi"/>
+          <w:lang w:val="en-US" w:eastAsia="en-US"/>
+        </w:rPr>
+      </w:pPr>
+    </w:p>
+    <w:p>
+      <w:pPr>
+        <w:pStyle w:val="NormalWeb"/>
+        <w:shd w:val="clear" w:color="auto" w:fill="FFFFFF"/>
+        <w:spacing w:after="450"/>
+        <w:rPr>
+          <w:rFonts w:asciiTheme="minorHAnsi" w:eastAsiaTheme="minorHAnsi" w:hAnsiTheme="minorHAnsi" w:cstheme="minorBidi"/>
+          <w:lang w:val="en-US" w:eastAsia="en-US"/>
+        </w:rPr>
+      </w:pPr>
+      <w:r>
+        <w:rPr>
+          <w:rFonts w:asciiTheme="minorHAnsi" w:eastAsiaTheme="minorHAnsi" w:hAnsiTheme="minorHAnsi" w:cstheme="minorBidi"/>
+          <w:lang w:val="en-US" w:eastAsia="en-US"/>
+        </w:rPr>
+        <w:lastRenderedPageBreak/>
+        <w:t xml:space="preserve"> </w:t>
+      </w:r>
+      <w:proofErr w:type="spellStart"/>
+      <w:proofErr w:type="gramStart"/>
+      <w:r>
+        <w:rPr>
+          <w:rFonts w:asciiTheme="minorHAnsi" w:eastAsiaTheme="minorHAnsi" w:hAnsiTheme="minorHAnsi" w:cstheme="minorBidi"/>
+          <w:lang w:val="en-US" w:eastAsia="en-US"/>
+        </w:rPr>
+        <w:t>a.</w:t>
+      </w:r>
+      <w:r>
+        <w:rPr>
+          <w:rFonts w:asciiTheme="minorHAnsi" w:eastAsiaTheme="minorHAnsi" w:hAnsiTheme="minorHAnsi" w:cstheme="minorBidi"/>
+          <w:lang w:val="en-US" w:eastAsia="en-US"/>
+        </w:rPr>
+        <w:t>Core</w:t>
+      </w:r>
+      <w:proofErr w:type="spellEnd"/>
+      <w:proofErr w:type="gramEnd"/>
+      <w:r>
+        <w:rPr>
+          <w:rFonts w:asciiTheme="minorHAnsi" w:eastAsiaTheme="minorHAnsi" w:hAnsiTheme="minorHAnsi" w:cstheme="minorBidi"/>
+          <w:lang w:val="en-US" w:eastAsia="en-US"/>
+        </w:rPr>
+        <w:t xml:space="preserve"> </w:t>
+      </w:r>
+      <w:proofErr w:type="spellStart"/>
+      <w:r>
+        <w:rPr>
+          <w:rFonts w:asciiTheme="minorHAnsi" w:eastAsiaTheme="minorHAnsi" w:hAnsiTheme="minorHAnsi" w:cstheme="minorBidi"/>
+          <w:lang w:val="en-US" w:eastAsia="en-US"/>
+        </w:rPr>
+        <w:t>TypeScript</w:t>
+      </w:r>
+      <w:proofErr w:type="spellEnd"/>
+      <w:r>
+        <w:rPr>
+          <w:rFonts w:asciiTheme="minorHAnsi" w:eastAsiaTheme="minorHAnsi" w:hAnsiTheme="minorHAnsi" w:cstheme="minorBidi"/>
+          <w:lang w:val="en-US" w:eastAsia="en-US"/>
+        </w:rPr>
+        <w:t xml:space="preserve"> Compiler.</w:t>
+      </w:r>
+    </w:p>
+    <w:p>
+      <w:pPr>
+        <w:pStyle w:val="NormalWeb"/>
+        <w:shd w:val="clear" w:color="auto" w:fill="FFFFFF"/>
+        <w:spacing w:after="450"/>
+        <w:rPr>
+          <w:rFonts w:asciiTheme="minorHAnsi" w:eastAsiaTheme="minorHAnsi" w:hAnsiTheme="minorHAnsi" w:cstheme="minorBidi"/>
+          <w:lang w:val="en-US" w:eastAsia="en-US"/>
+        </w:rPr>
+      </w:pPr>
+      <w:proofErr w:type="spellStart"/>
+      <w:proofErr w:type="gramStart"/>
+      <w:r>
+        <w:rPr>
+          <w:rFonts w:asciiTheme="minorHAnsi" w:eastAsiaTheme="minorHAnsi" w:hAnsiTheme="minorHAnsi" w:cstheme="minorBidi"/>
+          <w:lang w:val="en-US" w:eastAsia="en-US"/>
+        </w:rPr>
+        <w:t>b.</w:t>
+      </w:r>
+      <w:r>
+        <w:rPr>
+          <w:rFonts w:asciiTheme="minorHAnsi" w:eastAsiaTheme="minorHAnsi" w:hAnsiTheme="minorHAnsi" w:cstheme="minorBidi"/>
+          <w:lang w:val="en-US" w:eastAsia="en-US"/>
+        </w:rPr>
+        <w:t>Typescript</w:t>
+      </w:r>
+      <w:proofErr w:type="spellEnd"/>
+      <w:proofErr w:type="gramEnd"/>
+      <w:r>
+        <w:rPr>
+          <w:rFonts w:asciiTheme="minorHAnsi" w:eastAsiaTheme="minorHAnsi" w:hAnsiTheme="minorHAnsi" w:cstheme="minorBidi"/>
+          <w:lang w:val="en-US" w:eastAsia="en-US"/>
+        </w:rPr>
+        <w:t xml:space="preserve"> Standalone Compiler</w:t>
+      </w:r>
+    </w:p>
+    <w:p>
+      <w:pPr>
+        <w:pStyle w:val="NormalWeb"/>
+        <w:shd w:val="clear" w:color="auto" w:fill="FFFFFF"/>
+        <w:spacing w:after="450"/>
+        <w:rPr>
+          <w:rFonts w:asciiTheme="minorHAnsi" w:eastAsiaTheme="minorHAnsi" w:hAnsiTheme="minorHAnsi" w:cstheme="minorBidi"/>
+          <w:lang w:val="en-US" w:eastAsia="en-US"/>
+        </w:rPr>
+      </w:pPr>
+      <w:r>
+        <w:rPr>
+          <w:rFonts w:asciiTheme="minorHAnsi" w:eastAsiaTheme="minorHAnsi" w:hAnsiTheme="minorHAnsi" w:cstheme="minorBidi"/>
+          <w:lang w:val="en-US" w:eastAsia="en-US"/>
+        </w:rPr>
+        <w:t xml:space="preserve">c. </w:t>
+      </w:r>
+      <w:r>
+        <w:rPr>
+          <w:rFonts w:asciiTheme="minorHAnsi" w:eastAsiaTheme="minorHAnsi" w:hAnsiTheme="minorHAnsi" w:cstheme="minorBidi"/>
+          <w:lang w:val="en-US" w:eastAsia="en-US"/>
+        </w:rPr>
+        <w:t>Typescript Language Services</w:t>
+      </w:r>
+    </w:p>
+    <w:p>
+      <w:pPr>
+        <w:pStyle w:val="NormalWeb"/>
+        <w:shd w:val="clear" w:color="auto" w:fill="FFFFFF"/>
+        <w:spacing w:after="450"/>
+        <w:rPr>
+          <w:rFonts w:asciiTheme="minorHAnsi" w:eastAsiaTheme="minorHAnsi" w:hAnsiTheme="minorHAnsi" w:cstheme="minorBidi"/>
+          <w:lang w:val="en-US" w:eastAsia="en-US"/>
+        </w:rPr>
+      </w:pPr>
+      <w:r>
+        <w:rPr>
+          <w:rFonts w:asciiTheme="minorHAnsi" w:eastAsiaTheme="minorHAnsi" w:hAnsiTheme="minorHAnsi" w:cstheme="minorBidi"/>
+          <w:lang w:val="en-US" w:eastAsia="en-US"/>
+        </w:rPr>
+        <w:t xml:space="preserve">Core </w:t>
+      </w:r>
+      <w:proofErr w:type="spellStart"/>
+      <w:r>
+        <w:rPr>
+          <w:rFonts w:asciiTheme="minorHAnsi" w:eastAsiaTheme="minorHAnsi" w:hAnsiTheme="minorHAnsi" w:cstheme="minorBidi"/>
+          <w:lang w:val="en-US" w:eastAsia="en-US"/>
+        </w:rPr>
+        <w:t>TypeScript</w:t>
+      </w:r>
+      <w:proofErr w:type="spellEnd"/>
+      <w:r>
+        <w:rPr>
+          <w:rFonts w:asciiTheme="minorHAnsi" w:eastAsiaTheme="minorHAnsi" w:hAnsiTheme="minorHAnsi" w:cstheme="minorBidi"/>
+          <w:lang w:val="en-US" w:eastAsia="en-US"/>
+        </w:rPr>
+        <w:t xml:space="preserve"> Compiler</w:t>
+      </w:r>
+    </w:p>
+    <w:p>
+      <w:pPr>
+        <w:pStyle w:val="NormalWeb"/>
+        <w:shd w:val="clear" w:color="auto" w:fill="FFFFFF"/>
+        <w:spacing w:after="450"/>
+        <w:rPr>
+          <w:rFonts w:asciiTheme="minorHAnsi" w:eastAsiaTheme="minorHAnsi" w:hAnsiTheme="minorHAnsi" w:cstheme="minorBidi"/>
+          <w:lang w:val="en-US" w:eastAsia="en-US"/>
+        </w:rPr>
+      </w:pPr>
+      <w:r>
+        <w:rPr>
+          <w:rFonts w:asciiTheme="minorHAnsi" w:eastAsiaTheme="minorHAnsi" w:hAnsiTheme="minorHAnsi" w:cstheme="minorBidi"/>
+          <w:lang w:val="en-US" w:eastAsia="en-US"/>
+        </w:rPr>
+        <w:t xml:space="preserve">The </w:t>
+      </w:r>
+      <w:proofErr w:type="spellStart"/>
+      <w:r>
+        <w:rPr>
+          <w:rFonts w:asciiTheme="minorHAnsi" w:eastAsiaTheme="minorHAnsi" w:hAnsiTheme="minorHAnsi" w:cstheme="minorBidi"/>
+          <w:lang w:val="en-US" w:eastAsia="en-US"/>
+        </w:rPr>
+        <w:t>TypeScript</w:t>
+      </w:r>
+      <w:proofErr w:type="spellEnd"/>
+      <w:r>
+        <w:rPr>
+          <w:rFonts w:asciiTheme="minorHAnsi" w:eastAsiaTheme="minorHAnsi" w:hAnsiTheme="minorHAnsi" w:cstheme="minorBidi"/>
+          <w:lang w:val="en-US" w:eastAsia="en-US"/>
+        </w:rPr>
+        <w:t xml:space="preserve"> compiler manages the task of type-checking our code and converting it into valid JavaScript code. The compiler is made up of several different layers like core, program, scanner, parser, checker &amp; emitter, </w:t>
+      </w:r>
+      <w:proofErr w:type="spellStart"/>
+      <w:r>
+        <w:rPr>
+          <w:rFonts w:asciiTheme="minorHAnsi" w:eastAsiaTheme="minorHAnsi" w:hAnsiTheme="minorHAnsi" w:cstheme="minorBidi"/>
+          <w:lang w:val="en-US" w:eastAsia="en-US"/>
+        </w:rPr>
+        <w:t>etc</w:t>
+      </w:r>
+      <w:proofErr w:type="spellEnd"/>
+    </w:p>
+    <w:p>
+      <w:pPr>
+        <w:pStyle w:val="NormalWeb"/>
+        <w:shd w:val="clear" w:color="auto" w:fill="FFFFFF"/>
+        <w:spacing w:after="450"/>
+        <w:rPr>
+          <w:rFonts w:asciiTheme="minorHAnsi" w:eastAsiaTheme="minorHAnsi" w:hAnsiTheme="minorHAnsi" w:cstheme="minorBidi"/>
+          <w:lang w:val="en-US" w:eastAsia="en-US"/>
+        </w:rPr>
+      </w:pPr>
+      <w:r>
+        <w:rPr>
+          <w:rFonts w:asciiTheme="minorHAnsi" w:eastAsiaTheme="minorHAnsi" w:hAnsiTheme="minorHAnsi" w:cstheme="minorBidi"/>
+          <w:lang w:val="en-US" w:eastAsia="en-US"/>
+        </w:rPr>
+        <w:t>Standalone compiler (</w:t>
+      </w:r>
+      <w:proofErr w:type="spellStart"/>
+      <w:r>
+        <w:rPr>
+          <w:rFonts w:asciiTheme="minorHAnsi" w:eastAsiaTheme="minorHAnsi" w:hAnsiTheme="minorHAnsi" w:cstheme="minorBidi"/>
+          <w:lang w:val="en-US" w:eastAsia="en-US"/>
+        </w:rPr>
+        <w:t>tsc</w:t>
+      </w:r>
+      <w:proofErr w:type="spellEnd"/>
+      <w:r>
+        <w:rPr>
+          <w:rFonts w:asciiTheme="minorHAnsi" w:eastAsiaTheme="minorHAnsi" w:hAnsiTheme="minorHAnsi" w:cstheme="minorBidi"/>
+          <w:lang w:val="en-US" w:eastAsia="en-US"/>
+        </w:rPr>
+        <w:t>)</w:t>
+      </w:r>
+    </w:p>
+    <w:p>
+      <w:pPr>
+        <w:pStyle w:val="NormalWeb"/>
+        <w:shd w:val="clear" w:color="auto" w:fill="FFFFFF"/>
+        <w:spacing w:after="450"/>
+        <w:rPr>
+          <w:rFonts w:asciiTheme="minorHAnsi" w:eastAsiaTheme="minorHAnsi" w:hAnsiTheme="minorHAnsi" w:cstheme="minorBidi"/>
+          <w:lang w:val="en-US" w:eastAsia="en-US"/>
+        </w:rPr>
+      </w:pPr>
+      <w:r>
+        <w:rPr>
+          <w:rFonts w:asciiTheme="minorHAnsi" w:eastAsiaTheme="minorHAnsi" w:hAnsiTheme="minorHAnsi" w:cstheme="minorBidi"/>
+          <w:lang w:val="en-US" w:eastAsia="en-US"/>
+        </w:rPr>
+        <w:t>The batch compilation CLI. Mainly handle reading and writing files for different supported engines (e.g. Node.js)</w:t>
+      </w:r>
+    </w:p>
+    <w:p>
+      <w:pPr>
+        <w:pStyle w:val="NormalWeb"/>
+        <w:shd w:val="clear" w:color="auto" w:fill="FFFFFF"/>
+        <w:spacing w:after="450"/>
+        <w:rPr>
+          <w:rFonts w:asciiTheme="minorHAnsi" w:eastAsiaTheme="minorHAnsi" w:hAnsiTheme="minorHAnsi" w:cstheme="minorBidi"/>
+          <w:lang w:val="en-US" w:eastAsia="en-US"/>
+        </w:rPr>
+      </w:pPr>
+      <w:r>
+        <w:rPr>
+          <w:rFonts w:asciiTheme="minorHAnsi" w:eastAsiaTheme="minorHAnsi" w:hAnsiTheme="minorHAnsi" w:cstheme="minorBidi"/>
+          <w:lang w:val="en-US" w:eastAsia="en-US"/>
+        </w:rPr>
+        <w:t>Language Service</w:t>
+      </w:r>
+    </w:p>
+    <w:p>
+      <w:pPr>
+        <w:pStyle w:val="NormalWeb"/>
+        <w:shd w:val="clear" w:color="auto" w:fill="FFFFFF"/>
+        <w:spacing w:before="0" w:beforeAutospacing="0" w:after="450" w:afterAutospacing="0"/>
+        <w:rPr>
+          <w:rFonts w:asciiTheme="minorHAnsi" w:eastAsiaTheme="minorHAnsi" w:hAnsiTheme="minorHAnsi" w:cstheme="minorBidi"/>
+          <w:lang w:val="en-US" w:eastAsia="en-US"/>
+        </w:rPr>
+      </w:pPr>
+      <w:r>
+        <w:rPr>
+          <w:rFonts w:asciiTheme="minorHAnsi" w:eastAsiaTheme="minorHAnsi" w:hAnsiTheme="minorHAnsi" w:cstheme="minorBidi"/>
+          <w:lang w:val="en-US" w:eastAsia="en-US"/>
+        </w:rPr>
+        <w:t>The Language Service supports the editors and other tools to provide better assistance in implementing features such as IntelliSense, code completion, formatting and outlining, colorization, code re-factoring like rename, Debugging interface helpers like validating breakpoints, etc.</w:t>
+      </w:r>
+    </w:p>
+    <w:p>
+      <w:pPr>
+        <w:pStyle w:val="NormalWeb"/>
+        <w:numPr>
+          <w:ilvl w:val="0"/>
+          <w:numId w:val="7"/>
+        </w:numPr>
+        <w:shd w:val="clear" w:color="auto" w:fill="FFFFFF"/>
+        <w:spacing w:before="0" w:beforeAutospacing="0" w:after="450" w:afterAutospacing="0"/>
+        <w:rPr>
+          <w:rFonts w:asciiTheme="minorHAnsi" w:eastAsiaTheme="minorHAnsi" w:hAnsiTheme="minorHAnsi" w:cstheme="minorBidi"/>
+          <w:b/>
+          <w:bCs/>
+          <w:lang w:val="en-US" w:eastAsia="en-US"/>
+        </w:rPr>
+      </w:pPr>
+      <w:r>
+        <w:rPr>
+          <w:rFonts w:asciiTheme="minorHAnsi" w:eastAsiaTheme="minorHAnsi" w:hAnsiTheme="minorHAnsi" w:cstheme="minorBidi"/>
+          <w:b/>
+          <w:bCs/>
+          <w:lang w:val="en-US" w:eastAsia="en-US"/>
+        </w:rPr>
+        <w:t xml:space="preserve">Installation guide </w:t>
+      </w:r>
+    </w:p>
+    <w:p>
+      <w:pPr>
+        <w:ind w:left="360"/>
+        <w:rPr>
+          <w:sz w:val="24"/>
+          <w:szCs w:val="24"/>
+          <w:lang w:val="en-US"/>
+        </w:rPr>
+      </w:pPr>
+      <w:r>
+        <w:rPr>
+          <w:sz w:val="24"/>
+          <w:szCs w:val="24"/>
+          <w:lang w:val="en-US"/>
+        </w:rPr>
+        <w:t xml:space="preserve">The Typescript is installed using the </w:t>
+      </w:r>
+      <w:proofErr w:type="spellStart"/>
+      <w:r>
+        <w:rPr>
+          <w:sz w:val="24"/>
+          <w:szCs w:val="24"/>
+          <w:lang w:val="en-US"/>
+        </w:rPr>
+        <w:t>npm</w:t>
+      </w:r>
+      <w:proofErr w:type="spellEnd"/>
+      <w:r>
+        <w:rPr>
+          <w:sz w:val="24"/>
+          <w:szCs w:val="24"/>
+          <w:lang w:val="en-US"/>
+        </w:rPr>
+        <w:t xml:space="preserve"> package manager or NPM. It is a default package manager for Node.js and is installed when the Node.js is installed.</w:t>
+      </w:r>
+    </w:p>
+    <w:p>
+      <w:pPr>
+        <w:ind w:left="360"/>
+        <w:rPr>
+          <w:sz w:val="24"/>
+          <w:szCs w:val="24"/>
+          <w:lang w:val="en-US"/>
+        </w:rPr>
+      </w:pPr>
+      <w:r>
+        <w:rPr>
+          <w:sz w:val="24"/>
+          <w:szCs w:val="24"/>
+          <w:lang w:val="en-US"/>
+        </w:rPr>
+        <w:t>You can download and install Node.js from downloading it from the official website https://nodejs.org/.</w:t>
+      </w:r>
+    </w:p>
+    <w:p>
+      <w:pPr>
+        <w:ind w:left="360"/>
+        <w:rPr>
+          <w:sz w:val="24"/>
+          <w:szCs w:val="24"/>
+          <w:lang w:val="en-US"/>
+        </w:rPr>
+      </w:pPr>
+      <w:r>
+        <w:rPr>
+          <w:sz w:val="24"/>
+          <w:szCs w:val="24"/>
+          <w:lang w:val="en-US"/>
+        </w:rPr>
+        <w:t>Once you install the Node, you can install the typescript compiler using the following command from the command prompt</w:t>
+      </w:r>
+      <w:r>
+        <w:rPr>
+          <w:sz w:val="24"/>
+          <w:szCs w:val="24"/>
+          <w:lang w:val="en-US"/>
+        </w:rPr>
+        <w:t>.</w:t>
+      </w:r>
+    </w:p>
+    <w:p>
+      <w:pPr>
+        <w:ind w:left="360"/>
+        <w:rPr>
+          <w:sz w:val="24"/>
+          <w:szCs w:val="24"/>
+          <w:lang w:val="en-US"/>
+        </w:rPr>
+      </w:pPr>
+      <w:proofErr w:type="spellStart"/>
+      <w:r>
+        <w:rPr>
+          <w:sz w:val="24"/>
+          <w:szCs w:val="24"/>
+          <w:lang w:val="en-US"/>
+        </w:rPr>
+        <w:t>Npm</w:t>
+      </w:r>
+      <w:proofErr w:type="spellEnd"/>
+      <w:r>
+        <w:rPr>
+          <w:sz w:val="24"/>
+          <w:szCs w:val="24"/>
+          <w:lang w:val="en-US"/>
+        </w:rPr>
+        <w:t xml:space="preserve"> install –g typescript </w:t>
+      </w:r>
+    </w:p>
+    <w:p>
+      <w:pPr>
+        <w:ind w:left="360"/>
+        <w:rPr>
+          <w:sz w:val="24"/>
+          <w:szCs w:val="24"/>
+          <w:lang w:val="en-US"/>
+        </w:rPr>
+      </w:pPr>
+      <w:r>
+        <w:rPr>
+          <w:noProof/>
+          <w:lang w:eastAsia="en-GB"/>
+        </w:rPr>
+        <w:drawing>
+          <wp:inline distT="0" distB="0" distL="0" distR="0" wp14:anchorId="43DA0D65" wp14:editId="1B9E309B">
+            <wp:extent cx="5731510" cy="1554480"/>
+            <wp:effectExtent l="0" t="0" r="2540" b="7620"/>
+            <wp:docPr id="3" name="Picture 3"/>
+            <wp:cNvGraphicFramePr>
+              <a:graphicFrameLocks xmlns:a="http://schemas.openxmlformats.org/drawingml/2006/main" noChangeAspect="1"/>
+            </wp:cNvGraphicFramePr>
+            <a:graphic xmlns:a="http://schemas.openxmlformats.org/drawingml/2006/main">
+              <a:graphicData uri="http://schemas.openxmlformats.org/drawingml/2006/picture">
+                <pic:pic xmlns:pic="http://schemas.openxmlformats.org/drawingml/2006/picture">
+                  <pic:nvPicPr>
+                    <pic:cNvPr id="1" name=""/>
+                    <pic:cNvPicPr/>
+                  </pic:nvPicPr>
+                  <pic:blipFill>
+                    <a:blip r:embed="rId25"/>
+                    <a:stretch>
+                      <a:fillRect/>
+                    </a:stretch>
+                  </pic:blipFill>
+                  <pic:spPr>
+                    <a:xfrm>
+                      <a:off x="0" y="0"/>
+                      <a:ext cx="5731510" cy="1554480"/>
+                    </a:xfrm>
+                    <a:prstGeom prst="rect">
+                      <a:avLst/>
+                    </a:prstGeom>
+                  </pic:spPr>
+                </pic:pic>
+              </a:graphicData>
+            </a:graphic>
+          </wp:inline>
+        </w:drawing>
+      </w:r>
+    </w:p>
+    <w:p>
+      <w:pPr>
+        <w:pStyle w:val="NormalWeb"/>
+        <w:shd w:val="clear" w:color="auto" w:fill="FFFFFF"/>
+        <w:spacing w:before="0" w:beforeAutospacing="0" w:after="450" w:afterAutospacing="0"/>
+        <w:ind w:left="720"/>
+        <w:rPr>
+          <w:rFonts w:asciiTheme="minorHAnsi" w:eastAsiaTheme="minorHAnsi" w:hAnsiTheme="minorHAnsi" w:cstheme="minorBidi"/>
+          <w:lang w:val="en-US" w:eastAsia="en-US"/>
+        </w:rPr>
+      </w:pPr>
+    </w:p>
+    <w:p>
+      <w:pPr>
+        <w:pStyle w:val="NormalWeb"/>
+        <w:shd w:val="clear" w:color="auto" w:fill="FFFFFF"/>
+        <w:spacing w:after="450"/>
+        <w:rPr>
+          <w:rFonts w:asciiTheme="minorHAnsi" w:eastAsiaTheme="minorHAnsi" w:hAnsiTheme="minorHAnsi" w:cstheme="minorBidi"/>
+          <w:lang w:val="en-US" w:eastAsia="en-US"/>
+        </w:rPr>
+      </w:pPr>
+      <w:r>
+        <w:rPr>
+          <w:rFonts w:asciiTheme="minorHAnsi" w:eastAsiaTheme="minorHAnsi" w:hAnsiTheme="minorHAnsi" w:cstheme="minorBidi"/>
+          <w:lang w:val="en-US" w:eastAsia="en-US"/>
+        </w:rPr>
+        <w:lastRenderedPageBreak/>
+        <w:t>Installing Visual Studio Code</w:t>
+      </w:r>
+    </w:p>
+    <w:p>
+      <w:pPr>
+        <w:pStyle w:val="NormalWeb"/>
+        <w:shd w:val="clear" w:color="auto" w:fill="FFFFFF"/>
+        <w:spacing w:after="450"/>
+        <w:rPr>
+          <w:rFonts w:asciiTheme="minorHAnsi" w:eastAsiaTheme="minorHAnsi" w:hAnsiTheme="minorHAnsi" w:cstheme="minorBidi"/>
+          <w:lang w:val="en-US" w:eastAsia="en-US"/>
+        </w:rPr>
+      </w:pPr>
+      <w:r>
+        <w:rPr>
+          <w:rFonts w:asciiTheme="minorHAnsi" w:eastAsiaTheme="minorHAnsi" w:hAnsiTheme="minorHAnsi" w:cstheme="minorBidi"/>
+          <w:lang w:val="en-US" w:eastAsia="en-US"/>
+        </w:rPr>
+        <w:t>Next, we will need a Code editor. You have many choices here. For this tutorial, we will use Visual Studio Code.</w:t>
+      </w:r>
+    </w:p>
+    <w:p>
+      <w:pPr>
+        <w:pStyle w:val="NormalWeb"/>
+        <w:shd w:val="clear" w:color="auto" w:fill="FFFFFF"/>
+        <w:spacing w:before="0" w:beforeAutospacing="0" w:after="450" w:afterAutospacing="0"/>
+        <w:rPr>
+          <w:rFonts w:asciiTheme="minorHAnsi" w:eastAsiaTheme="minorHAnsi" w:hAnsiTheme="minorHAnsi" w:cstheme="minorBidi"/>
+          <w:lang w:val="en-US" w:eastAsia="en-US"/>
+        </w:rPr>
+      </w:pPr>
+      <w:r>
+        <w:rPr>
+          <w:rFonts w:asciiTheme="minorHAnsi" w:eastAsiaTheme="minorHAnsi" w:hAnsiTheme="minorHAnsi" w:cstheme="minorBidi"/>
+          <w:lang w:val="en-US" w:eastAsia="en-US"/>
+        </w:rPr>
+        <w:t xml:space="preserve">You can download it from the official </w:t>
+      </w:r>
+      <w:hyperlink r:id="rId26" w:history="1">
+        <w:r>
+          <w:rPr>
+            <w:rStyle w:val="Hyperlink"/>
+            <w:rFonts w:asciiTheme="minorHAnsi" w:eastAsiaTheme="minorHAnsi" w:hAnsiTheme="minorHAnsi" w:cstheme="minorBidi"/>
+            <w:lang w:val="en-US" w:eastAsia="en-US"/>
+          </w:rPr>
+          <w:t>https://code.visualstudio.com/download</w:t>
+        </w:r>
+      </w:hyperlink>
+    </w:p>
+    <w:p>
+      <w:pPr>
+        <w:pStyle w:val="NormalWeb"/>
+        <w:numPr>
+          <w:ilvl w:val="0"/>
+          <w:numId w:val="7"/>
+        </w:numPr>
+        <w:shd w:val="clear" w:color="auto" w:fill="FFFFFF"/>
+        <w:spacing w:before="0" w:beforeAutospacing="0" w:after="450" w:afterAutospacing="0"/>
+        <w:rPr>
+          <w:rFonts w:eastAsiaTheme="minorHAnsi"/>
+          <w:b/>
+          <w:bCs/>
+        </w:rPr>
+      </w:pPr>
+      <w:r>
+        <w:rPr>
+          <w:rFonts w:eastAsiaTheme="minorHAnsi"/>
+          <w:b/>
+          <w:bCs/>
+        </w:rPr>
+        <w:t xml:space="preserve">Hello world first program using </w:t>
+      </w:r>
+      <w:proofErr w:type="spellStart"/>
+      <w:r>
+        <w:rPr>
+          <w:rFonts w:eastAsiaTheme="minorHAnsi"/>
+          <w:b/>
+          <w:bCs/>
+        </w:rPr>
+        <w:t>typescriprt</w:t>
+      </w:r>
+      <w:proofErr w:type="spellEnd"/>
+      <w:r>
+        <w:rPr>
+          <w:rFonts w:eastAsiaTheme="minorHAnsi"/>
+          <w:b/>
+          <w:bCs/>
+        </w:rPr>
+        <w:t xml:space="preserve"> </w:t>
+      </w:r>
+    </w:p>
+    <w:p>
+      <w:pPr>
+        <w:pStyle w:val="NormalWeb"/>
+        <w:shd w:val="clear" w:color="auto" w:fill="FFFFFF"/>
+        <w:spacing w:after="450"/>
+        <w:ind w:left="720"/>
+        <w:rPr>
+          <w:rFonts w:asciiTheme="minorHAnsi" w:eastAsiaTheme="minorHAnsi" w:hAnsiTheme="minorHAnsi" w:cstheme="minorBidi"/>
+          <w:lang w:val="en-US" w:eastAsia="en-US"/>
+        </w:rPr>
+      </w:pPr>
+      <w:r>
+        <w:rPr>
+          <w:rFonts w:asciiTheme="minorHAnsi" w:eastAsiaTheme="minorHAnsi" w:hAnsiTheme="minorHAnsi" w:cstheme="minorBidi"/>
+          <w:lang w:val="en-US" w:eastAsia="en-US"/>
+        </w:rPr>
+        <w:t>Typescript Hello World Example</w:t>
+      </w:r>
+    </w:p>
+    <w:p>
+      <w:pPr>
+        <w:pStyle w:val="NormalWeb"/>
+        <w:shd w:val="clear" w:color="auto" w:fill="FFFFFF"/>
+        <w:spacing w:after="450"/>
+        <w:ind w:left="720"/>
+        <w:rPr>
+          <w:rFonts w:asciiTheme="minorHAnsi" w:eastAsiaTheme="minorHAnsi" w:hAnsiTheme="minorHAnsi" w:cstheme="minorBidi"/>
+          <w:lang w:val="en-US" w:eastAsia="en-US"/>
+        </w:rPr>
+      </w:pPr>
+      <w:r>
+        <w:rPr>
+          <w:rFonts w:asciiTheme="minorHAnsi" w:eastAsiaTheme="minorHAnsi" w:hAnsiTheme="minorHAnsi" w:cstheme="minorBidi"/>
+          <w:lang w:val="en-US" w:eastAsia="en-US"/>
+        </w:rPr>
+        <w:t xml:space="preserve">Open the command prompt and create a folder </w:t>
+      </w:r>
+      <w:proofErr w:type="spellStart"/>
+      <w:r>
+        <w:rPr>
+          <w:rFonts w:asciiTheme="minorHAnsi" w:eastAsiaTheme="minorHAnsi" w:hAnsiTheme="minorHAnsi" w:cstheme="minorBidi"/>
+          <w:lang w:val="en-US" w:eastAsia="en-US"/>
+        </w:rPr>
+        <w:t>GettingStarted</w:t>
+      </w:r>
+      <w:proofErr w:type="spellEnd"/>
+      <w:r>
+        <w:rPr>
+          <w:rFonts w:asciiTheme="minorHAnsi" w:eastAsiaTheme="minorHAnsi" w:hAnsiTheme="minorHAnsi" w:cstheme="minorBidi"/>
+          <w:lang w:val="en-US" w:eastAsia="en-US"/>
+        </w:rPr>
+        <w:t xml:space="preserve"> and then cd into it.</w:t>
+      </w:r>
+    </w:p>
+    <w:p>
+      <w:pPr>
+        <w:pStyle w:val="NormalWeb"/>
+        <w:shd w:val="clear" w:color="auto" w:fill="FFFFFF"/>
+        <w:spacing w:after="450"/>
+        <w:ind w:left="720"/>
+        <w:rPr>
+          <w:rFonts w:asciiTheme="minorHAnsi" w:eastAsiaTheme="minorHAnsi" w:hAnsiTheme="minorHAnsi" w:cstheme="minorBidi"/>
+          <w:lang w:val="en-US" w:eastAsia="en-US"/>
+        </w:rPr>
+      </w:pPr>
+      <w:proofErr w:type="gramStart"/>
+      <w:r>
+        <w:rPr>
+          <w:rFonts w:asciiTheme="minorHAnsi" w:eastAsiaTheme="minorHAnsi" w:hAnsiTheme="minorHAnsi" w:cstheme="minorBidi"/>
+          <w:lang w:val="en-US" w:eastAsia="en-US"/>
+        </w:rPr>
+        <w:t>md</w:t>
+      </w:r>
+      <w:proofErr w:type="gramEnd"/>
+      <w:r>
+        <w:rPr>
+          <w:rFonts w:asciiTheme="minorHAnsi" w:eastAsiaTheme="minorHAnsi" w:hAnsiTheme="minorHAnsi" w:cstheme="minorBidi"/>
+          <w:lang w:val="en-US" w:eastAsia="en-US"/>
+        </w:rPr>
+        <w:t xml:space="preserve"> </w:t>
+      </w:r>
+      <w:proofErr w:type="spellStart"/>
+      <w:r>
+        <w:rPr>
+          <w:rFonts w:asciiTheme="minorHAnsi" w:eastAsiaTheme="minorHAnsi" w:hAnsiTheme="minorHAnsi" w:cstheme="minorBidi"/>
+          <w:lang w:val="en-US" w:eastAsia="en-US"/>
+        </w:rPr>
+        <w:t>GettingStarted</w:t>
+      </w:r>
+      <w:proofErr w:type="spellEnd"/>
+      <w:r>
+        <w:rPr>
+          <w:rFonts w:asciiTheme="minorHAnsi" w:eastAsiaTheme="minorHAnsi" w:hAnsiTheme="minorHAnsi" w:cstheme="minorBidi"/>
+          <w:lang w:val="en-US" w:eastAsia="en-US"/>
+        </w:rPr>
+        <w:t xml:space="preserve">  </w:t>
+      </w:r>
+    </w:p>
+    <w:p>
+      <w:pPr>
+        <w:pStyle w:val="NormalWeb"/>
+        <w:shd w:val="clear" w:color="auto" w:fill="FFFFFF"/>
+        <w:spacing w:after="450"/>
+        <w:ind w:left="720"/>
+        <w:rPr>
+          <w:rFonts w:asciiTheme="minorHAnsi" w:eastAsiaTheme="minorHAnsi" w:hAnsiTheme="minorHAnsi" w:cstheme="minorBidi"/>
+          <w:lang w:val="en-US" w:eastAsia="en-US"/>
+        </w:rPr>
+      </w:pPr>
+      <w:proofErr w:type="gramStart"/>
+      <w:r>
+        <w:rPr>
+          <w:rFonts w:asciiTheme="minorHAnsi" w:eastAsiaTheme="minorHAnsi" w:hAnsiTheme="minorHAnsi" w:cstheme="minorBidi"/>
+          <w:lang w:val="en-US" w:eastAsia="en-US"/>
+        </w:rPr>
+        <w:t>cd</w:t>
+      </w:r>
+      <w:proofErr w:type="gramEnd"/>
+      <w:r>
+        <w:rPr>
+          <w:rFonts w:asciiTheme="minorHAnsi" w:eastAsiaTheme="minorHAnsi" w:hAnsiTheme="minorHAnsi" w:cstheme="minorBidi"/>
+          <w:lang w:val="en-US" w:eastAsia="en-US"/>
+        </w:rPr>
+        <w:t xml:space="preserve"> </w:t>
+      </w:r>
+      <w:proofErr w:type="spellStart"/>
+      <w:r>
+        <w:rPr>
+          <w:rFonts w:asciiTheme="minorHAnsi" w:eastAsiaTheme="minorHAnsi" w:hAnsiTheme="minorHAnsi" w:cstheme="minorBidi"/>
+          <w:lang w:val="en-US" w:eastAsia="en-US"/>
+        </w:rPr>
+        <w:t>GettingStarted</w:t>
+      </w:r>
+      <w:proofErr w:type="spellEnd"/>
+      <w:r>
+        <w:rPr>
+          <w:rFonts w:asciiTheme="minorHAnsi" w:eastAsiaTheme="minorHAnsi" w:hAnsiTheme="minorHAnsi" w:cstheme="minorBidi"/>
+          <w:lang w:val="en-US" w:eastAsia="en-US"/>
+        </w:rPr>
+        <w:t xml:space="preserve"> </w:t>
+      </w:r>
+    </w:p>
+    <w:p>
+      <w:pPr>
+        <w:pStyle w:val="NormalWeb"/>
+        <w:shd w:val="clear" w:color="auto" w:fill="FFFFFF"/>
+        <w:spacing w:before="0" w:beforeAutospacing="0" w:after="450" w:afterAutospacing="0"/>
+        <w:ind w:left="720"/>
+        <w:rPr>
+          <w:rFonts w:eastAsiaTheme="minorHAnsi"/>
+          <w:b/>
+          <w:bCs/>
+        </w:rPr>
+      </w:pPr>
+      <w:r>
+        <w:rPr>
+          <w:rFonts w:asciiTheme="minorHAnsi" w:eastAsiaTheme="minorHAnsi" w:hAnsiTheme="minorHAnsi" w:cstheme="minorBidi"/>
+          <w:lang w:val="en-US" w:eastAsia="en-US"/>
+        </w:rPr>
+        <w:t xml:space="preserve">Now, Open Visual Studio Code or any text editor. Go to the </w:t>
+      </w:r>
+      <w:proofErr w:type="spellStart"/>
+      <w:r>
+        <w:rPr>
+          <w:rFonts w:asciiTheme="minorHAnsi" w:eastAsiaTheme="minorHAnsi" w:hAnsiTheme="minorHAnsi" w:cstheme="minorBidi"/>
+          <w:lang w:val="en-US" w:eastAsia="en-US"/>
+        </w:rPr>
+        <w:t>GettingStarted</w:t>
+      </w:r>
+      <w:proofErr w:type="spellEnd"/>
+      <w:r>
+        <w:rPr>
+          <w:rFonts w:asciiTheme="minorHAnsi" w:eastAsiaTheme="minorHAnsi" w:hAnsiTheme="minorHAnsi" w:cstheme="minorBidi"/>
+          <w:lang w:val="en-US" w:eastAsia="en-US"/>
+        </w:rPr>
+        <w:t xml:space="preserve"> folder</w:t>
+      </w:r>
+      <w:r>
+        <w:rPr>
+          <w:rFonts w:eastAsiaTheme="minorHAnsi"/>
+          <w:b/>
+          <w:bCs/>
+        </w:rPr>
+        <w:t>.</w:t>
+      </w:r>
+    </w:p>
+    <w:p>
+      <w:pPr>
+        <w:pStyle w:val="NormalWeb"/>
+        <w:shd w:val="clear" w:color="auto" w:fill="FFFFFF"/>
+        <w:spacing w:before="0" w:beforeAutospacing="0" w:after="450" w:afterAutospacing="0"/>
+        <w:ind w:left="720"/>
+        <w:rPr>
+          <w:rFonts w:eastAsiaTheme="minorHAnsi"/>
+          <w:b/>
+          <w:bCs/>
+        </w:rPr>
+      </w:pPr>
+      <w:r>
+        <w:rPr>
+          <w:noProof/>
+        </w:rPr>
+        <w:drawing>
+          <wp:inline distT="0" distB="0" distL="0" distR="0" wp14:anchorId="548D1D17" wp14:editId="423AFDC3">
+            <wp:extent cx="5731510" cy="2794635"/>
+            <wp:effectExtent l="0" t="0" r="2540" b="5715"/>
+            <wp:docPr id="4" name="Picture 4"/>
+            <wp:cNvGraphicFramePr>
+              <a:graphicFrameLocks xmlns:a="http://schemas.openxmlformats.org/drawingml/2006/main" noChangeAspect="1"/>
+            </wp:cNvGraphicFramePr>
+            <a:graphic xmlns:a="http://schemas.openxmlformats.org/drawingml/2006/main">
+              <a:graphicData uri="http://schemas.openxmlformats.org/drawingml/2006/picture">
+                <pic:pic xmlns:pic="http://schemas.openxmlformats.org/drawingml/2006/picture">
+                  <pic:nvPicPr>
+                    <pic:cNvPr id="1" name=""/>
+                    <pic:cNvPicPr/>
+                  </pic:nvPicPr>
+                  <pic:blipFill>
+                    <a:blip r:embed="rId27"/>
+                    <a:stretch>
+                      <a:fillRect/>
+                    </a:stretch>
+                  </pic:blipFill>
+                  <pic:spPr>
+                    <a:xfrm>
+                      <a:off x="0" y="0"/>
+                      <a:ext cx="5731510" cy="2794635"/>
+                    </a:xfrm>
+                    <a:prstGeom prst="rect">
+                      <a:avLst/>
+                    </a:prstGeom>
+                  </pic:spPr>
+                </pic:pic>
+              </a:graphicData>
+            </a:graphic>
+          </wp:inline>
+        </w:drawing>
+      </w:r>
+    </w:p>
+    <w:p>
+      <w:pPr>
+        <w:pStyle w:val="NormalWeb"/>
+        <w:shd w:val="clear" w:color="auto" w:fill="FFFFFF"/>
+        <w:spacing w:after="450"/>
+        <w:ind w:left="720"/>
+        <w:rPr>
+          <w:rFonts w:asciiTheme="minorHAnsi" w:eastAsiaTheme="minorHAnsi" w:hAnsiTheme="minorHAnsi" w:cstheme="minorBidi"/>
+          <w:lang w:val="en-US" w:eastAsia="en-US"/>
+        </w:rPr>
+      </w:pPr>
+      <w:r>
+        <w:rPr>
+          <w:rFonts w:asciiTheme="minorHAnsi" w:eastAsiaTheme="minorHAnsi" w:hAnsiTheme="minorHAnsi" w:cstheme="minorBidi"/>
+          <w:lang w:val="en-US" w:eastAsia="en-US"/>
+        </w:rPr>
+        <w:t xml:space="preserve">You can open the Visual Studio Code just by typing the following command in the </w:t>
+      </w:r>
+      <w:proofErr w:type="spellStart"/>
+      <w:r>
+        <w:rPr>
+          <w:rFonts w:asciiTheme="minorHAnsi" w:eastAsiaTheme="minorHAnsi" w:hAnsiTheme="minorHAnsi" w:cstheme="minorBidi"/>
+          <w:lang w:val="en-US" w:eastAsia="en-US"/>
+        </w:rPr>
+        <w:t>GettingStarted</w:t>
+      </w:r>
+      <w:proofErr w:type="spellEnd"/>
+      <w:r>
+        <w:rPr>
+          <w:rFonts w:asciiTheme="minorHAnsi" w:eastAsiaTheme="minorHAnsi" w:hAnsiTheme="minorHAnsi" w:cstheme="minorBidi"/>
+          <w:lang w:val="en-US" w:eastAsia="en-US"/>
+        </w:rPr>
+        <w:t xml:space="preserve"> folder</w:t>
+      </w:r>
+    </w:p>
+    <w:p>
+      <w:pPr>
+        <w:pStyle w:val="NormalWeb"/>
+        <w:shd w:val="clear" w:color="auto" w:fill="FFFFFF"/>
+        <w:spacing w:before="0" w:beforeAutospacing="0" w:after="450" w:afterAutospacing="0"/>
+        <w:ind w:left="720"/>
+        <w:rPr>
+          <w:rFonts w:asciiTheme="minorHAnsi" w:eastAsiaTheme="minorHAnsi" w:hAnsiTheme="minorHAnsi" w:cstheme="minorBidi"/>
+          <w:lang w:val="en-US" w:eastAsia="en-US"/>
+        </w:rPr>
+      </w:pPr>
+      <w:proofErr w:type="gramStart"/>
+      <w:r>
+        <w:rPr>
+          <w:rFonts w:asciiTheme="minorHAnsi" w:eastAsiaTheme="minorHAnsi" w:hAnsiTheme="minorHAnsi" w:cstheme="minorBidi"/>
+          <w:lang w:val="en-US" w:eastAsia="en-US"/>
+        </w:rPr>
+        <w:t>code .</w:t>
+      </w:r>
+      <w:proofErr w:type="gramEnd"/>
+    </w:p>
+    <w:p>
+      <w:pPr>
+        <w:pStyle w:val="NormalWeb"/>
+        <w:shd w:val="clear" w:color="auto" w:fill="FFFFFF"/>
+        <w:spacing w:after="450"/>
+        <w:ind w:left="720"/>
+        <w:rPr>
+          <w:rFonts w:asciiTheme="minorHAnsi" w:eastAsiaTheme="minorHAnsi" w:hAnsiTheme="minorHAnsi" w:cstheme="minorBidi"/>
+          <w:lang w:val="en-US" w:eastAsia="en-US"/>
+        </w:rPr>
+      </w:pPr>
+      <w:r>
+        <w:rPr>
+          <w:rFonts w:asciiTheme="minorHAnsi" w:eastAsiaTheme="minorHAnsi" w:hAnsiTheme="minorHAnsi" w:cstheme="minorBidi"/>
+          <w:lang w:val="en-US" w:eastAsia="en-US"/>
+        </w:rPr>
+        <w:t>Copy the following code and save the file as helloWorld1.ts</w:t>
+      </w:r>
+    </w:p>
+    <w:p>
+      <w:pPr>
+        <w:spacing w:line="240" w:lineRule="auto"/>
+        <w:rPr>
+          <w:rFonts w:ascii="Courier New" w:eastAsia="Times New Roman" w:hAnsi="Courier New" w:cs="Courier New"/>
+          <w:color w:val="000000"/>
+          <w:sz w:val="24"/>
+          <w:szCs w:val="24"/>
+          <w:lang w:eastAsia="en-GB"/>
+        </w:rPr>
+      </w:pPr>
+      <w:r>
+        <w:rPr>
+          <w:rFonts w:ascii="Courier New" w:eastAsia="Times New Roman" w:hAnsi="Courier New" w:cs="Courier New"/>
+          <w:color w:val="000000"/>
+          <w:sz w:val="24"/>
+          <w:szCs w:val="24"/>
+          <w:lang w:eastAsia="en-GB"/>
+        </w:rPr>
+        <w:lastRenderedPageBreak/>
+        <w:object w:dxaOrig="2730" w:dyaOrig="1215">
+          <v:shapetype id="_x0000_t75" coordsize="21600,21600" o:spt="75" o:preferrelative="t" path="m@4@5l@4@11@9@11@9@5xe" filled="f" stroked="f">
+            <v:stroke joinstyle="miter"/>
+            <v:formulas>
+              <v:f eqn="if lineDrawn pixelLineWidth 0"/>
+              <v:f eqn="sum @0 1 0"/>
+              <v:f eqn="sum 0 0 @1"/>
+              <v:f eqn="prod @2 1 2"/>
+              <v:f eqn="prod @3 21600 pixelWidth"/>
+              <v:f eqn="prod @3 21600 pixelHeight"/>
+              <v:f eqn="sum @0 0 1"/>
+              <v:f eqn="prod @6 1 2"/>
+              <v:f eqn="prod @7 21600 pixelWidth"/>
+              <v:f eqn="sum @8 21600 0"/>
+              <v:f eqn="prod @7 21600 pixelHeight"/>
+              <v:f eqn="sum @10 21600 0"/>
+            </v:formulas>
+            <v:path o:extrusionok="f" gradientshapeok="t" o:connecttype="rect"/>
+            <o:lock v:ext="edit" aspectratio="t"/>
+          </v:shapetype>
+          <v:shape id="_x0000_i1098" type="#_x0000_t75" style="width:136.5pt;height:60.75pt" o:ole="">
+            <v:imagedata r:id="rId28" o:title=""/>
+          </v:shape>
+          <w:control r:id="rId29" w:name="DefaultOcxName" w:shapeid="_x0000_i1098"/>
+        </w:object>
+      </w:r>
+    </w:p>
+    <w:p>
+      <w:pPr>
+        <w:spacing w:line="240" w:lineRule="auto"/>
+        <w:rPr>
+          <w:rFonts w:ascii="Courier New" w:eastAsia="Times New Roman" w:hAnsi="Courier New" w:cs="Courier New"/>
+          <w:color w:val="000000"/>
+          <w:sz w:val="24"/>
+          <w:szCs w:val="24"/>
+          <w:lang w:eastAsia="en-GB"/>
+        </w:rPr>
+      </w:pPr>
+    </w:p>
+    <w:p>
+      <w:pPr>
+        <w:spacing w:line="240" w:lineRule="auto"/>
+        <w:rPr>
+          <w:sz w:val="24"/>
+          <w:szCs w:val="24"/>
+          <w:lang w:val="en-US"/>
+        </w:rPr>
+      </w:pPr>
+      <w:r>
+        <w:rPr>
+          <w:sz w:val="24"/>
+          <w:szCs w:val="24"/>
+          <w:lang w:val="en-US"/>
+        </w:rPr>
+        <w:t>The message is a variable of type string. A variable is a storage for the data. “</w:t>
+      </w:r>
+      <w:proofErr w:type="gramStart"/>
+      <w:r>
+        <w:rPr>
+          <w:sz w:val="24"/>
+          <w:szCs w:val="24"/>
+          <w:lang w:val="en-US"/>
+        </w:rPr>
+        <w:t>message</w:t>
+      </w:r>
+      <w:proofErr w:type="gramEnd"/>
+      <w:r>
+        <w:rPr>
+          <w:sz w:val="24"/>
+          <w:szCs w:val="24"/>
+          <w:lang w:val="en-US"/>
+        </w:rPr>
+        <w:t>” is the name of the variable. In the code above, it stores the value “Hello World”, which is a string</w:t>
+      </w:r>
+    </w:p>
+    <w:p>
+      <w:pPr>
+        <w:spacing w:line="240" w:lineRule="auto"/>
+        <w:rPr>
+          <w:sz w:val="24"/>
+          <w:szCs w:val="24"/>
+          <w:lang w:val="en-US"/>
+        </w:rPr>
+      </w:pPr>
+      <w:r>
+        <w:rPr>
+          <w:sz w:val="24"/>
+          <w:szCs w:val="24"/>
+          <w:lang w:val="en-US"/>
+        </w:rPr>
+        <w:t xml:space="preserve">We use </w:t>
+      </w:r>
+      <w:proofErr w:type="gramStart"/>
+      <w:r>
+        <w:rPr>
+          <w:sz w:val="24"/>
+          <w:szCs w:val="24"/>
+          <w:lang w:val="en-US"/>
+        </w:rPr>
+        <w:t>let(</w:t>
+      </w:r>
+      <w:proofErr w:type="gramEnd"/>
+      <w:r>
+        <w:rPr>
+          <w:sz w:val="24"/>
+          <w:szCs w:val="24"/>
+          <w:lang w:val="en-US"/>
+        </w:rPr>
+        <w:t xml:space="preserve">or </w:t>
+      </w:r>
+      <w:proofErr w:type="spellStart"/>
+      <w:r>
+        <w:rPr>
+          <w:sz w:val="24"/>
+          <w:szCs w:val="24"/>
+          <w:lang w:val="en-US"/>
+        </w:rPr>
+        <w:t>var</w:t>
+      </w:r>
+      <w:proofErr w:type="spellEnd"/>
+      <w:r>
+        <w:rPr>
+          <w:sz w:val="24"/>
+          <w:szCs w:val="24"/>
+          <w:lang w:val="en-US"/>
+        </w:rPr>
+        <w:t>) to create variables in typescript. You will learn more about the variable declaration in our next tutorial</w:t>
+      </w:r>
+    </w:p>
+    <w:p>
+      <w:pPr>
+        <w:spacing w:line="240" w:lineRule="auto"/>
+        <w:rPr>
+          <w:sz w:val="24"/>
+          <w:szCs w:val="24"/>
+          <w:lang w:val="en-US"/>
+        </w:rPr>
+      </w:pPr>
+      <w:proofErr w:type="gramStart"/>
+      <w:r>
+        <w:rPr>
+          <w:sz w:val="24"/>
+          <w:szCs w:val="24"/>
+          <w:lang w:val="en-US"/>
+        </w:rPr>
+        <w:t>console.log(</w:t>
+      </w:r>
+      <w:proofErr w:type="gramEnd"/>
+      <w:r>
+        <w:rPr>
+          <w:sz w:val="24"/>
+          <w:szCs w:val="24"/>
+          <w:lang w:val="en-US"/>
+        </w:rPr>
+        <w:t>) writes the whatever the message passed onto it to the console</w:t>
+      </w:r>
+      <w:r>
+        <w:rPr>
+          <w:sz w:val="24"/>
+          <w:szCs w:val="24"/>
+          <w:lang w:val="en-US"/>
+        </w:rPr>
+        <w:t>.</w:t>
+      </w:r>
+    </w:p>
+    <w:p>
+      <w:pPr>
+        <w:spacing w:line="240" w:lineRule="auto"/>
+        <w:rPr>
+          <w:sz w:val="24"/>
+          <w:szCs w:val="24"/>
+          <w:lang w:val="en-US"/>
+        </w:rPr>
+      </w:pPr>
+    </w:p>
+    <w:p>
+      <w:pPr>
+        <w:spacing w:line="240" w:lineRule="auto"/>
+        <w:rPr>
+          <w:sz w:val="24"/>
+          <w:szCs w:val="24"/>
+          <w:lang w:val="en-US"/>
+        </w:rPr>
+      </w:pPr>
+      <w:r>
+        <w:rPr>
+          <w:sz w:val="24"/>
+          <w:szCs w:val="24"/>
+          <w:lang w:val="en-US"/>
+        </w:rPr>
+        <w:t xml:space="preserve">Compile/Execute </w:t>
+      </w:r>
+      <w:proofErr w:type="spellStart"/>
+      <w:r>
+        <w:rPr>
+          <w:sz w:val="24"/>
+          <w:szCs w:val="24"/>
+          <w:lang w:val="en-US"/>
+        </w:rPr>
+        <w:t>TypeScript</w:t>
+      </w:r>
+      <w:proofErr w:type="spellEnd"/>
+      <w:r>
+        <w:rPr>
+          <w:sz w:val="24"/>
+          <w:szCs w:val="24"/>
+          <w:lang w:val="en-US"/>
+        </w:rPr>
+        <w:t xml:space="preserve"> Programs</w:t>
+      </w:r>
+    </w:p>
+    <w:p>
+      <w:pPr>
+        <w:spacing w:line="240" w:lineRule="auto"/>
+        <w:rPr>
+          <w:sz w:val="24"/>
+          <w:szCs w:val="24"/>
+          <w:lang w:val="en-US"/>
+        </w:rPr>
+      </w:pPr>
+      <w:r>
+        <w:rPr>
+          <w:sz w:val="24"/>
+          <w:szCs w:val="24"/>
+          <w:lang w:val="en-US"/>
+        </w:rPr>
+        <w:t>Now, go back to the command prompt or click on View -&gt; Terminal in Visual Studio Code menu, which will open the PowerShell terminal window</w:t>
+      </w:r>
+    </w:p>
+    <w:p>
+      <w:pPr>
+        <w:spacing w:line="240" w:lineRule="auto"/>
+        <w:rPr>
+          <w:sz w:val="24"/>
+          <w:szCs w:val="24"/>
+          <w:lang w:val="en-US"/>
+        </w:rPr>
+      </w:pPr>
+    </w:p>
+    <w:p>
+      <w:pPr>
+        <w:spacing w:line="240" w:lineRule="auto"/>
+        <w:rPr>
+          <w:sz w:val="24"/>
+          <w:szCs w:val="24"/>
+          <w:lang w:val="en-US"/>
+        </w:rPr>
+      </w:pPr>
+      <w:r>
+        <w:rPr>
+          <w:sz w:val="24"/>
+          <w:szCs w:val="24"/>
+          <w:lang w:val="en-US"/>
+        </w:rPr>
+        <w:t xml:space="preserve">Typescript codes are compiled using the Typescript compiler </w:t>
+      </w:r>
+      <w:proofErr w:type="spellStart"/>
+      <w:r>
+        <w:rPr>
+          <w:sz w:val="24"/>
+          <w:szCs w:val="24"/>
+          <w:lang w:val="en-US"/>
+        </w:rPr>
+        <w:t>ie</w:t>
+      </w:r>
+      <w:proofErr w:type="spellEnd"/>
+      <w:r>
+        <w:rPr>
+          <w:sz w:val="24"/>
+          <w:szCs w:val="24"/>
+          <w:lang w:val="en-US"/>
+        </w:rPr>
+        <w:t xml:space="preserve">. </w:t>
+      </w:r>
+      <w:proofErr w:type="spellStart"/>
+      <w:proofErr w:type="gramStart"/>
+      <w:r>
+        <w:rPr>
+          <w:sz w:val="24"/>
+          <w:szCs w:val="24"/>
+          <w:lang w:val="en-US"/>
+        </w:rPr>
+        <w:t>tsc</w:t>
+      </w:r>
+      <w:proofErr w:type="spellEnd"/>
+      <w:proofErr w:type="gramEnd"/>
+      <w:r>
+        <w:rPr>
+          <w:sz w:val="24"/>
+          <w:szCs w:val="24"/>
+          <w:lang w:val="en-US"/>
+        </w:rPr>
+        <w:t>. Run the following command to compile</w:t>
+      </w:r>
+    </w:p>
+    <w:p>
+      <w:pPr>
+        <w:pStyle w:val="NormalWeb"/>
+        <w:shd w:val="clear" w:color="auto" w:fill="FFFFFF"/>
+        <w:spacing w:before="0" w:beforeAutospacing="0" w:after="450" w:afterAutospacing="0"/>
+        <w:ind w:left="720"/>
+        <w:rPr>
+          <w:rFonts w:asciiTheme="minorHAnsi" w:eastAsiaTheme="minorHAnsi" w:hAnsiTheme="minorHAnsi" w:cstheme="minorBidi"/>
+          <w:lang w:val="en-US" w:eastAsia="en-US"/>
+        </w:rPr>
+      </w:pPr>
+      <w:proofErr w:type="spellStart"/>
+      <w:proofErr w:type="gramStart"/>
+      <w:r>
+        <w:rPr>
+          <w:rStyle w:val="crayon-e"/>
+          <w:rFonts w:ascii="Consolas" w:hAnsi="Consolas"/>
+          <w:sz w:val="21"/>
+          <w:szCs w:val="21"/>
+          <w:shd w:val="clear" w:color="auto" w:fill="F8F8FF"/>
+        </w:rPr>
+        <w:t>tsc</w:t>
+      </w:r>
+      <w:proofErr w:type="spellEnd"/>
+      <w:proofErr w:type="gramEnd"/>
+      <w:r>
+        <w:rPr>
+          <w:rStyle w:val="crayon-e"/>
+          <w:rFonts w:ascii="Consolas" w:hAnsi="Consolas"/>
+          <w:sz w:val="21"/>
+          <w:szCs w:val="21"/>
+          <w:shd w:val="clear" w:color="auto" w:fill="F8F8FF"/>
+        </w:rPr>
+        <w:t xml:space="preserve"> </w:t>
+      </w:r>
+      <w:r>
+        <w:rPr>
+          <w:rStyle w:val="crayon-i"/>
+          <w:rFonts w:ascii="Consolas" w:hAnsi="Consolas"/>
+          <w:color w:val="000000"/>
+          <w:sz w:val="21"/>
+          <w:szCs w:val="21"/>
+          <w:shd w:val="clear" w:color="auto" w:fill="F8F8FF"/>
+        </w:rPr>
+        <w:t>helloWorld1</w:t>
+      </w:r>
+    </w:p>
+    <w:p>
+      <w:pPr>
+        <w:pStyle w:val="NormalWeb"/>
+        <w:shd w:val="clear" w:color="auto" w:fill="FFFFFF"/>
+        <w:spacing w:before="0" w:beforeAutospacing="0" w:after="450" w:afterAutospacing="0"/>
+        <w:rPr>
+          <w:rFonts w:asciiTheme="minorHAnsi" w:eastAsiaTheme="minorHAnsi" w:hAnsiTheme="minorHAnsi" w:cstheme="minorBidi"/>
+          <w:lang w:val="en-US" w:eastAsia="en-US"/>
+        </w:rPr>
+      </w:pPr>
+      <w:r>
+        <w:rPr>
+          <w:rFonts w:asciiTheme="minorHAnsi" w:eastAsiaTheme="minorHAnsi" w:hAnsiTheme="minorHAnsi" w:cstheme="minorBidi"/>
+          <w:lang w:val="en-US" w:eastAsia="en-US"/>
+        </w:rPr>
+        <w:t xml:space="preserve">The </w:t>
+      </w:r>
+      <w:proofErr w:type="spellStart"/>
+      <w:r>
+        <w:rPr>
+          <w:rFonts w:asciiTheme="minorHAnsi" w:eastAsiaTheme="minorHAnsi" w:hAnsiTheme="minorHAnsi" w:cstheme="minorBidi"/>
+          <w:lang w:val="en-US" w:eastAsia="en-US"/>
+        </w:rPr>
+        <w:t>tsc</w:t>
+      </w:r>
+      <w:proofErr w:type="spellEnd"/>
+      <w:r>
+        <w:rPr>
+          <w:rFonts w:asciiTheme="minorHAnsi" w:eastAsiaTheme="minorHAnsi" w:hAnsiTheme="minorHAnsi" w:cstheme="minorBidi"/>
+          <w:lang w:val="en-US" w:eastAsia="en-US"/>
+        </w:rPr>
+        <w:t xml:space="preserve"> will look for the helloWorld1.ts file and compiles and generates the helloWorld1.js file. Open the file and inspect its content</w:t>
+      </w:r>
+      <w:r>
+        <w:rPr>
+          <w:rFonts w:asciiTheme="minorHAnsi" w:eastAsiaTheme="minorHAnsi" w:hAnsiTheme="minorHAnsi" w:cstheme="minorBidi"/>
+          <w:lang w:val="en-US" w:eastAsia="en-US"/>
+        </w:rPr>
+        <w:t>.</w:t>
+      </w:r>
+    </w:p>
+    <w:p>
+      <w:pPr>
+        <w:pStyle w:val="NormalWeb"/>
+        <w:shd w:val="clear" w:color="auto" w:fill="FFFFFF"/>
+        <w:spacing w:before="0" w:beforeAutospacing="0" w:after="450" w:afterAutospacing="0"/>
+        <w:rPr>
+          <w:rFonts w:asciiTheme="minorHAnsi" w:eastAsiaTheme="minorHAnsi" w:hAnsiTheme="minorHAnsi" w:cstheme="minorBidi"/>
+          <w:lang w:val="en-US" w:eastAsia="en-US"/>
+        </w:rPr>
+      </w:pPr>
+      <w:r>
+        <w:rPr>
+          <w:noProof/>
+        </w:rPr>
+        <w:drawing>
+          <wp:inline distT="0" distB="0" distL="0" distR="0" wp14:anchorId="61126E4E" wp14:editId="388C3F52">
+            <wp:extent cx="5731510" cy="2441575"/>
+            <wp:effectExtent l="0" t="0" r="2540" b="0"/>
+            <wp:docPr id="5" name="Picture 5"/>
+            <wp:cNvGraphicFramePr>
+              <a:graphicFrameLocks xmlns:a="http://schemas.openxmlformats.org/drawingml/2006/main" noChangeAspect="1"/>
+            </wp:cNvGraphicFramePr>
+            <a:graphic xmlns:a="http://schemas.openxmlformats.org/drawingml/2006/main">
+              <a:graphicData uri="http://schemas.openxmlformats.org/drawingml/2006/picture">
+                <pic:pic xmlns:pic="http://schemas.openxmlformats.org/drawingml/2006/picture">
+                  <pic:nvPicPr>
+                    <pic:cNvPr id="1" name=""/>
+                    <pic:cNvPicPr/>
+                  </pic:nvPicPr>
+                  <pic:blipFill>
+                    <a:blip r:embed="rId30"/>
+                    <a:stretch>
+                      <a:fillRect/>
+                    </a:stretch>
+                  </pic:blipFill>
+                  <pic:spPr>
+                    <a:xfrm>
+                      <a:off x="0" y="0"/>
+                      <a:ext cx="5731510" cy="2441575"/>
+                    </a:xfrm>
+                    <a:prstGeom prst="rect">
+                      <a:avLst/>
+                    </a:prstGeom>
+                  </pic:spPr>
+                </pic:pic>
+              </a:graphicData>
+            </a:graphic>
+          </wp:inline>
+        </w:drawing>
+      </w:r>
+    </w:p>
+    <w:p>
+      <w:pPr>
+        <w:pStyle w:val="NormalWeb"/>
+        <w:shd w:val="clear" w:color="auto" w:fill="FFFFFF"/>
+        <w:spacing w:after="450"/>
+        <w:rPr>
+          <w:rFonts w:asciiTheme="minorHAnsi" w:eastAsiaTheme="minorHAnsi" w:hAnsiTheme="minorHAnsi" w:cstheme="minorBidi"/>
+          <w:lang w:val="en-US" w:eastAsia="en-US"/>
+        </w:rPr>
+      </w:pPr>
+      <w:r>
+        <w:rPr>
+          <w:rFonts w:asciiTheme="minorHAnsi" w:eastAsiaTheme="minorHAnsi" w:hAnsiTheme="minorHAnsi" w:cstheme="minorBidi"/>
+          <w:lang w:val="en-US" w:eastAsia="en-US"/>
+        </w:rPr>
+        <w:t xml:space="preserve">Running the Hello World using </w:t>
+      </w:r>
+      <w:proofErr w:type="spellStart"/>
+      <w:r>
+        <w:rPr>
+          <w:rFonts w:asciiTheme="minorHAnsi" w:eastAsiaTheme="minorHAnsi" w:hAnsiTheme="minorHAnsi" w:cstheme="minorBidi"/>
+          <w:lang w:val="en-US" w:eastAsia="en-US"/>
+        </w:rPr>
+        <w:t>nodeJs</w:t>
+      </w:r>
+      <w:proofErr w:type="spellEnd"/>
+    </w:p>
+    <w:p>
+      <w:pPr>
+        <w:pStyle w:val="NormalWeb"/>
+        <w:shd w:val="clear" w:color="auto" w:fill="FFFFFF"/>
+        <w:spacing w:after="450"/>
+        <w:rPr>
+          <w:rFonts w:asciiTheme="minorHAnsi" w:eastAsiaTheme="minorHAnsi" w:hAnsiTheme="minorHAnsi" w:cstheme="minorBidi"/>
+          <w:lang w:val="en-US" w:eastAsia="en-US"/>
+        </w:rPr>
+      </w:pPr>
+      <w:r>
+        <w:rPr>
+          <w:rFonts w:asciiTheme="minorHAnsi" w:eastAsiaTheme="minorHAnsi" w:hAnsiTheme="minorHAnsi" w:cstheme="minorBidi"/>
+          <w:lang w:val="en-US" w:eastAsia="en-US"/>
+        </w:rPr>
+        <w:t>We will use the node.js to execute it. Run the following in the command window</w:t>
+      </w:r>
+    </w:p>
+    <w:p>
+      <w:pPr>
+        <w:pStyle w:val="NormalWeb"/>
+        <w:shd w:val="clear" w:color="auto" w:fill="FFFFFF"/>
+        <w:spacing w:after="450"/>
+        <w:rPr>
+          <w:rFonts w:asciiTheme="minorHAnsi" w:eastAsiaTheme="minorHAnsi" w:hAnsiTheme="minorHAnsi" w:cstheme="minorBidi"/>
+          <w:lang w:val="en-US" w:eastAsia="en-US"/>
+        </w:rPr>
+      </w:pPr>
+      <w:r>
+        <w:rPr>
+          <w:rFonts w:asciiTheme="minorHAnsi" w:eastAsiaTheme="minorHAnsi" w:hAnsiTheme="minorHAnsi" w:cstheme="minorBidi"/>
+          <w:lang w:val="en-US" w:eastAsia="en-US"/>
+        </w:rPr>
+        <w:lastRenderedPageBreak/>
+        <w:t xml:space="preserve"> </w:t>
+      </w:r>
+      <w:proofErr w:type="gramStart"/>
+      <w:r>
+        <w:rPr>
+          <w:rFonts w:asciiTheme="minorHAnsi" w:eastAsiaTheme="minorHAnsi" w:hAnsiTheme="minorHAnsi" w:cstheme="minorBidi"/>
+          <w:lang w:val="en-US" w:eastAsia="en-US"/>
+        </w:rPr>
+        <w:t>node</w:t>
+      </w:r>
+      <w:proofErr w:type="gramEnd"/>
+      <w:r>
+        <w:rPr>
+          <w:rFonts w:asciiTheme="minorHAnsi" w:eastAsiaTheme="minorHAnsi" w:hAnsiTheme="minorHAnsi" w:cstheme="minorBidi"/>
+          <w:lang w:val="en-US" w:eastAsia="en-US"/>
+        </w:rPr>
+        <w:t xml:space="preserve"> helloWorld1</w:t>
+      </w:r>
+    </w:p>
+    <w:p>
+      <w:pPr>
+        <w:pStyle w:val="NormalWeb"/>
+        <w:shd w:val="clear" w:color="auto" w:fill="FFFFFF"/>
+        <w:spacing w:after="450"/>
+        <w:rPr>
+          <w:rFonts w:asciiTheme="minorHAnsi" w:eastAsiaTheme="minorHAnsi" w:hAnsiTheme="minorHAnsi" w:cstheme="minorBidi"/>
+          <w:lang w:val="en-US" w:eastAsia="en-US"/>
+        </w:rPr>
+      </w:pPr>
+      <w:r>
+        <w:rPr>
+          <w:noProof/>
+        </w:rPr>
+        <w:drawing>
+          <wp:inline distT="0" distB="0" distL="0" distR="0" wp14:anchorId="69C01894" wp14:editId="76741FBB">
+            <wp:extent cx="4591050" cy="1876425"/>
+            <wp:effectExtent l="0" t="0" r="0" b="9525"/>
+            <wp:docPr id="6" name="Picture 6"/>
+            <wp:cNvGraphicFramePr>
+              <a:graphicFrameLocks xmlns:a="http://schemas.openxmlformats.org/drawingml/2006/main" noChangeAspect="1"/>
+            </wp:cNvGraphicFramePr>
+            <a:graphic xmlns:a="http://schemas.openxmlformats.org/drawingml/2006/main">
+              <a:graphicData uri="http://schemas.openxmlformats.org/drawingml/2006/picture">
+                <pic:pic xmlns:pic="http://schemas.openxmlformats.org/drawingml/2006/picture">
+                  <pic:nvPicPr>
+                    <pic:cNvPr id="1" name=""/>
+                    <pic:cNvPicPr/>
+                  </pic:nvPicPr>
+                  <pic:blipFill>
+                    <a:blip r:embed="rId31"/>
+                    <a:stretch>
+                      <a:fillRect/>
+                    </a:stretch>
+                  </pic:blipFill>
+                  <pic:spPr>
+                    <a:xfrm>
+                      <a:off x="0" y="0"/>
+                      <a:ext cx="4591050" cy="1876425"/>
+                    </a:xfrm>
+                    <a:prstGeom prst="rect">
+                      <a:avLst/>
+                    </a:prstGeom>
+                  </pic:spPr>
+                </pic:pic>
+              </a:graphicData>
+            </a:graphic>
+          </wp:inline>
+        </w:drawing>
+      </w:r>
+    </w:p>
+    <w:p>
+      <w:pPr>
+        <w:pStyle w:val="NormalWeb"/>
+        <w:shd w:val="clear" w:color="auto" w:fill="FFFFFF"/>
+        <w:spacing w:after="450"/>
+        <w:rPr>
+          <w:rFonts w:asciiTheme="minorHAnsi" w:eastAsiaTheme="minorHAnsi" w:hAnsiTheme="minorHAnsi" w:cstheme="minorBidi"/>
+          <w:lang w:val="en-US" w:eastAsia="en-US"/>
+        </w:rPr>
+      </w:pPr>
+      <w:r>
+        <w:rPr>
+          <w:rFonts w:asciiTheme="minorHAnsi" w:eastAsiaTheme="minorHAnsi" w:hAnsiTheme="minorHAnsi" w:cstheme="minorBidi"/>
+          <w:lang w:val="en-US" w:eastAsia="en-US"/>
+        </w:rPr>
+        <w:t xml:space="preserve">Running </w:t>
+      </w:r>
+      <w:proofErr w:type="spellStart"/>
+      <w:r>
+        <w:rPr>
+          <w:rFonts w:asciiTheme="minorHAnsi" w:eastAsiaTheme="minorHAnsi" w:hAnsiTheme="minorHAnsi" w:cstheme="minorBidi"/>
+          <w:lang w:val="en-US" w:eastAsia="en-US"/>
+        </w:rPr>
+        <w:t>TypeScript</w:t>
+      </w:r>
+      <w:proofErr w:type="spellEnd"/>
+      <w:r>
+        <w:rPr>
+          <w:rFonts w:asciiTheme="minorHAnsi" w:eastAsiaTheme="minorHAnsi" w:hAnsiTheme="minorHAnsi" w:cstheme="minorBidi"/>
+          <w:lang w:val="en-US" w:eastAsia="en-US"/>
+        </w:rPr>
+        <w:t xml:space="preserve"> in the web app</w:t>
+      </w:r>
+    </w:p>
+    <w:p>
+      <w:pPr>
+        <w:pStyle w:val="NormalWeb"/>
+        <w:shd w:val="clear" w:color="auto" w:fill="FFFFFF"/>
+        <w:spacing w:after="450"/>
+        <w:rPr>
+          <w:rFonts w:asciiTheme="minorHAnsi" w:eastAsiaTheme="minorHAnsi" w:hAnsiTheme="minorHAnsi" w:cstheme="minorBidi"/>
+          <w:lang w:val="en-US" w:eastAsia="en-US"/>
+        </w:rPr>
+      </w:pPr>
+      <w:r>
+        <w:rPr>
+          <w:rFonts w:asciiTheme="minorHAnsi" w:eastAsiaTheme="minorHAnsi" w:hAnsiTheme="minorHAnsi" w:cstheme="minorBidi"/>
+          <w:lang w:val="en-US" w:eastAsia="en-US"/>
+        </w:rPr>
+        <w:t>Create the new typescript file hellowWorld2.ts</w:t>
+      </w:r>
+    </w:p>
+    <w:tbl>
+      <w:tblPr>
+        <w:tblW w:w="0" w:type="auto"/>
+        <w:tblCellSpacing w:w="15" w:type="dxa"/>
+        <w:tblInd w:w="-300" w:type="dxa"/>
+        <w:tblCellMar>
+          <w:top w:w="15" w:type="dxa"/>
+          <w:left w:w="15" w:type="dxa"/>
+          <w:bottom w:w="15" w:type="dxa"/>
+          <w:right w:w="15" w:type="dxa"/>
+        </w:tblCellMar>
+        <w:tblLook w:val="04A0" w:firstRow="1" w:lastRow="0" w:firstColumn="1" w:lastColumn="0" w:noHBand="0" w:noVBand="1"/>
+      </w:tblPr>
+      <w:tblGrid>
+        <w:gridCol w:w="1839"/>
+        <w:gridCol w:w="7487"/>
+      </w:tblGrid>
+      <w:tr>
+        <w:trPr>
+          <w:tblCellSpacing w:w="15" w:type="dxa"/>
+        </w:trPr>
+        <w:tc>
+          <w:tcPr>
+            <w:tcW w:w="0" w:type="auto"/>
+            <w:tcBorders>
+              <w:top w:val="nil"/>
+              <w:left w:val="nil"/>
+              <w:bottom w:val="nil"/>
+              <w:right w:val="nil"/>
+            </w:tcBorders>
+            <w:vAlign w:val="center"/>
+          </w:tcPr>
+          <w:p>
+            <w:pPr>
+              <w:pStyle w:val="NormalWeb"/>
+              <w:shd w:val="clear" w:color="auto" w:fill="FFFFFF"/>
+              <w:spacing w:after="450"/>
+              <w:rPr>
+                <w:rFonts w:asciiTheme="minorHAnsi" w:eastAsiaTheme="minorHAnsi" w:hAnsiTheme="minorHAnsi" w:cstheme="minorBidi"/>
+                <w:lang w:val="en-US" w:eastAsia="en-US"/>
+              </w:rPr>
+            </w:pPr>
+            <w:proofErr w:type="spellStart"/>
+            <w:r>
+              <w:rPr>
+                <w:rFonts w:asciiTheme="minorHAnsi" w:eastAsiaTheme="minorHAnsi" w:hAnsiTheme="minorHAnsi" w:cstheme="minorBidi"/>
+                <w:lang w:val="en-US" w:eastAsia="en-US"/>
+              </w:rPr>
+              <w:t>Letmessage:string</w:t>
+            </w:r>
+            <w:proofErr w:type="spellEnd"/>
+            <w:r>
+              <w:rPr>
+                <w:rFonts w:asciiTheme="minorHAnsi" w:eastAsiaTheme="minorHAnsi" w:hAnsiTheme="minorHAnsi" w:cstheme="minorBidi"/>
+                <w:lang w:val="en-US" w:eastAsia="en-US"/>
+              </w:rPr>
+              <w:t xml:space="preserve"> = "Hello World"</w:t>
+            </w:r>
+          </w:p>
+          <w:p>
+            <w:pPr>
+              <w:pStyle w:val="NormalWeb"/>
+              <w:shd w:val="clear" w:color="auto" w:fill="FFFFFF"/>
+              <w:spacing w:after="450"/>
+              <w:rPr>
+                <w:rFonts w:asciiTheme="minorHAnsi" w:eastAsiaTheme="minorHAnsi" w:hAnsiTheme="minorHAnsi" w:cstheme="minorBidi"/>
+                <w:lang w:val="en-US" w:eastAsia="en-US"/>
+              </w:rPr>
+            </w:pPr>
+            <w:r>
+              <w:rPr>
+                <w:rFonts w:asciiTheme="minorHAnsi" w:eastAsiaTheme="minorHAnsi" w:hAnsiTheme="minorHAnsi" w:cstheme="minorBidi"/>
+                <w:lang w:val="en-US" w:eastAsia="en-US"/>
+              </w:rPr>
+              <w:t>alert(message)</w:t>
+            </w:r>
+          </w:p>
+        </w:tc>
+        <w:tc>
+          <w:tcPr>
+            <w:tcW w:w="9116" w:type="dxa"/>
+            <w:tcBorders>
+              <w:top w:val="nil"/>
+              <w:left w:val="nil"/>
+              <w:bottom w:val="nil"/>
+              <w:right w:val="nil"/>
+            </w:tcBorders>
+            <w:vAlign w:val="center"/>
+          </w:tcPr>
+          <w:p>
+            <w:pPr>
+              <w:pStyle w:val="NormalWeb"/>
+              <w:shd w:val="clear" w:color="auto" w:fill="FFFFFF"/>
+              <w:spacing w:after="450"/>
+              <w:rPr>
+                <w:rFonts w:asciiTheme="minorHAnsi" w:eastAsiaTheme="minorHAnsi" w:hAnsiTheme="minorHAnsi" w:cstheme="minorBidi"/>
+                <w:lang w:val="en-US" w:eastAsia="en-US"/>
+              </w:rPr>
+            </w:pPr>
+          </w:p>
+        </w:tc>
+      </w:tr>
+    </w:tbl>
+    <w:p>
+      <w:pPr>
+        <w:pStyle w:val="NormalWeb"/>
+        <w:shd w:val="clear" w:color="auto" w:fill="FFFFFF"/>
+        <w:spacing w:after="450"/>
+        <w:rPr>
+          <w:rFonts w:asciiTheme="minorHAnsi" w:eastAsiaTheme="minorHAnsi" w:hAnsiTheme="minorHAnsi" w:cstheme="minorBidi"/>
+          <w:lang w:val="en-US" w:eastAsia="en-US"/>
+        </w:rPr>
+      </w:pPr>
+      <w:r>
+        <w:rPr>
+          <w:rFonts w:asciiTheme="minorHAnsi" w:eastAsiaTheme="minorHAnsi" w:hAnsiTheme="minorHAnsi" w:cstheme="minorBidi"/>
+          <w:lang w:val="en-US" w:eastAsia="en-US"/>
+        </w:rPr>
+        <w:t>The only change we have from the above code is we removed </w:t>
+      </w:r>
+      <w:proofErr w:type="gramStart"/>
+      <w:r>
+        <w:rPr>
+          <w:rFonts w:asciiTheme="minorHAnsi" w:eastAsiaTheme="minorHAnsi" w:hAnsiTheme="minorHAnsi" w:cstheme="minorBidi"/>
+          <w:lang w:val="en-US" w:eastAsia="en-US"/>
+        </w:rPr>
+        <w:t>console.log(</w:t>
+      </w:r>
+      <w:proofErr w:type="gramEnd"/>
+      <w:r>
+        <w:rPr>
+          <w:rFonts w:asciiTheme="minorHAnsi" w:eastAsiaTheme="minorHAnsi" w:hAnsiTheme="minorHAnsi" w:cstheme="minorBidi"/>
+          <w:lang w:val="en-US" w:eastAsia="en-US"/>
+        </w:rPr>
+        <w:t>) to alert(),</w:t>
+      </w:r>
+    </w:p>
+    <w:p>
+      <w:pPr>
+        <w:pStyle w:val="NormalWeb"/>
+        <w:shd w:val="clear" w:color="auto" w:fill="FFFFFF"/>
+        <w:spacing w:after="450"/>
+        <w:rPr>
+          <w:rFonts w:asciiTheme="minorHAnsi" w:eastAsiaTheme="minorHAnsi" w:hAnsiTheme="minorHAnsi" w:cstheme="minorBidi"/>
+          <w:lang w:val="en-US" w:eastAsia="en-US"/>
+        </w:rPr>
+      </w:pPr>
+      <w:r>
+        <w:rPr>
+          <w:rFonts w:asciiTheme="minorHAnsi" w:eastAsiaTheme="minorHAnsi" w:hAnsiTheme="minorHAnsi" w:cstheme="minorBidi"/>
+          <w:lang w:val="en-US" w:eastAsia="en-US"/>
+        </w:rPr>
+        <w:t>The </w:t>
+      </w:r>
+      <w:proofErr w:type="gramStart"/>
+      <w:r>
+        <w:rPr>
+          <w:rFonts w:asciiTheme="minorHAnsi" w:eastAsiaTheme="minorHAnsi" w:hAnsiTheme="minorHAnsi" w:cstheme="minorBidi"/>
+          <w:lang w:val="en-US" w:eastAsia="en-US"/>
+        </w:rPr>
+        <w:t>alert(</w:t>
+      </w:r>
+      <w:proofErr w:type="gramEnd"/>
+      <w:r>
+        <w:rPr>
+          <w:rFonts w:asciiTheme="minorHAnsi" w:eastAsiaTheme="minorHAnsi" w:hAnsiTheme="minorHAnsi" w:cstheme="minorBidi"/>
+          <w:lang w:val="en-US" w:eastAsia="en-US"/>
+        </w:rPr>
+        <w:t>) method displays the message passed onto it in a window, with an </w:t>
+      </w:r>
+      <w:r>
+        <w:rPr>
+          <w:rFonts w:asciiTheme="minorHAnsi" w:eastAsiaTheme="minorHAnsi" w:hAnsiTheme="minorHAnsi" w:cstheme="minorBidi"/>
+          <w:b/>
+          <w:bCs/>
+          <w:lang w:val="en-US" w:eastAsia="en-US"/>
+        </w:rPr>
+        <w:t>ok</w:t>
+      </w:r>
+      <w:r>
+        <w:rPr>
+          <w:rFonts w:asciiTheme="minorHAnsi" w:eastAsiaTheme="minorHAnsi" w:hAnsiTheme="minorHAnsi" w:cstheme="minorBidi"/>
+          <w:lang w:val="en-US" w:eastAsia="en-US"/>
+        </w:rPr>
+        <w:t> button. This method works only in the browser, hence we did not use in the previous code.</w:t>
+      </w:r>
+    </w:p>
+    <w:p>
+      <w:pPr>
+        <w:pStyle w:val="NormalWeb"/>
+        <w:shd w:val="clear" w:color="auto" w:fill="FFFFFF"/>
+        <w:spacing w:after="450"/>
+        <w:rPr>
+          <w:rFonts w:asciiTheme="minorHAnsi" w:eastAsiaTheme="minorHAnsi" w:hAnsiTheme="minorHAnsi" w:cstheme="minorBidi"/>
+          <w:lang w:val="en-US" w:eastAsia="en-US"/>
+        </w:rPr>
+      </w:pPr>
+      <w:r>
+        <w:rPr>
+          <w:rFonts w:asciiTheme="minorHAnsi" w:eastAsiaTheme="minorHAnsi" w:hAnsiTheme="minorHAnsi" w:cstheme="minorBidi"/>
+          <w:lang w:val="en-US" w:eastAsia="en-US"/>
+        </w:rPr>
+        <w:t>Compile the helloWorld2 as shown below</w:t>
+      </w:r>
+    </w:p>
+    <w:p>
+      <w:pPr>
+        <w:rPr>
+          <w:rFonts w:ascii="Courier New" w:hAnsi="Courier New" w:cs="Courier New"/>
+          <w:color w:val="000000"/>
+          <w:sz w:val="24"/>
+          <w:szCs w:val="24"/>
+        </w:rPr>
+      </w:pPr>
+      <w:r>
+        <w:rPr>
+          <w:rFonts w:ascii="Courier New" w:hAnsi="Courier New" w:cs="Courier New"/>
+          <w:color w:val="000000"/>
+        </w:rPr>
+        <w:object w:dxaOrig="2730" w:dyaOrig="1215">
+          <v:shape id="_x0000_i1097" type="#_x0000_t75" style="width:136.5pt;height:69.75pt" o:ole="">
+            <v:imagedata r:id="rId32" o:title=""/>
+          </v:shape>
+          <w:control r:id="rId33" w:name="DefaultOcxName1" w:shapeid="_x0000_i1097"/>
+        </w:object>
+      </w:r>
+    </w:p>
+    <w:p>
+      <w:pPr>
+        <w:pStyle w:val="NormalWeb"/>
+        <w:shd w:val="clear" w:color="auto" w:fill="FFFFFF"/>
+        <w:spacing w:before="0" w:beforeAutospacing="0" w:after="450" w:afterAutospacing="0"/>
+        <w:rPr>
+          <w:rFonts w:ascii="Segoe UI" w:hAnsi="Segoe UI" w:cs="Segoe UI"/>
+          <w:color w:val="000000"/>
+          <w:sz w:val="29"/>
+          <w:szCs w:val="29"/>
+        </w:rPr>
+      </w:pPr>
+      <w:r>
+        <w:rPr>
+          <w:rFonts w:asciiTheme="minorHAnsi" w:eastAsiaTheme="minorHAnsi" w:hAnsiTheme="minorHAnsi" w:cstheme="minorBidi"/>
+          <w:lang w:val="en-US" w:eastAsia="en-US"/>
+        </w:rPr>
+        <w:t>The above will generate the helloWorld2.js file. Now you can refer this in your HTML file. Create the index.html with the script tag pointing to the hellowWorld2</w:t>
+      </w:r>
+      <w:r>
+        <w:rPr>
+          <w:rFonts w:ascii="Segoe UI" w:hAnsi="Segoe UI" w:cs="Segoe UI"/>
+          <w:color w:val="000000"/>
+          <w:sz w:val="29"/>
+          <w:szCs w:val="29"/>
+        </w:rPr>
+        <w:t>.js</w:t>
+      </w:r>
+    </w:p>
+    <w:p>
+      <w:pPr>
+        <w:rPr>
+          <w:rFonts w:ascii="Courier New" w:hAnsi="Courier New" w:cs="Courier New"/>
+          <w:color w:val="000000"/>
+          <w:sz w:val="24"/>
+          <w:szCs w:val="24"/>
+        </w:rPr>
+      </w:pPr>
+      <w:r>
+        <w:rPr>
+          <w:rFonts w:ascii="Courier New" w:hAnsi="Courier New" w:cs="Courier New"/>
+          <w:color w:val="000000"/>
+        </w:rPr>
+        <w:object w:dxaOrig="2730" w:dyaOrig="1215">
+          <v:shape id="_x0000_i1096" type="#_x0000_t75" style="width:136.5pt;height:69.75pt" o:ole="">
+            <v:imagedata r:id="rId34" o:title=""/>
+          </v:shape>
+          <w:control r:id="rId35" w:name="DefaultOcxName2" w:shapeid="_x0000_i1096"/>
+        </w:object>
+      </w:r>
+    </w:p>
+    <w:tbl>
+      <w:tblPr>
+        <w:tblW w:w="0" w:type="auto"/>
+        <w:tblCellSpacing w:w="15" w:type="dxa"/>
+        <w:tblInd w:w="-420" w:type="dxa"/>
+        <w:tblCellMar>
+          <w:top w:w="15" w:type="dxa"/>
+          <w:left w:w="15" w:type="dxa"/>
+          <w:bottom w:w="15" w:type="dxa"/>
+          <w:right w:w="15" w:type="dxa"/>
+        </w:tblCellMar>
+        <w:tblLook w:val="04A0" w:firstRow="1" w:lastRow="0" w:firstColumn="1" w:lastColumn="0" w:noHBand="0" w:noVBand="1"/>
+      </w:tblPr>
+      <w:tblGrid>
+        <w:gridCol w:w="81"/>
+        <w:gridCol w:w="9365"/>
+      </w:tblGrid>
+      <w:tr>
+        <w:trPr>
+          <w:tblCellSpacing w:w="15" w:type="dxa"/>
+        </w:trPr>
+        <w:tc>
+          <w:tcPr>
+            <w:tcW w:w="0" w:type="auto"/>
+            <w:tcBorders>
+              <w:top w:val="nil"/>
+              <w:left w:val="nil"/>
+              <w:bottom w:val="nil"/>
+              <w:right w:val="nil"/>
+            </w:tcBorders>
+            <w:vAlign w:val="center"/>
+          </w:tcPr>
+          <w:p>
+            <w:pPr>
+              <w:spacing w:line="480" w:lineRule="auto"/>
+              <w:rPr>
+                <w:rFonts w:ascii="inherit" w:hAnsi="inherit"/>
+                <w:sz w:val="18"/>
+                <w:szCs w:val="18"/>
+              </w:rPr>
+            </w:pPr>
+          </w:p>
+        </w:tc>
+        <w:tc>
+          <w:tcPr>
+            <w:tcW w:w="9320" w:type="dxa"/>
+            <w:tcBorders>
+              <w:top w:val="nil"/>
+              <w:left w:val="nil"/>
+              <w:bottom w:val="nil"/>
+              <w:right w:val="nil"/>
+            </w:tcBorders>
+            <w:vAlign w:val="center"/>
+          </w:tcPr>
+          <w:p>
+            <w:pPr>
+              <w:spacing w:line="480" w:lineRule="auto"/>
+              <w:rPr>
+                <w:rFonts w:ascii="inherit" w:hAnsi="inherit"/>
+                <w:color w:val="000000"/>
+                <w:sz w:val="18"/>
+                <w:szCs w:val="18"/>
+              </w:rPr>
+            </w:pPr>
+          </w:p>
+        </w:tc>
+      </w:tr>
+    </w:tbl>
+    <w:p>
+      <w:pPr>
+        <w:shd w:val="clear" w:color="auto" w:fill="FFFFFF"/>
+        <w:rPr>
+          <w:sz w:val="24"/>
+          <w:szCs w:val="24"/>
+          <w:lang w:val="en-US"/>
+        </w:rPr>
+      </w:pPr>
+      <w:r>
+        <w:rPr>
+          <w:sz w:val="24"/>
+          <w:szCs w:val="24"/>
+          <w:lang w:val="en-US"/>
+        </w:rPr>
+        <w:lastRenderedPageBreak/>
+        <w:t>Open the file using the chrome or any browser, you should be able to see the alert window.</w:t>
+      </w:r>
+    </w:p>
+    <w:p>
+      <w:pPr>
+        <w:shd w:val="clear" w:color="auto" w:fill="FFFFFF"/>
+        <w:rPr>
+          <w:sz w:val="24"/>
+          <w:szCs w:val="24"/>
+          <w:lang w:val="en-US"/>
+        </w:rPr>
+      </w:pPr>
+      <w:r>
+        <w:rPr>
+          <w:sz w:val="24"/>
+          <w:szCs w:val="24"/>
+          <w:lang w:val="en-US"/>
+        </w:rPr>
+        <w:t>Running in Typescript Playground</w:t>
+      </w:r>
+    </w:p>
+    <w:p>
+      <w:pPr>
+        <w:shd w:val="clear" w:color="auto" w:fill="FFFFFF"/>
+        <w:rPr>
+          <w:sz w:val="24"/>
+          <w:szCs w:val="24"/>
+          <w:lang w:val="en-US"/>
+        </w:rPr>
+      </w:pPr>
+      <w:r>
+        <w:rPr>
+          <w:sz w:val="24"/>
+          <w:szCs w:val="24"/>
+          <w:lang w:val="en-US"/>
+        </w:rPr>
+        <w:t xml:space="preserve">You can also run typescript in using the </w:t>
+      </w:r>
+      <w:proofErr w:type="spellStart"/>
+      <w:r>
+        <w:rPr>
+          <w:sz w:val="24"/>
+          <w:szCs w:val="24"/>
+          <w:lang w:val="en-US"/>
+        </w:rPr>
+        <w:t>TypeScript</w:t>
+      </w:r>
+      <w:proofErr w:type="spellEnd"/>
+      <w:r>
+        <w:rPr>
+          <w:sz w:val="24"/>
+          <w:szCs w:val="24"/>
+          <w:lang w:val="en-US"/>
+        </w:rPr>
+        <w:t xml:space="preserve"> Playground. Head over to</w:t>
+      </w:r>
+      <w:r>
+        <w:rPr>
+          <w:rFonts w:ascii="Segoe UI" w:hAnsi="Segoe UI" w:cs="Segoe UI"/>
+          <w:color w:val="000000"/>
+          <w:sz w:val="29"/>
+          <w:szCs w:val="29"/>
+        </w:rPr>
+        <w:t xml:space="preserve"> Typescript </w:t>
+      </w:r>
+      <w:r>
+        <w:rPr>
+          <w:sz w:val="24"/>
+          <w:szCs w:val="24"/>
+          <w:lang w:val="en-US"/>
+        </w:rPr>
+        <w:t>Playground</w:t>
+      </w:r>
+      <w:r>
+        <w:rPr>
+          <w:sz w:val="24"/>
+          <w:szCs w:val="24"/>
+          <w:lang w:val="en-US"/>
+        </w:rPr>
+        <w:t xml:space="preserve"> </w:t>
+      </w:r>
+      <w:hyperlink r:id="rId36" w:anchor="code/G4QwTgBAtgpgznEBzGAuOAXMBLAdkiAXggCIAJGAG0oHsIB1GsSgExIgCgBjG3OGyjAB0tJAApYCZDACUHDkA" w:history="1">
+        <w:r>
+          <w:rPr>
+            <w:rStyle w:val="Hyperlink"/>
+          </w:rPr>
+          <w:t>https://www.typescriptlang.org/play/index.html#code/G4QwTgBAtgpgznEBzGAuOAXMBLAdkiAXggCIAJGAG0oHsIB1GsSgExIgCgBjG3OGyjAB0tJAApYCZDACUHDkA</w:t>
+        </w:r>
+      </w:hyperlink>
+    </w:p>
+    <w:p>
+      <w:pPr>
+        <w:shd w:val="clear" w:color="auto" w:fill="FFFFFF"/>
+        <w:rPr>
+          <w:sz w:val="24"/>
+          <w:szCs w:val="24"/>
+          <w:lang w:val="en-US"/>
+        </w:rPr>
+      </w:pPr>
+      <w:r>
+        <w:rPr>
+          <w:sz w:val="24"/>
+          <w:szCs w:val="24"/>
+          <w:lang w:val="en-US"/>
+        </w:rPr>
+        <w:t xml:space="preserve">As you type the code, you will see the </w:t>
+      </w:r>
+      <w:proofErr w:type="spellStart"/>
+      <w:r>
+        <w:rPr>
+          <w:sz w:val="24"/>
+          <w:szCs w:val="24"/>
+          <w:lang w:val="en-US"/>
+        </w:rPr>
+        <w:t>javascript</w:t>
+      </w:r>
+      <w:proofErr w:type="spellEnd"/>
+      <w:r>
+        <w:rPr>
+          <w:sz w:val="24"/>
+          <w:szCs w:val="24"/>
+          <w:lang w:val="en-US"/>
+        </w:rPr>
+        <w:t xml:space="preserve"> code is automatically generated in the right-hand side pane.</w:t>
+      </w:r>
+    </w:p>
+    <w:p>
+      <w:pPr>
+        <w:shd w:val="clear" w:color="auto" w:fill="FFFFFF"/>
+        <w:rPr>
+          <w:sz w:val="24"/>
+          <w:szCs w:val="24"/>
+          <w:lang w:val="en-US"/>
+        </w:rPr>
+      </w:pPr>
+      <w:r>
+        <w:rPr>
+          <w:sz w:val="24"/>
+          <w:szCs w:val="24"/>
+          <w:lang w:val="en-US"/>
+        </w:rPr>
+        <w:t>Open the Developer Console (ctrl-shit-I in chrome) and click on run and see the Hello World appearing in the console window.</w:t>
+      </w:r>
+    </w:p>
+    <w:p>
+      <w:pPr>
+        <w:shd w:val="clear" w:color="auto" w:fill="FFFFFF"/>
+        <w:rPr>
+          <w:rFonts w:ascii="Segoe UI" w:hAnsi="Segoe UI" w:cs="Segoe UI"/>
+          <w:color w:val="000000"/>
+          <w:sz w:val="29"/>
+          <w:szCs w:val="29"/>
+        </w:rPr>
+      </w:pPr>
+      <w:r>
+        <w:rPr>
+          <w:rFonts w:ascii="Segoe UI" w:hAnsi="Segoe UI" w:cs="Segoe UI"/>
+          <w:noProof/>
+          <w:color w:val="000000"/>
+          <w:sz w:val="29"/>
+          <w:szCs w:val="29"/>
+          <w:lang w:eastAsia="en-GB"/>
+        </w:rPr>
+        <w:drawing>
+          <wp:inline distT="0" distB="0" distL="0" distR="0">
+            <wp:extent cx="6019447" cy="2999357"/>
+            <wp:effectExtent l="0" t="0" r="635" b="0"/>
+            <wp:docPr id="7" name="Picture 7" descr="Hello World Example in Playground"/>
+            <wp:cNvGraphicFramePr>
+              <a:graphicFrameLocks xmlns:a="http://schemas.openxmlformats.org/drawingml/2006/main" noChangeAspect="1"/>
+            </wp:cNvGraphicFramePr>
+            <a:graphic xmlns:a="http://schemas.openxmlformats.org/drawingml/2006/main">
+              <a:graphicData uri="http://schemas.openxmlformats.org/drawingml/2006/picture">
+                <pic:pic xmlns:pic="http://schemas.openxmlformats.org/drawingml/2006/picture">
+                  <pic:nvPicPr>
+                    <pic:cNvPr id="0" name="Picture 7" descr="Hello World Example in Playground"/>
+                    <pic:cNvPicPr>
+                      <a:picLocks noChangeAspect="1" noChangeArrowheads="1"/>
+                    </pic:cNvPicPr>
+                  </pic:nvPicPr>
+                  <pic:blipFill>
+                    <a:blip r:embed="rId37">
+                      <a:extLst>
+                        <a:ext uri="{28A0092B-C50C-407E-A947-70E740481C1C}">
+                          <a14:useLocalDpi xmlns:a14="http://schemas.microsoft.com/office/drawing/2010/main" val="0"/>
+                        </a:ext>
+                      </a:extLst>
+                    </a:blip>
+                    <a:srcRect/>
+                    <a:stretch>
+                      <a:fillRect/>
+                    </a:stretch>
+                  </pic:blipFill>
+                  <pic:spPr bwMode="auto">
+                    <a:xfrm>
+                      <a:off x="0" y="0"/>
+                      <a:ext cx="6043584" cy="3011384"/>
+                    </a:xfrm>
+                    <a:prstGeom prst="rect">
+                      <a:avLst/>
+                    </a:prstGeom>
+                    <a:noFill/>
+                    <a:ln>
+                      <a:noFill/>
+                    </a:ln>
+                  </pic:spPr>
+                </pic:pic>
+              </a:graphicData>
+            </a:graphic>
+          </wp:inline>
+        </w:drawing>
+      </w:r>
+    </w:p>
+    <w:p>
+      <w:pPr>
+        <w:pStyle w:val="Heading2"/>
+        <w:shd w:val="clear" w:color="auto" w:fill="FFFFFF"/>
+        <w:spacing w:before="0" w:beforeAutospacing="0" w:after="240" w:afterAutospacing="0" w:line="840" w:lineRule="atLeast"/>
+        <w:rPr>
+          <w:rFonts w:asciiTheme="minorHAnsi" w:eastAsiaTheme="minorHAnsi" w:hAnsiTheme="minorHAnsi" w:cstheme="minorBidi"/>
+          <w:b w:val="0"/>
+          <w:bCs w:val="0"/>
+          <w:sz w:val="24"/>
+          <w:szCs w:val="24"/>
+          <w:lang w:val="en-US" w:eastAsia="en-US"/>
+        </w:rPr>
+      </w:pPr>
+      <w:r>
+        <w:rPr>
+          <w:rFonts w:asciiTheme="minorHAnsi" w:eastAsiaTheme="minorHAnsi" w:hAnsiTheme="minorHAnsi" w:cstheme="minorBidi"/>
+          <w:b w:val="0"/>
+          <w:bCs w:val="0"/>
+          <w:sz w:val="24"/>
+          <w:szCs w:val="24"/>
+          <w:lang w:val="en-US" w:eastAsia="en-US"/>
+        </w:rPr>
+        <w:t>Compile Error</w:t>
+      </w:r>
+    </w:p>
+    <w:p>
+      <w:pPr>
+        <w:pStyle w:val="NormalWeb"/>
+        <w:shd w:val="clear" w:color="auto" w:fill="FFFFFF"/>
+        <w:spacing w:before="0" w:beforeAutospacing="0" w:after="450" w:afterAutospacing="0"/>
+        <w:rPr>
+          <w:rFonts w:asciiTheme="minorHAnsi" w:eastAsiaTheme="minorHAnsi" w:hAnsiTheme="minorHAnsi" w:cstheme="minorBidi"/>
+          <w:lang w:val="en-US" w:eastAsia="en-US"/>
+        </w:rPr>
+      </w:pPr>
+      <w:r>
+        <w:rPr>
+          <w:rFonts w:asciiTheme="minorHAnsi" w:eastAsiaTheme="minorHAnsi" w:hAnsiTheme="minorHAnsi" w:cstheme="minorBidi"/>
+          <w:lang w:val="en-US" w:eastAsia="en-US"/>
+        </w:rPr>
+        <w:t>As we mentioned in the previous article on, the typescript compiler warns us if there are any </w:t>
+      </w:r>
+      <w:r>
+        <w:rPr>
+          <w:rFonts w:asciiTheme="minorHAnsi" w:eastAsiaTheme="minorHAnsi" w:hAnsiTheme="minorHAnsi" w:cstheme="minorBidi"/>
+          <w:b/>
+          <w:bCs/>
+          <w:lang w:val="en-US" w:eastAsia="en-US"/>
+        </w:rPr>
+        <w:t>type</w:t>
+      </w:r>
+      <w:r>
+        <w:rPr>
+          <w:rFonts w:asciiTheme="minorHAnsi" w:eastAsiaTheme="minorHAnsi" w:hAnsiTheme="minorHAnsi" w:cstheme="minorBidi"/>
+          <w:lang w:val="en-US" w:eastAsia="en-US"/>
+        </w:rPr>
+        <w:t> mismatches.</w:t>
+      </w:r>
+    </w:p>
+    <w:p>
+      <w:pPr>
+        <w:pStyle w:val="NormalWeb"/>
+        <w:shd w:val="clear" w:color="auto" w:fill="FFFFFF"/>
+        <w:spacing w:before="0" w:beforeAutospacing="0" w:after="450" w:afterAutospacing="0"/>
+        <w:rPr>
+          <w:rFonts w:asciiTheme="minorHAnsi" w:eastAsiaTheme="minorHAnsi" w:hAnsiTheme="minorHAnsi" w:cstheme="minorBidi"/>
+          <w:lang w:val="en-US" w:eastAsia="en-US"/>
+        </w:rPr>
+      </w:pPr>
+      <w:r>
+        <w:rPr>
+          <w:rFonts w:asciiTheme="minorHAnsi" w:eastAsiaTheme="minorHAnsi" w:hAnsiTheme="minorHAnsi" w:cstheme="minorBidi"/>
+          <w:lang w:val="en-US" w:eastAsia="en-US"/>
+        </w:rPr>
+        <w:t>For Example, create helloWorld3.ts and add the following code. Here we are assigning a string to a number variable.</w:t>
+      </w:r>
+    </w:p>
+    <w:p>
+      <w:pPr>
+        <w:rPr>
+          <w:rFonts w:ascii="Courier New" w:hAnsi="Courier New" w:cs="Courier New"/>
+          <w:color w:val="000000"/>
+        </w:rPr>
+      </w:pPr>
+      <w:r>
+        <w:rPr>
+          <w:rFonts w:ascii="Courier New" w:hAnsi="Courier New" w:cs="Courier New"/>
+          <w:color w:val="000000"/>
+        </w:rPr>
+        <w:object w:dxaOrig="2730" w:dyaOrig="1215">
+          <v:shape id="_x0000_i1104" type="#_x0000_t75" style="width:136.5pt;height:69.75pt" o:ole="">
+            <v:imagedata r:id="rId38" o:title=""/>
+          </v:shape>
+          <w:control r:id="rId39" w:name="DefaultOcxName3" w:shapeid="_x0000_i1104"/>
+        </w:object>
+      </w:r>
+    </w:p>
+    <w:p>
+      <w:pPr>
+        <w:rPr>
+          <w:sz w:val="24"/>
+          <w:szCs w:val="24"/>
+          <w:lang w:val="en-US"/>
+        </w:rPr>
+      </w:pPr>
+      <w:r>
+        <w:rPr>
+          <w:sz w:val="24"/>
+          <w:szCs w:val="24"/>
+          <w:lang w:val="en-US"/>
+        </w:rPr>
+        <w:lastRenderedPageBreak/>
+        <w:t>Instantly the Visual Studio Code underlines the message in</w:t>
+      </w:r>
+      <w:r>
+        <w:rPr>
+          <w:sz w:val="24"/>
+          <w:szCs w:val="24"/>
+          <w:lang w:val="en-US"/>
+        </w:rPr>
+        <w:t xml:space="preserve"> red, indicating the error in the code. Also, when you compile, the compiler will throw the following error.</w:t>
+      </w:r>
+    </w:p>
+    <w:p>
+      <w:pPr>
+        <w:rPr>
+          <w:rFonts w:ascii="Courier New" w:hAnsi="Courier New" w:cs="Courier New"/>
+          <w:color w:val="000000"/>
+          <w:sz w:val="24"/>
+          <w:szCs w:val="24"/>
+        </w:rPr>
+      </w:pPr>
+      <w:r>
+        <w:rPr>
+          <w:rFonts w:ascii="Courier New" w:hAnsi="Courier New" w:cs="Courier New"/>
+          <w:color w:val="000000"/>
+        </w:rPr>
+        <w:object w:dxaOrig="2730" w:dyaOrig="1215">
+          <v:shape id="_x0000_i1107" type="#_x0000_t75" style="width:136.5pt;height:69.75pt" o:ole="">
+            <v:imagedata r:id="rId40" o:title=""/>
+          </v:shape>
+          <w:control r:id="rId41" w:name="DefaultOcxName4" w:shapeid="_x0000_i1107"/>
+        </w:object>
+      </w:r>
+    </w:p>
+    <w:p>
+      <w:pPr>
+        <w:spacing w:line="240" w:lineRule="auto"/>
+        <w:rPr>
+          <w:rFonts w:ascii="Courier New" w:hAnsi="Courier New" w:cs="Courier New"/>
+          <w:color w:val="000000"/>
+          <w:sz w:val="24"/>
+          <w:szCs w:val="24"/>
+        </w:rPr>
+      </w:pPr>
+      <w:r>
+        <w:rPr>
+          <w:rFonts w:ascii="Courier New" w:hAnsi="Courier New" w:cs="Courier New"/>
+          <w:color w:val="000000"/>
+        </w:rPr>
+        <w:object w:dxaOrig="2730" w:dyaOrig="1215">
+          <v:shape id="_x0000_i1106" type="#_x0000_t75" style="width:136.5pt;height:69.75pt" o:ole="">
+            <v:imagedata r:id="rId42" o:title=""/>
+          </v:shape>
+          <w:control r:id="rId43" w:name="DefaultOcxName5" w:shapeid="_x0000_i1106"/>
+        </w:object>
+      </w:r>
+    </w:p>
+    <w:tbl>
+      <w:tblPr>
+        <w:tblW w:w="0" w:type="auto"/>
+        <w:tblCellSpacing w:w="15" w:type="dxa"/>
+        <w:tblInd w:w="-300" w:type="dxa"/>
+        <w:tblCellMar>
+          <w:top w:w="15" w:type="dxa"/>
+          <w:left w:w="15" w:type="dxa"/>
+          <w:bottom w:w="15" w:type="dxa"/>
+          <w:right w:w="15" w:type="dxa"/>
+        </w:tblCellMar>
+        <w:tblLook w:val="04A0" w:firstRow="1" w:lastRow="0" w:firstColumn="1" w:lastColumn="0" w:noHBand="0" w:noVBand="1"/>
+      </w:tblPr>
+      <w:tblGrid>
+        <w:gridCol w:w="81"/>
+        <w:gridCol w:w="9245"/>
+      </w:tblGrid>
+      <w:tr>
+        <w:trPr>
+          <w:tblCellSpacing w:w="15" w:type="dxa"/>
+        </w:trPr>
+        <w:tc>
+          <w:tcPr>
+            <w:tcW w:w="0" w:type="auto"/>
+            <w:tcBorders>
+              <w:top w:val="nil"/>
+              <w:left w:val="nil"/>
+              <w:bottom w:val="nil"/>
+              <w:right w:val="nil"/>
+            </w:tcBorders>
+            <w:vAlign w:val="center"/>
+          </w:tcPr>
+          <w:p>
+            <w:pPr>
+              <w:spacing w:line="480" w:lineRule="auto"/>
+              <w:rPr>
+                <w:rFonts w:ascii="inherit" w:hAnsi="inherit"/>
+                <w:sz w:val="18"/>
+                <w:szCs w:val="18"/>
+              </w:rPr>
+            </w:pPr>
+          </w:p>
+        </w:tc>
+        <w:tc>
+          <w:tcPr>
+            <w:tcW w:w="10845" w:type="dxa"/>
+            <w:tcBorders>
+              <w:top w:val="nil"/>
+              <w:left w:val="nil"/>
+              <w:bottom w:val="nil"/>
+              <w:right w:val="nil"/>
+            </w:tcBorders>
+            <w:vAlign w:val="center"/>
+          </w:tcPr>
+          <w:p>
+            <w:pPr>
+              <w:spacing w:line="480" w:lineRule="auto"/>
+              <w:rPr>
+                <w:rFonts w:ascii="inherit" w:hAnsi="inherit"/>
+                <w:color w:val="000000"/>
+                <w:sz w:val="18"/>
+                <w:szCs w:val="18"/>
+              </w:rPr>
+            </w:pPr>
+          </w:p>
+        </w:tc>
+      </w:tr>
+    </w:tbl>
+    <w:p>
+      <w:pPr>
+        <w:pStyle w:val="NormalWeb"/>
+        <w:shd w:val="clear" w:color="auto" w:fill="FFFFFF"/>
+        <w:spacing w:before="0" w:beforeAutospacing="0" w:after="450" w:afterAutospacing="0"/>
+        <w:rPr>
+          <w:rFonts w:ascii="Segoe UI" w:hAnsi="Segoe UI" w:cs="Segoe UI"/>
+          <w:color w:val="000000"/>
+          <w:sz w:val="29"/>
+          <w:szCs w:val="29"/>
+        </w:rPr>
+      </w:pPr>
+      <w:r>
+        <w:rPr>
+          <w:rFonts w:asciiTheme="minorHAnsi" w:eastAsiaTheme="minorHAnsi" w:hAnsiTheme="minorHAnsi" w:cstheme="minorBidi"/>
+          <w:lang w:val="en-US" w:eastAsia="en-US"/>
+        </w:rPr>
+        <w:t xml:space="preserve">Typescript will generate the </w:t>
+      </w:r>
+      <w:proofErr w:type="spellStart"/>
+      <w:r>
+        <w:rPr>
+          <w:rFonts w:asciiTheme="minorHAnsi" w:eastAsiaTheme="minorHAnsi" w:hAnsiTheme="minorHAnsi" w:cstheme="minorBidi"/>
+          <w:lang w:val="en-US" w:eastAsia="en-US"/>
+        </w:rPr>
+        <w:t>javascript</w:t>
+      </w:r>
+      <w:proofErr w:type="spellEnd"/>
+      <w:r>
+        <w:rPr>
+          <w:rFonts w:asciiTheme="minorHAnsi" w:eastAsiaTheme="minorHAnsi" w:hAnsiTheme="minorHAnsi" w:cstheme="minorBidi"/>
+          <w:lang w:val="en-US" w:eastAsia="en-US"/>
+        </w:rPr>
+        <w:t xml:space="preserve"> code even if there is a compile error. The helloWorld3.ts shown above contains an error but the helloWorld3.js is still produced. This is intentional. This allows us to export our </w:t>
+      </w:r>
+      <w:proofErr w:type="spellStart"/>
+      <w:r>
+        <w:rPr>
+          <w:rFonts w:asciiTheme="minorHAnsi" w:eastAsiaTheme="minorHAnsi" w:hAnsiTheme="minorHAnsi" w:cstheme="minorBidi"/>
+          <w:lang w:val="en-US" w:eastAsia="en-US"/>
+        </w:rPr>
+        <w:t>javascript</w:t>
+      </w:r>
+      <w:proofErr w:type="spellEnd"/>
+      <w:r>
+        <w:rPr>
+          <w:rFonts w:asciiTheme="minorHAnsi" w:eastAsiaTheme="minorHAnsi" w:hAnsiTheme="minorHAnsi" w:cstheme="minorBidi"/>
+          <w:lang w:val="en-US" w:eastAsia="en-US"/>
+        </w:rPr>
+        <w:t xml:space="preserve"> code to typescript and progressively update it to Typescript</w:t>
+      </w:r>
+      <w:r>
+        <w:rPr>
+          <w:rFonts w:ascii="Segoe UI" w:hAnsi="Segoe UI" w:cs="Segoe UI"/>
+          <w:color w:val="000000"/>
+          <w:sz w:val="29"/>
+          <w:szCs w:val="29"/>
+        </w:rPr>
+        <w:t>.</w:t>
+      </w:r>
+    </w:p>
+    <w:p>
+      <w:pPr>
+        <w:pStyle w:val="ListParagraph"/>
+        <w:numPr>
+          <w:ilvl w:val="0"/>
+          <w:numId w:val="7"/>
+        </w:numPr>
+        <w:shd w:val="clear" w:color="auto" w:fill="FFFFFF"/>
+        <w:spacing w:before="100" w:beforeAutospacing="1" w:after="100" w:afterAutospacing="1" w:line="240" w:lineRule="auto"/>
+        <w:rPr>
+          <w:b/>
+          <w:bCs/>
+          <w:sz w:val="24"/>
+          <w:szCs w:val="24"/>
+          <w:lang w:val="en-US"/>
+        </w:rPr>
+      </w:pPr>
+      <w:hyperlink r:id="rId44" w:history="1">
+        <w:r>
+          <w:rPr>
+            <w:b/>
+            <w:bCs/>
+            <w:sz w:val="24"/>
+            <w:szCs w:val="24"/>
+            <w:lang w:val="en-US"/>
+          </w:rPr>
+          <w:t>Enable Compile on Save in Visual Studio Code</w:t>
+        </w:r>
+      </w:hyperlink>
+    </w:p>
+    <w:p>
+      <w:pPr>
+        <w:pStyle w:val="NormalWeb"/>
+        <w:shd w:val="clear" w:color="auto" w:fill="FFFFFF"/>
+        <w:spacing w:before="0" w:beforeAutospacing="0" w:after="450" w:afterAutospacing="0"/>
+        <w:ind w:left="720"/>
+        <w:rPr>
+          <w:rFonts w:ascii="Segoe UI" w:hAnsi="Segoe UI" w:cs="Segoe UI"/>
+          <w:color w:val="000000"/>
+          <w:sz w:val="29"/>
+          <w:szCs w:val="29"/>
+        </w:rPr>
+      </w:pPr>
+      <w:bookmarkStart w:id="0" w:name="_GoBack"/>
+      <w:bookmarkEnd w:id="0"/>
+    </w:p>
+    <w:p>
+      <w:pPr>
+        <w:pStyle w:val="NormalWeb"/>
+        <w:shd w:val="clear" w:color="auto" w:fill="FFFFFF"/>
+        <w:spacing w:after="450"/>
+        <w:rPr>
+          <w:rFonts w:asciiTheme="minorHAnsi" w:eastAsiaTheme="minorHAnsi" w:hAnsiTheme="minorHAnsi" w:cstheme="minorBidi"/>
+          <w:lang w:val="en-US" w:eastAsia="en-US"/>
+        </w:rPr>
+      </w:pPr>
+    </w:p>
+    <w:p>
+      <w:pPr>
+        <w:pStyle w:val="NormalWeb"/>
+        <w:shd w:val="clear" w:color="auto" w:fill="FFFFFF"/>
+        <w:spacing w:before="0" w:beforeAutospacing="0" w:after="450" w:afterAutospacing="0"/>
+        <w:rPr>
+          <w:rFonts w:asciiTheme="minorHAnsi" w:eastAsiaTheme="minorHAnsi" w:hAnsiTheme="minorHAnsi" w:cstheme="minorBidi"/>
+          <w:lang w:val="en-US" w:eastAsia="en-US"/>
+        </w:rPr>
+      </w:pPr>
+    </w:p>
+    <w:p>
+      <w:pPr>
+        <w:pStyle w:val="ListParagraph"/>
+        <w:rPr>
+          <w:sz w:val="24"/>
+          <w:szCs w:val="24"/>
+          <w:lang w:val="en-US"/>
+        </w:rPr>
+      </w:pPr>
+    </w:p>
+    <w:p>
+      <w:pPr>
+        <w:rPr>
           <w:sz w:val="32"/>
           <w:szCs w:val="28"/>
           <w:lang w:val="en-US"/>
@@ -890,6 +4348,7 @@
       </w:pPr>
     </w:p>
     <w:sectPr>
+      <w:footerReference w:type="default" r:id="rId45"/>
       <w:pgSz w:w="11906" w:h="16838"/>
       <w:pgMar w:top="1440" w:right="1440" w:bottom="1440" w:left="1440" w:header="708" w:footer="708" w:gutter="0"/>
       <w:cols w:space="708"/>
@@ -899,9 +4358,173 @@
 </w:document>
 </file>
 
+<file path=word/endnotes.xml><?xml version="1.0" encoding="utf-8"?>
+<w:endnotes xmlns:wpc="http://schemas.microsoft.com/office/word/2010/wordprocessingCanvas" xmlns:mc="http://schemas.openxmlformats.org/markup-compatibility/2006" xmlns:o="urn:schemas-microsoft-com:office:office" xmlns:r="http://schemas.openxmlformats.org/officeDocument/2006/relationships" xmlns:m="http://schemas.openxmlformats.org/officeDocument/2006/math" xmlns:v="urn:schemas-microsoft-com:vml" xmlns:wp14="http://schemas.microsoft.com/office/word/2010/wordprocessingDrawing" xmlns:wp="http://schemas.openxmlformats.org/drawingml/2006/wordprocessingDrawing" xmlns:w10="urn:schemas-microsoft-com:office:word" xmlns:w="http://schemas.openxmlformats.org/wordprocessingml/2006/main" xmlns:w14="http://schemas.microsoft.com/office/word/2010/wordml" xmlns:w15="http://schemas.microsoft.com/office/word/2012/wordml" xmlns:wpg="http://schemas.microsoft.com/office/word/2010/wordprocessingGroup" xmlns:wpi="http://schemas.microsoft.com/office/word/2010/wordprocessingInk" xmlns:wne="http://schemas.microsoft.com/office/word/2006/wordml" xmlns:wps="http://schemas.microsoft.com/office/word/2010/wordprocessingShape" mc:Ignorable="w14 w15 wp14">
+  <w:endnote w:type="separator" w:id="-1">
+    <w:p>
+      <w:pPr>
+        <w:spacing w:after="0" w:line="240" w:lineRule="auto"/>
+      </w:pPr>
+      <w:r>
+        <w:separator/>
+      </w:r>
+    </w:p>
+  </w:endnote>
+  <w:endnote w:type="continuationSeparator" w:id="0">
+    <w:p>
+      <w:pPr>
+        <w:spacing w:after="0" w:line="240" w:lineRule="auto"/>
+      </w:pPr>
+      <w:r>
+        <w:continuationSeparator/>
+      </w:r>
+    </w:p>
+  </w:endnote>
+</w:endnotes>
+</file>
+
+<file path=word/footer1.xml><?xml version="1.0" encoding="utf-8"?>
+<w:ftr xmlns:wpc="http://schemas.microsoft.com/office/word/2010/wordprocessingCanvas" xmlns:mc="http://schemas.openxmlformats.org/markup-compatibility/2006" xmlns:o="urn:schemas-microsoft-com:office:office" xmlns:r="http://schemas.openxmlformats.org/officeDocument/2006/relationships" xmlns:m="http://schemas.openxmlformats.org/officeDocument/2006/math" xmlns:v="urn:schemas-microsoft-com:vml" xmlns:wp14="http://schemas.microsoft.com/office/word/2010/wordprocessingDrawing" xmlns:wp="http://schemas.openxmlformats.org/drawingml/2006/wordprocessingDrawing" xmlns:w10="urn:schemas-microsoft-com:office:word" xmlns:w="http://schemas.openxmlformats.org/wordprocessingml/2006/main" xmlns:w14="http://schemas.microsoft.com/office/word/2010/wordml" xmlns:w15="http://schemas.microsoft.com/office/word/2012/wordml" xmlns:wpg="http://schemas.microsoft.com/office/word/2010/wordprocessingGroup" xmlns:wpi="http://schemas.microsoft.com/office/word/2010/wordprocessingInk" xmlns:wne="http://schemas.microsoft.com/office/word/2006/wordml" xmlns:wps="http://schemas.microsoft.com/office/word/2010/wordprocessingShape" mc:Ignorable="w14 w15 wp14">
+  <w:p>
+    <w:pPr>
+      <w:pStyle w:val="Footer"/>
+    </w:pPr>
+  </w:p>
+  <w:p>
+    <w:pPr>
+      <w:pStyle w:val="Footer"/>
+    </w:pPr>
+  </w:p>
+  <w:p>
+    <w:pPr>
+      <w:pStyle w:val="Footer"/>
+    </w:pPr>
+  </w:p>
+  <w:p>
+    <w:pPr>
+      <w:pStyle w:val="Footer"/>
+    </w:pPr>
+  </w:p>
+</w:ftr>
+</file>
+
+<file path=word/footnotes.xml><?xml version="1.0" encoding="utf-8"?>
+<w:footnotes xmlns:wpc="http://schemas.microsoft.com/office/word/2010/wordprocessingCanvas" xmlns:mc="http://schemas.openxmlformats.org/markup-compatibility/2006" xmlns:o="urn:schemas-microsoft-com:office:office" xmlns:r="http://schemas.openxmlformats.org/officeDocument/2006/relationships" xmlns:m="http://schemas.openxmlformats.org/officeDocument/2006/math" xmlns:v="urn:schemas-microsoft-com:vml" xmlns:wp14="http://schemas.microsoft.com/office/word/2010/wordprocessingDrawing" xmlns:wp="http://schemas.openxmlformats.org/drawingml/2006/wordprocessingDrawing" xmlns:w10="urn:schemas-microsoft-com:office:word" xmlns:w="http://schemas.openxmlformats.org/wordprocessingml/2006/main" xmlns:w14="http://schemas.microsoft.com/office/word/2010/wordml" xmlns:w15="http://schemas.microsoft.com/office/word/2012/wordml" xmlns:wpg="http://schemas.microsoft.com/office/word/2010/wordprocessingGroup" xmlns:wpi="http://schemas.microsoft.com/office/word/2010/wordprocessingInk" xmlns:wne="http://schemas.microsoft.com/office/word/2006/wordml" xmlns:wps="http://schemas.microsoft.com/office/word/2010/wordprocessingShape" mc:Ignorable="w14 w15 wp14">
+  <w:footnote w:type="separator" w:id="-1">
+    <w:p>
+      <w:pPr>
+        <w:spacing w:after="0" w:line="240" w:lineRule="auto"/>
+      </w:pPr>
+      <w:r>
+        <w:separator/>
+      </w:r>
+    </w:p>
+  </w:footnote>
+  <w:footnote w:type="continuationSeparator" w:id="0">
+    <w:p>
+      <w:pPr>
+        <w:spacing w:after="0" w:line="240" w:lineRule="auto"/>
+      </w:pPr>
+      <w:r>
+        <w:continuationSeparator/>
+      </w:r>
+    </w:p>
+  </w:footnote>
+</w:footnotes>
+</file>
+
 <file path=word/numbering.xml><?xml version="1.0" encoding="utf-8"?>
 <w:numbering xmlns:wpc="http://schemas.microsoft.com/office/word/2010/wordprocessingCanvas" xmlns:mc="http://schemas.openxmlformats.org/markup-compatibility/2006" xmlns:o="urn:schemas-microsoft-com:office:office" xmlns:r="http://schemas.openxmlformats.org/officeDocument/2006/relationships" xmlns:m="http://schemas.openxmlformats.org/officeDocument/2006/math" xmlns:v="urn:schemas-microsoft-com:vml" xmlns:wp14="http://schemas.microsoft.com/office/word/2010/wordprocessingDrawing" xmlns:wp="http://schemas.openxmlformats.org/drawingml/2006/wordprocessingDrawing" xmlns:w10="urn:schemas-microsoft-com:office:word" xmlns:w="http://schemas.openxmlformats.org/wordprocessingml/2006/main" xmlns:w14="http://schemas.microsoft.com/office/word/2010/wordml" xmlns:w15="http://schemas.microsoft.com/office/word/2012/wordml" xmlns:wpg="http://schemas.microsoft.com/office/word/2010/wordprocessingGroup" xmlns:wpi="http://schemas.microsoft.com/office/word/2010/wordprocessingInk" xmlns:wne="http://schemas.microsoft.com/office/word/2006/wordml" xmlns:wps="http://schemas.microsoft.com/office/word/2010/wordprocessingShape" mc:Ignorable="w14 w15 wp14">
   <w:abstractNum w:abstractNumId="0" w15:restartNumberingAfterBreak="0">
+    <w:nsid w:val="0F1A0656"/>
+    <w:multiLevelType w:val="hybridMultilevel"/>
+    <w:tmpl w:val="BEFA05B0"/>
+    <w:lvl w:ilvl="0" w:tplc="0809000F">
+      <w:start w:val="1"/>
+      <w:numFmt w:val="decimal"/>
+      <w:lvlText w:val="%1."/>
+      <w:lvlJc w:val="left"/>
+      <w:pPr>
+        <w:ind w:left="720" w:hanging="360"/>
+      </w:pPr>
+      <w:rPr>
+        <w:rFonts w:hint="default"/>
+      </w:rPr>
+    </w:lvl>
+    <w:lvl w:ilvl="1" w:tplc="08090019" w:tentative="1">
+      <w:start w:val="1"/>
+      <w:numFmt w:val="lowerLetter"/>
+      <w:lvlText w:val="%2."/>
+      <w:lvlJc w:val="left"/>
+      <w:pPr>
+        <w:ind w:left="1440" w:hanging="360"/>
+      </w:pPr>
+    </w:lvl>
+    <w:lvl w:ilvl="2" w:tplc="0809001B" w:tentative="1">
+      <w:start w:val="1"/>
+      <w:numFmt w:val="lowerRoman"/>
+      <w:lvlText w:val="%3."/>
+      <w:lvlJc w:val="right"/>
+      <w:pPr>
+        <w:ind w:left="2160" w:hanging="180"/>
+      </w:pPr>
+    </w:lvl>
+    <w:lvl w:ilvl="3" w:tplc="0809000F" w:tentative="1">
+      <w:start w:val="1"/>
+      <w:numFmt w:val="decimal"/>
+      <w:lvlText w:val="%4."/>
+      <w:lvlJc w:val="left"/>
+      <w:pPr>
+        <w:ind w:left="2880" w:hanging="360"/>
+      </w:pPr>
+    </w:lvl>
+    <w:lvl w:ilvl="4" w:tplc="08090019" w:tentative="1">
+      <w:start w:val="1"/>
+      <w:numFmt w:val="lowerLetter"/>
+      <w:lvlText w:val="%5."/>
+      <w:lvlJc w:val="left"/>
+      <w:pPr>
+        <w:ind w:left="3600" w:hanging="360"/>
+      </w:pPr>
+    </w:lvl>
+    <w:lvl w:ilvl="5" w:tplc="0809001B" w:tentative="1">
+      <w:start w:val="1"/>
+      <w:numFmt w:val="lowerRoman"/>
+      <w:lvlText w:val="%6."/>
+      <w:lvlJc w:val="right"/>
+      <w:pPr>
+        <w:ind w:left="4320" w:hanging="180"/>
+      </w:pPr>
+    </w:lvl>
+    <w:lvl w:ilvl="6" w:tplc="0809000F" w:tentative="1">
+      <w:start w:val="1"/>
+      <w:numFmt w:val="decimal"/>
+      <w:lvlText w:val="%7."/>
+      <w:lvlJc w:val="left"/>
+      <w:pPr>
+        <w:ind w:left="5040" w:hanging="360"/>
+      </w:pPr>
+    </w:lvl>
+    <w:lvl w:ilvl="7" w:tplc="08090019" w:tentative="1">
+      <w:start w:val="1"/>
+      <w:numFmt w:val="lowerLetter"/>
+      <w:lvlText w:val="%8."/>
+      <w:lvlJc w:val="left"/>
+      <w:pPr>
+        <w:ind w:left="5760" w:hanging="360"/>
+      </w:pPr>
+    </w:lvl>
+    <w:lvl w:ilvl="8" w:tplc="0809001B" w:tentative="1">
+      <w:start w:val="1"/>
+      <w:numFmt w:val="lowerRoman"/>
+      <w:lvlText w:val="%9."/>
+      <w:lvlJc w:val="right"/>
+      <w:pPr>
+        <w:ind w:left="6480" w:hanging="180"/>
+      </w:pPr>
+    </w:lvl>
+  </w:abstractNum>
+  <w:abstractNum w:abstractNumId="1" w15:restartNumberingAfterBreak="0">
     <w:nsid w:val="1AAC6A3E"/>
     <w:multiLevelType w:val="multilevel"/>
     <w:tmpl w:val="12EA0AD8"/>
@@ -1014,7 +4637,7 @@
       </w:pPr>
     </w:lvl>
   </w:abstractNum>
-  <w:abstractNum w:abstractNumId="1" w15:restartNumberingAfterBreak="0">
+  <w:abstractNum w:abstractNumId="2" w15:restartNumberingAfterBreak="0">
     <w:nsid w:val="3611619A"/>
     <w:multiLevelType w:val="multilevel"/>
     <w:tmpl w:val="4CC21314"/>
@@ -1127,7 +4750,120 @@
       </w:pPr>
     </w:lvl>
   </w:abstractNum>
-  <w:abstractNum w:abstractNumId="2" w15:restartNumberingAfterBreak="0">
+  <w:abstractNum w:abstractNumId="3" w15:restartNumberingAfterBreak="0">
+    <w:nsid w:val="3AF04EA8"/>
+    <w:multiLevelType w:val="multilevel"/>
+    <w:tmpl w:val="98ACA2A8"/>
+    <w:lvl w:ilvl="0">
+      <w:start w:val="1"/>
+      <w:numFmt w:val="decimal"/>
+      <w:lvlText w:val="%1."/>
+      <w:lvlJc w:val="left"/>
+      <w:pPr>
+        <w:tabs>
+          <w:tab w:val="num" w:pos="2770"/>
+        </w:tabs>
+        <w:ind w:left="2770" w:hanging="360"/>
+      </w:pPr>
+    </w:lvl>
+    <w:lvl w:ilvl="1" w:tentative="1">
+      <w:start w:val="1"/>
+      <w:numFmt w:val="decimal"/>
+      <w:lvlText w:val="%2."/>
+      <w:lvlJc w:val="left"/>
+      <w:pPr>
+        <w:tabs>
+          <w:tab w:val="num" w:pos="3490"/>
+        </w:tabs>
+        <w:ind w:left="3490" w:hanging="360"/>
+      </w:pPr>
+    </w:lvl>
+    <w:lvl w:ilvl="2" w:tentative="1">
+      <w:start w:val="1"/>
+      <w:numFmt w:val="decimal"/>
+      <w:lvlText w:val="%3."/>
+      <w:lvlJc w:val="left"/>
+      <w:pPr>
+        <w:tabs>
+          <w:tab w:val="num" w:pos="4210"/>
+        </w:tabs>
+        <w:ind w:left="4210" w:hanging="360"/>
+      </w:pPr>
+    </w:lvl>
+    <w:lvl w:ilvl="3" w:tentative="1">
+      <w:start w:val="1"/>
+      <w:numFmt w:val="decimal"/>
+      <w:lvlText w:val="%4."/>
+      <w:lvlJc w:val="left"/>
+      <w:pPr>
+        <w:tabs>
+          <w:tab w:val="num" w:pos="4930"/>
+        </w:tabs>
+        <w:ind w:left="4930" w:hanging="360"/>
+      </w:pPr>
+    </w:lvl>
+    <w:lvl w:ilvl="4" w:tentative="1">
+      <w:start w:val="1"/>
+      <w:numFmt w:val="decimal"/>
+      <w:lvlText w:val="%5."/>
+      <w:lvlJc w:val="left"/>
+      <w:pPr>
+        <w:tabs>
+          <w:tab w:val="num" w:pos="5650"/>
+        </w:tabs>
+        <w:ind w:left="5650" w:hanging="360"/>
+      </w:pPr>
+    </w:lvl>
+    <w:lvl w:ilvl="5" w:tentative="1">
+      <w:start w:val="1"/>
+      <w:numFmt w:val="decimal"/>
+      <w:lvlText w:val="%6."/>
+      <w:lvlJc w:val="left"/>
+      <w:pPr>
+        <w:tabs>
+          <w:tab w:val="num" w:pos="6370"/>
+        </w:tabs>
+        <w:ind w:left="6370" w:hanging="360"/>
+      </w:pPr>
+    </w:lvl>
+    <w:lvl w:ilvl="6" w:tentative="1">
+      <w:start w:val="1"/>
+      <w:numFmt w:val="decimal"/>
+      <w:lvlText w:val="%7."/>
+      <w:lvlJc w:val="left"/>
+      <w:pPr>
+        <w:tabs>
+          <w:tab w:val="num" w:pos="7090"/>
+        </w:tabs>
+        <w:ind w:left="7090" w:hanging="360"/>
+      </w:pPr>
+    </w:lvl>
+    <w:lvl w:ilvl="7" w:tentative="1">
+      <w:start w:val="1"/>
+      <w:numFmt w:val="decimal"/>
+      <w:lvlText w:val="%8."/>
+      <w:lvlJc w:val="left"/>
+      <w:pPr>
+        <w:tabs>
+          <w:tab w:val="num" w:pos="7810"/>
+        </w:tabs>
+        <w:ind w:left="7810" w:hanging="360"/>
+      </w:pPr>
+    </w:lvl>
+    <w:lvl w:ilvl="8" w:tentative="1">
+      <w:start w:val="1"/>
+      <w:numFmt w:val="decimal"/>
+      <w:lvlText w:val="%9."/>
+      <w:lvlJc w:val="left"/>
+      <w:pPr>
+        <w:tabs>
+          <w:tab w:val="num" w:pos="8530"/>
+        </w:tabs>
+        <w:ind w:left="8530" w:hanging="360"/>
+      </w:pPr>
+    </w:lvl>
+  </w:abstractNum>
+  <w:abstractNum w:abstractNumId="4" w15:restartNumberingAfterBreak="0">
     <w:nsid w:val="4201722E"/>
     <w:multiLevelType w:val="multilevel"/>
     <w:tmpl w:val="2CC27686"/>
@@ -1240,10 +4976,10 @@
       </w:pPr>
     </w:lvl>
   </w:abstractNum>
-  <w:abstractNum w:abstractNumId="3" w15:restartNumberingAfterBreak="0">
+  <w:abstractNum w:abstractNumId="5" w15:restartNumberingAfterBreak="0">
     <w:nsid w:val="42D11AE8"/>
     <w:multiLevelType w:val="multilevel"/>
-    <w:tmpl w:val="EBD6F07C"/>
+    <w:tmpl w:val="83E466B0"/>
     <w:lvl w:ilvl="0">
       <w:start w:val="1"/>
       <w:numFmt w:val="decimal"/>
@@ -1256,6 +4992,119 @@
         <w:ind w:left="720" w:hanging="360"/>
       </w:pPr>
     </w:lvl>
+    <w:lvl w:ilvl="1">
+      <w:start w:val="1"/>
+      <w:numFmt w:val="lowerLetter"/>
+      <w:lvlText w:val="%2."/>
+      <w:lvlJc w:val="left"/>
+      <w:pPr>
+        <w:ind w:left="1440" w:hanging="360"/>
+      </w:pPr>
+      <w:rPr>
+        <w:rFonts w:hint="default"/>
+      </w:rPr>
+    </w:lvl>
+    <w:lvl w:ilvl="2" w:tentative="1">
+      <w:start w:val="1"/>
+      <w:numFmt w:val="decimal"/>
+      <w:lvlText w:val="%3."/>
+      <w:lvlJc w:val="left"/>
+      <w:pPr>
+        <w:tabs>
+          <w:tab w:val="num" w:pos="2160"/>
+        </w:tabs>
+        <w:ind w:left="2160" w:hanging="360"/>
+      </w:pPr>
+    </w:lvl>
+    <w:lvl w:ilvl="3" w:tentative="1">
+      <w:start w:val="1"/>
+      <w:numFmt w:val="decimal"/>
+      <w:lvlText w:val="%4."/>
+      <w:lvlJc w:val="left"/>
+      <w:pPr>
+        <w:tabs>
+          <w:tab w:val="num" w:pos="2880"/>
+        </w:tabs>
+        <w:ind w:left="2880" w:hanging="360"/>
+      </w:pPr>
+    </w:lvl>
+    <w:lvl w:ilvl="4" w:tentative="1">
+      <w:start w:val="1"/>
+      <w:numFmt w:val="decimal"/>
+      <w:lvlText w:val="%5."/>
+      <w:lvlJc w:val="left"/>
+      <w:pPr>
+        <w:tabs>
+          <w:tab w:val="num" w:pos="3600"/>
+        </w:tabs>
+        <w:ind w:left="3600" w:hanging="360"/>
+      </w:pPr>
+    </w:lvl>
+    <w:lvl w:ilvl="5" w:tentative="1">
+      <w:start w:val="1"/>
+      <w:numFmt w:val="decimal"/>
+      <w:lvlText w:val="%6."/>
+      <w:lvlJc w:val="left"/>
+      <w:pPr>
+        <w:tabs>
+          <w:tab w:val="num" w:pos="4320"/>
+        </w:tabs>
+        <w:ind w:left="4320" w:hanging="360"/>
+      </w:pPr>
+    </w:lvl>
+    <w:lvl w:ilvl="6" w:tentative="1">
+      <w:start w:val="1"/>
+      <w:numFmt w:val="decimal"/>
+      <w:lvlText w:val="%7."/>
+      <w:lvlJc w:val="left"/>
+      <w:pPr>
+        <w:tabs>
+          <w:tab w:val="num" w:pos="5040"/>
+        </w:tabs>
+        <w:ind w:left="5040" w:hanging="360"/>
+      </w:pPr>
+    </w:lvl>
+    <w:lvl w:ilvl="7" w:tentative="1">
+      <w:start w:val="1"/>
+      <w:numFmt w:val="decimal"/>
+      <w:lvlText w:val="%8."/>
+      <w:lvlJc w:val="left"/>
+      <w:pPr>
+        <w:tabs>
+          <w:tab w:val="num" w:pos="5760"/>
+        </w:tabs>
+        <w:ind w:left="5760" w:hanging="360"/>
+      </w:pPr>
+    </w:lvl>
+    <w:lvl w:ilvl="8" w:tentative="1">
+      <w:start w:val="1"/>
+      <w:numFmt w:val="decimal"/>
+      <w:lvlText w:val="%9."/>
+      <w:lvlJc w:val="left"/>
+      <w:pPr>
+        <w:tabs>
+          <w:tab w:val="num" w:pos="6480"/>
+        </w:tabs>
+        <w:ind w:left="6480" w:hanging="360"/>
+      </w:pPr>
+    </w:lvl>
+  </w:abstractNum>
+  <w:abstractNum w:abstractNumId="6" w15:restartNumberingAfterBreak="0">
+    <w:nsid w:val="461D0B4F"/>
+    <w:multiLevelType w:val="multilevel"/>
+    <w:tmpl w:val="EE40C74C"/>
+    <w:lvl w:ilvl="0">
+      <w:start w:val="1"/>
+      <w:numFmt w:val="decimal"/>
+      <w:lvlText w:val="%1."/>
+      <w:lvlJc w:val="left"/>
+      <w:pPr>
+        <w:tabs>
+          <w:tab w:val="num" w:pos="720"/>
+        </w:tabs>
+        <w:ind w:left="720" w:hanging="360"/>
+      </w:pPr>
+    </w:lvl>
     <w:lvl w:ilvl="1" w:tentative="1">
       <w:start w:val="1"/>
       <w:numFmt w:val="decimal"/>
@@ -1353,120 +5202,7 @@
       </w:pPr>
     </w:lvl>
   </w:abstractNum>
-  <w:abstractNum w:abstractNumId="4" w15:restartNumberingAfterBreak="0">
-    <w:nsid w:val="461D0B4F"/>
-    <w:multiLevelType w:val="multilevel"/>
-    <w:tmpl w:val="EE40C74C"/>
-    <w:lvl w:ilvl="0">
-      <w:start w:val="1"/>
-      <w:numFmt w:val="decimal"/>
-      <w:lvlText w:val="%1."/>
-      <w:lvlJc w:val="left"/>
-      <w:pPr>
-        <w:tabs>
-          <w:tab w:val="num" w:pos="720"/>
-        </w:tabs>
-        <w:ind w:left="720" w:hanging="360"/>
-      </w:pPr>
-    </w:lvl>
-    <w:lvl w:ilvl="1" w:tentative="1">
-      <w:start w:val="1"/>
-      <w:numFmt w:val="decimal"/>
-      <w:lvlText w:val="%2."/>
-      <w:lvlJc w:val="left"/>
-      <w:pPr>
-        <w:tabs>
-          <w:tab w:val="num" w:pos="1440"/>
-        </w:tabs>
-        <w:ind w:left="1440" w:hanging="360"/>
-      </w:pPr>
-    </w:lvl>
-    <w:lvl w:ilvl="2" w:tentative="1">
-      <w:start w:val="1"/>
-      <w:numFmt w:val="decimal"/>
-      <w:lvlText w:val="%3."/>
-      <w:lvlJc w:val="left"/>
-      <w:pPr>
-        <w:tabs>
-          <w:tab w:val="num" w:pos="2160"/>
-        </w:tabs>
-        <w:ind w:left="2160" w:hanging="360"/>
-      </w:pPr>
-    </w:lvl>
-    <w:lvl w:ilvl="3" w:tentative="1">
-      <w:start w:val="1"/>
-      <w:numFmt w:val="decimal"/>
-      <w:lvlText w:val="%4."/>
-      <w:lvlJc w:val="left"/>
-      <w:pPr>
-        <w:tabs>
-          <w:tab w:val="num" w:pos="2880"/>
-        </w:tabs>
-        <w:ind w:left="2880" w:hanging="360"/>
-      </w:pPr>
-    </w:lvl>
-    <w:lvl w:ilvl="4" w:tentative="1">
-      <w:start w:val="1"/>
-      <w:numFmt w:val="decimal"/>
-      <w:lvlText w:val="%5."/>
-      <w:lvlJc w:val="left"/>
-      <w:pPr>
-        <w:tabs>
-          <w:tab w:val="num" w:pos="3600"/>
-        </w:tabs>
-        <w:ind w:left="3600" w:hanging="360"/>
-      </w:pPr>
-    </w:lvl>
-    <w:lvl w:ilvl="5" w:tentative="1">
-      <w:start w:val="1"/>
-      <w:numFmt w:val="decimal"/>
-      <w:lvlText w:val="%6."/>
-      <w:lvlJc w:val="left"/>
-      <w:pPr>
-        <w:tabs>
-          <w:tab w:val="num" w:pos="4320"/>
-        </w:tabs>
-        <w:ind w:left="4320" w:hanging="360"/>
-      </w:pPr>
-    </w:lvl>
-    <w:lvl w:ilvl="6" w:tentative="1">
-      <w:start w:val="1"/>
-      <w:numFmt w:val="decimal"/>
-      <w:lvlText w:val="%7."/>
-      <w:lvlJc w:val="left"/>
-      <w:pPr>
-        <w:tabs>
-          <w:tab w:val="num" w:pos="5040"/>
-        </w:tabs>
-        <w:ind w:left="5040" w:hanging="360"/>
-      </w:pPr>
-    </w:lvl>
-    <w:lvl w:ilvl="7" w:tentative="1">
-      <w:start w:val="1"/>
-      <w:numFmt w:val="decimal"/>
-      <w:lvlText w:val="%8."/>
-      <w:lvlJc w:val="left"/>
-      <w:pPr>
-        <w:tabs>
-          <w:tab w:val="num" w:pos="5760"/>
-        </w:tabs>
-        <w:ind w:left="5760" w:hanging="360"/>
-      </w:pPr>
-    </w:lvl>
-    <w:lvl w:ilvl="8" w:tentative="1">
-      <w:start w:val="1"/>
-      <w:numFmt w:val="decimal"/>
-      <w:lvlText w:val="%9."/>
-      <w:lvlJc w:val="left"/>
-      <w:pPr>
-        <w:tabs>
-          <w:tab w:val="num" w:pos="6480"/>
-        </w:tabs>
-        <w:ind w:left="6480" w:hanging="360"/>
-      </w:pPr>
-    </w:lvl>
-  </w:abstractNum>
-  <w:abstractNum w:abstractNumId="5" w15:restartNumberingAfterBreak="0">
+  <w:abstractNum w:abstractNumId="7" w15:restartNumberingAfterBreak="0">
     <w:nsid w:val="49255449"/>
     <w:multiLevelType w:val="multilevel"/>
     <w:tmpl w:val="98ACA2A8"/>
@@ -1580,22 +5316,28 @@
     </w:lvl>
   </w:abstractNum>
   <w:num w:numId="1">
+    <w:abstractNumId w:val="7"/>
+  </w:num>
+  <w:num w:numId="2">
+    <w:abstractNumId w:val="2"/>
+  </w:num>
+  <w:num w:numId="3">
+    <w:abstractNumId w:val="1"/>
+  </w:num>
+  <w:num w:numId="4">
     <w:abstractNumId w:val="5"/>
   </w:num>
-  <w:num w:numId="2">
-    <w:abstractNumId w:val="1"/>
+  <w:num w:numId="5">
+    <w:abstractNumId w:val="4"/>
   </w:num>
-  <w:num w:numId="3">
+  <w:num w:numId="6">
+    <w:abstractNumId w:val="6"/>
+  </w:num>
+  <w:num w:numId="7">
     <w:abstractNumId w:val="0"/>
   </w:num>
-  <w:num w:numId="4">
+  <w:num w:numId="8">
     <w:abstractNumId w:val="3"/>
-  </w:num>
-  <w:num w:numId="5">
-    <w:abstractNumId w:val="2"/>
-  </w:num>
-  <w:num w:numId="6">
-    <w:abstractNumId w:val="4"/>
   </w:num>
 </w:numbering>
 </file>
@@ -1992,6 +5734,7 @@
   <w:style w:type="paragraph" w:default="1" w:styleId="Normal">
     <w:name w:val="Normal"/>
     <w:qFormat/>
+    <w:rsid w:val="00DC374C"/>
   </w:style>
   <w:style w:type="paragraph" w:styleId="Heading2">
     <w:name w:val="heading 2"/>
@@ -2013,10 +5756,32 @@
       <w:lang w:eastAsia="en-GB"/>
     </w:rPr>
   </w:style>
+  <w:style w:type="paragraph" w:styleId="Heading3">
+    <w:name w:val="heading 3"/>
+    <w:basedOn w:val="Normal"/>
+    <w:next w:val="Normal"/>
+    <w:link w:val="Heading3Char"/>
+    <w:uiPriority w:val="9"/>
+    <w:semiHidden/>
+    <w:unhideWhenUsed/>
+    <w:qFormat/>
+    <w:rsid w:val="004A0396"/>
+    <w:pPr>
+      <w:keepNext/>
+      <w:keepLines/>
+      <w:spacing w:before="40" w:after="0"/>
+      <w:outlineLvl w:val="2"/>
+    </w:pPr>
+    <w:rPr>
+      <w:rFonts w:asciiTheme="majorHAnsi" w:eastAsiaTheme="majorEastAsia" w:hAnsiTheme="majorHAnsi" w:cstheme="majorBidi"/>
+      <w:color w:val="1F4D78" w:themeColor="accent1" w:themeShade="7F"/>
+      <w:sz w:val="24"/>
+      <w:szCs w:val="21"/>
+    </w:rPr>
+  </w:style>
   <w:style w:type="character" w:default="1" w:styleId="DefaultParagraphFont">
     <w:name w:val="Default Paragraph Font"/>
     <w:uiPriority w:val="1"/>
-    <w:semiHidden/>
     <w:unhideWhenUsed/>
   </w:style>
   <w:style w:type="table" w:default="1" w:styleId="TableNormal">
@@ -2059,7 +5824,6 @@
     <w:name w:val="Hyperlink"/>
     <w:basedOn w:val="DefaultParagraphFont"/>
     <w:uiPriority w:val="99"/>
-    <w:semiHidden/>
     <w:unhideWhenUsed/>
     <w:rsid w:val="005F5988"/>
     <w:rPr>
@@ -2078,7 +5842,196 @@
       <w:contextualSpacing/>
     </w:pPr>
   </w:style>
+  <w:style w:type="paragraph" w:styleId="Header">
+    <w:name w:val="header"/>
+    <w:basedOn w:val="Normal"/>
+    <w:link w:val="HeaderChar"/>
+    <w:uiPriority w:val="99"/>
+    <w:unhideWhenUsed/>
+    <w:rsid w:val="00B829EA"/>
+    <w:pPr>
+      <w:tabs>
+        <w:tab w:val="center" w:pos="4513"/>
+        <w:tab w:val="right" w:pos="9026"/>
+      </w:tabs>
+      <w:spacing w:after="0" w:line="240" w:lineRule="auto"/>
+    </w:pPr>
+  </w:style>
+  <w:style w:type="character" w:customStyle="1" w:styleId="HeaderChar">
+    <w:name w:val="Header Char"/>
+    <w:basedOn w:val="DefaultParagraphFont"/>
+    <w:link w:val="Header"/>
+    <w:uiPriority w:val="99"/>
+    <w:rsid w:val="00B829EA"/>
+  </w:style>
+  <w:style w:type="paragraph" w:styleId="Footer">
+    <w:name w:val="footer"/>
+    <w:basedOn w:val="Normal"/>
+    <w:link w:val="FooterChar"/>
+    <w:uiPriority w:val="99"/>
+    <w:unhideWhenUsed/>
+    <w:rsid w:val="00B829EA"/>
+    <w:pPr>
+      <w:tabs>
+        <w:tab w:val="center" w:pos="4513"/>
+        <w:tab w:val="right" w:pos="9026"/>
+      </w:tabs>
+      <w:spacing w:after="0" w:line="240" w:lineRule="auto"/>
+    </w:pPr>
+  </w:style>
+  <w:style w:type="character" w:customStyle="1" w:styleId="FooterChar">
+    <w:name w:val="Footer Char"/>
+    <w:basedOn w:val="DefaultParagraphFont"/>
+    <w:link w:val="Footer"/>
+    <w:uiPriority w:val="99"/>
+    <w:rsid w:val="00B829EA"/>
+  </w:style>
+  <w:style w:type="character" w:styleId="Strong">
+    <w:name w:val="Strong"/>
+    <w:basedOn w:val="DefaultParagraphFont"/>
+    <w:uiPriority w:val="22"/>
+    <w:qFormat/>
+    <w:rsid w:val="00B829EA"/>
+    <w:rPr>
+      <w:b/>
+      <w:bCs/>
+    </w:rPr>
+  </w:style>
+  <w:style w:type="paragraph" w:styleId="NormalWeb">
+    <w:name w:val="Normal (Web)"/>
+    <w:basedOn w:val="Normal"/>
+    <w:uiPriority w:val="99"/>
+    <w:semiHidden/>
+    <w:unhideWhenUsed/>
+    <w:rsid w:val="004A0396"/>
+    <w:pPr>
+      <w:spacing w:before="100" w:beforeAutospacing="1" w:after="100" w:afterAutospacing="1" w:line="240" w:lineRule="auto"/>
+    </w:pPr>
+    <w:rPr>
+      <w:rFonts w:ascii="Times New Roman" w:eastAsia="Times New Roman" w:hAnsi="Times New Roman" w:cs="Times New Roman"/>
+      <w:sz w:val="24"/>
+      <w:szCs w:val="24"/>
+      <w:lang w:eastAsia="en-GB"/>
+    </w:rPr>
+  </w:style>
+  <w:style w:type="character" w:customStyle="1" w:styleId="Heading3Char">
+    <w:name w:val="Heading 3 Char"/>
+    <w:basedOn w:val="DefaultParagraphFont"/>
+    <w:link w:val="Heading3"/>
+    <w:uiPriority w:val="9"/>
+    <w:semiHidden/>
+    <w:rsid w:val="004A0396"/>
+    <w:rPr>
+      <w:rFonts w:asciiTheme="majorHAnsi" w:eastAsiaTheme="majorEastAsia" w:hAnsiTheme="majorHAnsi" w:cstheme="majorBidi"/>
+      <w:color w:val="1F4D78" w:themeColor="accent1" w:themeShade="7F"/>
+      <w:sz w:val="24"/>
+      <w:szCs w:val="21"/>
+    </w:rPr>
+  </w:style>
+  <w:style w:type="character" w:styleId="Emphasis">
+    <w:name w:val="Emphasis"/>
+    <w:basedOn w:val="DefaultParagraphFont"/>
+    <w:uiPriority w:val="20"/>
+    <w:qFormat/>
+    <w:rsid w:val="005912EB"/>
+    <w:rPr>
+      <w:i/>
+      <w:iCs/>
+    </w:rPr>
+  </w:style>
+  <w:style w:type="character" w:customStyle="1" w:styleId="crayon-e">
+    <w:name w:val="crayon-e"/>
+    <w:basedOn w:val="DefaultParagraphFont"/>
+    <w:rsid w:val="005912EB"/>
+  </w:style>
+  <w:style w:type="character" w:customStyle="1" w:styleId="crayon-v">
+    <w:name w:val="crayon-v"/>
+    <w:basedOn w:val="DefaultParagraphFont"/>
+    <w:rsid w:val="005912EB"/>
+  </w:style>
+  <w:style w:type="character" w:customStyle="1" w:styleId="crayon-o">
+    <w:name w:val="crayon-o"/>
+    <w:basedOn w:val="DefaultParagraphFont"/>
+    <w:rsid w:val="005912EB"/>
+  </w:style>
+  <w:style w:type="character" w:customStyle="1" w:styleId="crayon-t">
+    <w:name w:val="crayon-t"/>
+    <w:basedOn w:val="DefaultParagraphFont"/>
+    <w:rsid w:val="005912EB"/>
+  </w:style>
+  <w:style w:type="character" w:customStyle="1" w:styleId="crayon-h">
+    <w:name w:val="crayon-h"/>
+    <w:basedOn w:val="DefaultParagraphFont"/>
+    <w:rsid w:val="005912EB"/>
+  </w:style>
+  <w:style w:type="character" w:customStyle="1" w:styleId="crayon-s">
+    <w:name w:val="crayon-s"/>
+    <w:basedOn w:val="DefaultParagraphFont"/>
+    <w:rsid w:val="005912EB"/>
+  </w:style>
+  <w:style w:type="character" w:customStyle="1" w:styleId="crayon-sy">
+    <w:name w:val="crayon-sy"/>
+    <w:basedOn w:val="DefaultParagraphFont"/>
+    <w:rsid w:val="005912EB"/>
+  </w:style>
+  <w:style w:type="character" w:customStyle="1" w:styleId="crayon-i">
+    <w:name w:val="crayon-i"/>
+    <w:basedOn w:val="DefaultParagraphFont"/>
+    <w:rsid w:val="005912EB"/>
+  </w:style>
+  <w:style w:type="character" w:styleId="HTMLCode">
+    <w:name w:val="HTML Code"/>
+    <w:basedOn w:val="DefaultParagraphFont"/>
+    <w:uiPriority w:val="99"/>
+    <w:semiHidden/>
+    <w:unhideWhenUsed/>
+    <w:rsid w:val="001A0DEC"/>
+    <w:rPr>
+      <w:rFonts w:ascii="Courier New" w:eastAsia="Times New Roman" w:hAnsi="Courier New" w:cs="Courier New"/>
+      <w:sz w:val="20"/>
+      <w:szCs w:val="20"/>
+    </w:rPr>
+  </w:style>
+  <w:style w:type="character" w:customStyle="1" w:styleId="crayon-ta">
+    <w:name w:val="crayon-ta"/>
+    <w:basedOn w:val="DefaultParagraphFont"/>
+    <w:rsid w:val="001A0DEC"/>
+  </w:style>
+  <w:style w:type="character" w:customStyle="1" w:styleId="crayon-cn">
+    <w:name w:val="crayon-cn"/>
+    <w:basedOn w:val="DefaultParagraphFont"/>
+    <w:rsid w:val="001A0DEC"/>
+  </w:style>
+  <w:style w:type="character" w:customStyle="1" w:styleId="crayon-st">
+    <w:name w:val="crayon-st"/>
+    <w:basedOn w:val="DefaultParagraphFont"/>
+    <w:rsid w:val="001A0DEC"/>
+  </w:style>
 </w:styles>
+</file>
+
+<file path=word/activeX/activeX1.xml><?xml version="1.0" encoding="utf-8"?>
+<ax:ocx xmlns:ax="http://schemas.microsoft.com/office/2006/activeX" xmlns:r="http://schemas.openxmlformats.org/officeDocument/2006/relationships" ax:classid="{5512D124-5CC6-11CF-8D67-00AA00BDCE1D}" ax:persistence="persistStream" r:id="rId1"/>
+</file>
+
+<file path=word/activeX/activeX2.xml><?xml version="1.0" encoding="utf-8"?>
+<ax:ocx xmlns:ax="http://schemas.microsoft.com/office/2006/activeX" xmlns:r="http://schemas.openxmlformats.org/officeDocument/2006/relationships" ax:classid="{5512D124-5CC6-11CF-8D67-00AA00BDCE1D}" ax:persistence="persistStream" r:id="rId1"/>
+</file>
+
+<file path=word/activeX/activeX3.xml><?xml version="1.0" encoding="utf-8"?>
+<ax:ocx xmlns:ax="http://schemas.microsoft.com/office/2006/activeX" xmlns:r="http://schemas.openxmlformats.org/officeDocument/2006/relationships" ax:classid="{5512D124-5CC6-11CF-8D67-00AA00BDCE1D}" ax:persistence="persistStream" r:id="rId1"/>
+</file>
+
+<file path=word/activeX/activeX4.xml><?xml version="1.0" encoding="utf-8"?>
+<ax:ocx xmlns:ax="http://schemas.microsoft.com/office/2006/activeX" xmlns:r="http://schemas.openxmlformats.org/officeDocument/2006/relationships" ax:classid="{5512D124-5CC6-11CF-8D67-00AA00BDCE1D}" ax:persistence="persistStream" r:id="rId1"/>
+</file>
+
+<file path=word/activeX/activeX5.xml><?xml version="1.0" encoding="utf-8"?>
+<ax:ocx xmlns:ax="http://schemas.microsoft.com/office/2006/activeX" xmlns:r="http://schemas.openxmlformats.org/officeDocument/2006/relationships" ax:classid="{5512D124-5CC6-11CF-8D67-00AA00BDCE1D}" ax:persistence="persistStream" r:id="rId1"/>
+</file>
+
+<file path=word/activeX/activeX6.xml><?xml version="1.0" encoding="utf-8"?>
+<ax:ocx xmlns:ax="http://schemas.microsoft.com/office/2006/activeX" xmlns:r="http://schemas.openxmlformats.org/officeDocument/2006/relationships" ax:classid="{5512D124-5CC6-11CF-8D67-00AA00BDCE1D}" ax:persistence="persistStream" r:id="rId1"/>
 </file>
 
 <file path=word/theme/theme1.xml><?xml version="1.0" encoding="utf-8"?>

</xml_diff>